<commit_message>
Jeff comments on QAPP.  Need to get feedback from R7
</commit_message>
<xml_diff>
--- a/docs/cheap_draft_qapp.docx
+++ b/docs/cheap_draft_qapp.docx
@@ -692,7 +692,7 @@
           </w:rPr>
           <w:id w:val="-731317588"/>
           <w14:checkbox>
-            <w14:checked w14:val="0"/>
+            <w14:checked w14:val="1"/>
             <w14:checkedState w14:val="2612" w14:font="MS Gothic"/>
             <w14:uncheckedState w14:val="2610" w14:font="MS Gothic"/>
           </w14:checkbox>
@@ -705,7 +705,7 @@
               <w:sz w:val="24"/>
               <w:szCs w:val="24"/>
             </w:rPr>
-            <w:t>☐</w:t>
+            <w:t>☒</w:t>
           </w:r>
         </w:sdtContent>
       </w:sdt>
@@ -1041,7 +1041,7 @@
           </w:rPr>
           <w:id w:val="908422821"/>
           <w14:checkbox>
-            <w14:checked w14:val="0"/>
+            <w14:checked w14:val="1"/>
             <w14:checkedState w14:val="2612" w14:font="MS Gothic"/>
             <w14:uncheckedState w14:val="2610" w14:font="MS Gothic"/>
           </w14:checkbox>
@@ -1050,10 +1050,10 @@
         <w:sdtContent>
           <w:r>
             <w:rPr>
-              <w:rFonts w:ascii="Segoe UI Symbol" w:eastAsia="MS Gothic" w:hAnsi="Segoe UI Symbol" w:cs="Segoe UI Symbol"/>
+              <w:rFonts w:ascii="MS Gothic" w:eastAsia="MS Gothic" w:hAnsi="MS Gothic" w:cs="Arial" w:hint="eastAsia"/>
               <w:szCs w:val="24"/>
             </w:rPr>
-            <w:t>☐</w:t>
+            <w:t>☒</w:t>
           </w:r>
         </w:sdtContent>
       </w:sdt>
@@ -1155,7 +1155,7 @@
           </w:rPr>
           <w:id w:val="-1329895345"/>
           <w14:checkbox>
-            <w14:checked w14:val="0"/>
+            <w14:checked w14:val="1"/>
             <w14:checkedState w14:val="2612" w14:font="MS Gothic"/>
             <w14:uncheckedState w14:val="2610" w14:font="MS Gothic"/>
           </w14:checkbox>
@@ -1164,10 +1164,10 @@
         <w:sdtContent>
           <w:r>
             <w:rPr>
-              <w:rFonts w:ascii="Segoe UI Symbol" w:eastAsia="MS Gothic" w:hAnsi="Segoe UI Symbol" w:cs="Segoe UI Symbol"/>
+              <w:rFonts w:ascii="MS Gothic" w:eastAsia="MS Gothic" w:hAnsi="MS Gothic" w:cs="Arial" w:hint="eastAsia"/>
               <w:szCs w:val="24"/>
             </w:rPr>
-            <w:t>☐</w:t>
+            <w:t>☒</w:t>
           </w:r>
         </w:sdtContent>
       </w:sdt>
@@ -2136,6 +2136,376 @@
           <w:sz w:val="24"/>
           <w:szCs w:val="24"/>
         </w:rPr>
+        <w:t>Co-pi</w:t>
+      </w:r>
+      <w:r>
+        <w:rPr>
+          <w:rFonts w:ascii="Arial" w:hAnsi="Arial" w:cs="Arial"/>
+          <w:b/>
+          <w:sz w:val="24"/>
+          <w:szCs w:val="24"/>
+        </w:rPr>
+        <w:t>:</w:t>
+      </w:r>
+    </w:p>
+    <w:p>
+      <w:pPr>
+        <w:widowControl w:val="0"/>
+        <w:pBdr>
+          <w:bottom w:val="single" w:sz="4" w:space="1" w:color="auto"/>
+        </w:pBdr>
+        <w:tabs>
+          <w:tab w:val="left" w:pos="300"/>
+          <w:tab w:val="left" w:pos="3600"/>
+          <w:tab w:val="left" w:pos="4380"/>
+          <w:tab w:val="left" w:pos="8460"/>
+        </w:tabs>
+        <w:spacing w:after="0"/>
+        <w:rPr>
+          <w:rFonts w:ascii="Arial" w:hAnsi="Arial" w:cs="Arial"/>
+          <w:sz w:val="24"/>
+          <w:szCs w:val="24"/>
+        </w:rPr>
+      </w:pPr>
+      <w:sdt>
+        <w:sdtPr>
+          <w:rPr>
+            <w:rFonts w:ascii="Arial" w:hAnsi="Arial" w:cs="Arial"/>
+            <w:sz w:val="24"/>
+            <w:szCs w:val="24"/>
+          </w:rPr>
+          <w:id w:val="796110539"/>
+          <w:placeholder>
+            <w:docPart w:val="D192DE929A6B445C89A415C1A3E2EB5E"/>
+          </w:placeholder>
+        </w:sdtPr>
+        <w:sdtContent>
+          <w:r>
+            <w:rPr>
+              <w:rFonts w:ascii="Arial" w:hAnsi="Arial" w:cs="Arial"/>
+              <w:sz w:val="24"/>
+              <w:szCs w:val="24"/>
+            </w:rPr>
+            <w:t>Jeffrey Hollister</w:t>
+          </w:r>
+        </w:sdtContent>
+      </w:sdt>
+    </w:p>
+    <w:p>
+      <w:pPr>
+        <w:widowControl w:val="0"/>
+        <w:tabs>
+          <w:tab w:val="left" w:pos="300"/>
+          <w:tab w:val="left" w:pos="3600"/>
+          <w:tab w:val="left" w:pos="4380"/>
+          <w:tab w:val="left" w:pos="8460"/>
+        </w:tabs>
+        <w:spacing w:after="0"/>
+        <w:rPr>
+          <w:rFonts w:ascii="Arial" w:hAnsi="Arial" w:cs="Arial"/>
+          <w:sz w:val="24"/>
+          <w:szCs w:val="24"/>
+        </w:rPr>
+      </w:pPr>
+      <w:r>
+        <w:rPr>
+          <w:rFonts w:ascii="Arial" w:hAnsi="Arial" w:cs="Arial"/>
+          <w:sz w:val="24"/>
+          <w:szCs w:val="24"/>
+        </w:rPr>
+        <w:t xml:space="preserve">     </w:t>
+      </w:r>
+      <w:r>
+        <w:rPr>
+          <w:rFonts w:ascii="Arial" w:hAnsi="Arial" w:cs="Arial"/>
+          <w:sz w:val="24"/>
+          <w:szCs w:val="24"/>
+        </w:rPr>
+        <w:tab/>
+      </w:r>
+      <w:r>
+        <w:rPr>
+          <w:rFonts w:ascii="Arial" w:hAnsi="Arial" w:cs="Arial"/>
+          <w:sz w:val="24"/>
+          <w:szCs w:val="24"/>
+        </w:rPr>
+        <w:tab/>
+      </w:r>
+      <w:r>
+        <w:rPr>
+          <w:rFonts w:ascii="Arial" w:hAnsi="Arial" w:cs="Arial"/>
+          <w:i/>
+          <w:sz w:val="24"/>
+          <w:szCs w:val="24"/>
+        </w:rPr>
+        <w:t>Signature</w:t>
+      </w:r>
+      <w:r>
+        <w:rPr>
+          <w:rFonts w:ascii="Arial" w:hAnsi="Arial" w:cs="Arial"/>
+          <w:i/>
+          <w:sz w:val="24"/>
+          <w:szCs w:val="24"/>
+        </w:rPr>
+        <w:tab/>
+        <w:t>Date</w:t>
+      </w:r>
+    </w:p>
+    <w:p>
+      <w:pPr>
+        <w:widowControl w:val="0"/>
+        <w:tabs>
+          <w:tab w:val="left" w:pos="-1440"/>
+          <w:tab w:val="left" w:pos="-720"/>
+          <w:tab w:val="left" w:pos="0"/>
+          <w:tab w:val="left" w:pos="720"/>
+          <w:tab w:val="left" w:pos="1440"/>
+          <w:tab w:val="left" w:pos="2160"/>
+          <w:tab w:val="left" w:pos="2880"/>
+          <w:tab w:val="left" w:pos="3600"/>
+          <w:tab w:val="left" w:pos="4320"/>
+          <w:tab w:val="left" w:pos="5040"/>
+          <w:tab w:val="left" w:pos="5760"/>
+          <w:tab w:val="left" w:pos="6480"/>
+          <w:tab w:val="left" w:pos="7200"/>
+          <w:tab w:val="left" w:pos="7920"/>
+          <w:tab w:val="left" w:pos="8640"/>
+          <w:tab w:val="left" w:pos="9360"/>
+          <w:tab w:val="left" w:pos="10080"/>
+          <w:tab w:val="left" w:pos="10800"/>
+        </w:tabs>
+        <w:spacing w:after="0"/>
+        <w:rPr>
+          <w:rFonts w:ascii="Arial" w:hAnsi="Arial" w:cs="Arial"/>
+          <w:b/>
+          <w:sz w:val="24"/>
+          <w:szCs w:val="24"/>
+        </w:rPr>
+      </w:pPr>
+    </w:p>
+    <w:p>
+      <w:pPr>
+        <w:widowControl w:val="0"/>
+        <w:tabs>
+          <w:tab w:val="left" w:pos="-1440"/>
+          <w:tab w:val="left" w:pos="-720"/>
+          <w:tab w:val="left" w:pos="0"/>
+          <w:tab w:val="left" w:pos="720"/>
+          <w:tab w:val="left" w:pos="1440"/>
+          <w:tab w:val="left" w:pos="2160"/>
+          <w:tab w:val="left" w:pos="2880"/>
+          <w:tab w:val="left" w:pos="3600"/>
+          <w:tab w:val="left" w:pos="4320"/>
+          <w:tab w:val="left" w:pos="5040"/>
+          <w:tab w:val="left" w:pos="5760"/>
+          <w:tab w:val="left" w:pos="6480"/>
+          <w:tab w:val="left" w:pos="7200"/>
+          <w:tab w:val="left" w:pos="7920"/>
+          <w:tab w:val="left" w:pos="8640"/>
+          <w:tab w:val="left" w:pos="9360"/>
+          <w:tab w:val="left" w:pos="10080"/>
+          <w:tab w:val="left" w:pos="10800"/>
+        </w:tabs>
+        <w:spacing w:after="0"/>
+        <w:rPr>
+          <w:rFonts w:ascii="Arial" w:hAnsi="Arial" w:cs="Arial"/>
+          <w:b/>
+          <w:sz w:val="24"/>
+          <w:szCs w:val="24"/>
+        </w:rPr>
+      </w:pPr>
+      <w:r>
+        <w:rPr>
+          <w:rFonts w:ascii="Arial" w:hAnsi="Arial" w:cs="Arial"/>
+          <w:b/>
+          <w:sz w:val="24"/>
+          <w:szCs w:val="24"/>
+        </w:rPr>
+        <w:t>Co-pi</w:t>
+      </w:r>
+      <w:r>
+        <w:rPr>
+          <w:rFonts w:ascii="Arial" w:hAnsi="Arial" w:cs="Arial"/>
+          <w:b/>
+          <w:sz w:val="24"/>
+          <w:szCs w:val="24"/>
+        </w:rPr>
+        <w:t>:</w:t>
+      </w:r>
+    </w:p>
+    <w:p>
+      <w:pPr>
+        <w:widowControl w:val="0"/>
+        <w:pBdr>
+          <w:bottom w:val="single" w:sz="4" w:space="1" w:color="auto"/>
+        </w:pBdr>
+        <w:tabs>
+          <w:tab w:val="left" w:pos="300"/>
+          <w:tab w:val="left" w:pos="3600"/>
+          <w:tab w:val="left" w:pos="4380"/>
+          <w:tab w:val="left" w:pos="8460"/>
+        </w:tabs>
+        <w:spacing w:after="0"/>
+        <w:rPr>
+          <w:rFonts w:ascii="Arial" w:hAnsi="Arial" w:cs="Arial"/>
+          <w:sz w:val="24"/>
+          <w:szCs w:val="24"/>
+        </w:rPr>
+      </w:pPr>
+      <w:sdt>
+        <w:sdtPr>
+          <w:rPr>
+            <w:rFonts w:ascii="Arial" w:hAnsi="Arial" w:cs="Arial"/>
+            <w:sz w:val="24"/>
+            <w:szCs w:val="24"/>
+          </w:rPr>
+          <w:id w:val="-701084252"/>
+          <w:placeholder>
+            <w:docPart w:val="AD1BB5C348804C86B23012419E4960D4"/>
+          </w:placeholder>
+        </w:sdtPr>
+        <w:sdtContent>
+          <w:r>
+            <w:rPr>
+              <w:rFonts w:ascii="Arial" w:hAnsi="Arial" w:cs="Arial"/>
+              <w:sz w:val="24"/>
+              <w:szCs w:val="24"/>
+            </w:rPr>
+            <w:t>Laura Webb</w:t>
+          </w:r>
+        </w:sdtContent>
+      </w:sdt>
+    </w:p>
+    <w:p>
+      <w:pPr>
+        <w:widowControl w:val="0"/>
+        <w:tabs>
+          <w:tab w:val="left" w:pos="300"/>
+          <w:tab w:val="left" w:pos="3600"/>
+          <w:tab w:val="left" w:pos="4380"/>
+          <w:tab w:val="left" w:pos="8460"/>
+        </w:tabs>
+        <w:spacing w:after="0"/>
+        <w:rPr>
+          <w:rFonts w:ascii="Arial" w:hAnsi="Arial" w:cs="Arial"/>
+          <w:sz w:val="24"/>
+          <w:szCs w:val="24"/>
+        </w:rPr>
+      </w:pPr>
+      <w:r>
+        <w:rPr>
+          <w:rFonts w:ascii="Arial" w:hAnsi="Arial" w:cs="Arial"/>
+          <w:sz w:val="24"/>
+          <w:szCs w:val="24"/>
+        </w:rPr>
+        <w:t xml:space="preserve">     </w:t>
+      </w:r>
+      <w:r>
+        <w:rPr>
+          <w:rFonts w:ascii="Arial" w:hAnsi="Arial" w:cs="Arial"/>
+          <w:sz w:val="24"/>
+          <w:szCs w:val="24"/>
+        </w:rPr>
+        <w:tab/>
+      </w:r>
+      <w:r>
+        <w:rPr>
+          <w:rFonts w:ascii="Arial" w:hAnsi="Arial" w:cs="Arial"/>
+          <w:sz w:val="24"/>
+          <w:szCs w:val="24"/>
+        </w:rPr>
+        <w:tab/>
+      </w:r>
+      <w:r>
+        <w:rPr>
+          <w:rFonts w:ascii="Arial" w:hAnsi="Arial" w:cs="Arial"/>
+          <w:i/>
+          <w:sz w:val="24"/>
+          <w:szCs w:val="24"/>
+        </w:rPr>
+        <w:t>Signature</w:t>
+      </w:r>
+      <w:r>
+        <w:rPr>
+          <w:rFonts w:ascii="Arial" w:hAnsi="Arial" w:cs="Arial"/>
+          <w:i/>
+          <w:sz w:val="24"/>
+          <w:szCs w:val="24"/>
+        </w:rPr>
+        <w:tab/>
+        <w:t>Date</w:t>
+      </w:r>
+    </w:p>
+    <w:p>
+      <w:pPr>
+        <w:widowControl w:val="0"/>
+        <w:tabs>
+          <w:tab w:val="left" w:pos="-1440"/>
+          <w:tab w:val="left" w:pos="-720"/>
+          <w:tab w:val="left" w:pos="0"/>
+          <w:tab w:val="left" w:pos="720"/>
+          <w:tab w:val="left" w:pos="1440"/>
+          <w:tab w:val="left" w:pos="2160"/>
+          <w:tab w:val="left" w:pos="2880"/>
+          <w:tab w:val="left" w:pos="3600"/>
+          <w:tab w:val="left" w:pos="4320"/>
+          <w:tab w:val="left" w:pos="5040"/>
+          <w:tab w:val="left" w:pos="5760"/>
+          <w:tab w:val="left" w:pos="6480"/>
+          <w:tab w:val="left" w:pos="7200"/>
+          <w:tab w:val="left" w:pos="7920"/>
+          <w:tab w:val="left" w:pos="8640"/>
+          <w:tab w:val="left" w:pos="9360"/>
+          <w:tab w:val="left" w:pos="10080"/>
+          <w:tab w:val="left" w:pos="10800"/>
+        </w:tabs>
+        <w:spacing w:after="0"/>
+        <w:rPr>
+          <w:rFonts w:ascii="Arial" w:hAnsi="Arial" w:cs="Arial"/>
+          <w:b/>
+          <w:sz w:val="24"/>
+          <w:szCs w:val="24"/>
+        </w:rPr>
+      </w:pPr>
+    </w:p>
+    <w:p>
+      <w:pPr>
+        <w:widowControl w:val="0"/>
+        <w:tabs>
+          <w:tab w:val="left" w:pos="-1440"/>
+          <w:tab w:val="left" w:pos="-720"/>
+          <w:tab w:val="left" w:pos="0"/>
+          <w:tab w:val="left" w:pos="720"/>
+          <w:tab w:val="left" w:pos="1440"/>
+          <w:tab w:val="left" w:pos="2160"/>
+          <w:tab w:val="left" w:pos="2880"/>
+          <w:tab w:val="left" w:pos="3600"/>
+          <w:tab w:val="left" w:pos="4320"/>
+          <w:tab w:val="left" w:pos="5040"/>
+          <w:tab w:val="left" w:pos="5760"/>
+          <w:tab w:val="left" w:pos="6480"/>
+          <w:tab w:val="left" w:pos="7200"/>
+          <w:tab w:val="left" w:pos="7920"/>
+          <w:tab w:val="left" w:pos="8640"/>
+          <w:tab w:val="left" w:pos="9360"/>
+          <w:tab w:val="left" w:pos="10080"/>
+          <w:tab w:val="left" w:pos="10800"/>
+        </w:tabs>
+        <w:spacing w:after="0"/>
+        <w:rPr>
+          <w:rFonts w:ascii="Arial" w:hAnsi="Arial" w:cs="Arial"/>
+          <w:b/>
+          <w:sz w:val="24"/>
+          <w:szCs w:val="24"/>
+        </w:rPr>
+      </w:pPr>
+      <w:r>
+        <w:rPr>
+          <w:rFonts w:ascii="Arial" w:hAnsi="Arial" w:cs="Arial"/>
+          <w:b/>
+          <w:sz w:val="24"/>
+          <w:szCs w:val="24"/>
+        </w:rPr>
         <w:t>Branch Chief:</w:t>
       </w:r>
     </w:p>
@@ -2247,24 +2617,6 @@
       <w:pPr>
         <w:widowControl w:val="0"/>
         <w:tabs>
-          <w:tab w:val="left" w:pos="300"/>
-          <w:tab w:val="left" w:pos="3600"/>
-          <w:tab w:val="left" w:pos="4380"/>
-          <w:tab w:val="left" w:pos="8460"/>
-        </w:tabs>
-        <w:spacing w:after="0"/>
-        <w:rPr>
-          <w:rFonts w:ascii="Arial" w:hAnsi="Arial" w:cs="Arial"/>
-          <w:b/>
-          <w:sz w:val="24"/>
-          <w:szCs w:val="24"/>
-        </w:rPr>
-      </w:pPr>
-    </w:p>
-    <w:p>
-      <w:pPr>
-        <w:widowControl w:val="0"/>
-        <w:tabs>
           <w:tab w:val="left" w:pos="-1440"/>
           <w:tab w:val="left" w:pos="-720"/>
           <w:tab w:val="left" w:pos="0"/>
@@ -2296,93 +2648,98 @@
         <w:rPr>
           <w:rFonts w:ascii="Arial" w:hAnsi="Arial" w:cs="Arial"/>
           <w:b/>
-          <w:bCs/>
-          <w:sz w:val="24"/>
-          <w:szCs w:val="24"/>
-        </w:rPr>
-        <w:t>QA Manager:</w:t>
-      </w:r>
-    </w:p>
-    <w:sdt>
-      <w:sdtPr>
+          <w:sz w:val="24"/>
+          <w:szCs w:val="24"/>
+        </w:rPr>
+        <w:lastRenderedPageBreak/>
+        <w:t>QA Manager</w:t>
+      </w:r>
+      <w:r>
         <w:rPr>
           <w:rFonts w:ascii="Arial" w:hAnsi="Arial" w:cs="Arial"/>
-          <w:sz w:val="24"/>
-          <w:szCs w:val="24"/>
-        </w:rPr>
-        <w:id w:val="591198976"/>
-        <w:placeholder>
-          <w:docPart w:val="5BC779690C184526BBCDF803CB84F035"/>
-        </w:placeholder>
-        <w:showingPlcHdr/>
-      </w:sdtPr>
-      <w:sdtEndPr/>
-      <w:sdtContent>
-        <w:p>
-          <w:pPr>
-            <w:tabs>
-              <w:tab w:val="left" w:pos="300"/>
-              <w:tab w:val="left" w:pos="3600"/>
-              <w:tab w:val="left" w:pos="4380"/>
-              <w:tab w:val="left" w:pos="8460"/>
-            </w:tabs>
-            <w:rPr>
-              <w:rFonts w:ascii="Arial" w:hAnsi="Arial" w:cs="Arial"/>
-              <w:sz w:val="24"/>
-              <w:szCs w:val="24"/>
-            </w:rPr>
-          </w:pPr>
+          <w:b/>
+          <w:sz w:val="24"/>
+          <w:szCs w:val="24"/>
+        </w:rPr>
+        <w:t>:</w:t>
+      </w:r>
+    </w:p>
+    <w:p>
+      <w:pPr>
+        <w:widowControl w:val="0"/>
+        <w:pBdr>
+          <w:bottom w:val="single" w:sz="4" w:space="1" w:color="auto"/>
+        </w:pBdr>
+        <w:tabs>
+          <w:tab w:val="left" w:pos="300"/>
+          <w:tab w:val="left" w:pos="3600"/>
+          <w:tab w:val="left" w:pos="4380"/>
+          <w:tab w:val="left" w:pos="8460"/>
+        </w:tabs>
+        <w:spacing w:after="0"/>
+        <w:rPr>
+          <w:rFonts w:ascii="Arial" w:hAnsi="Arial" w:cs="Arial"/>
+          <w:sz w:val="24"/>
+          <w:szCs w:val="24"/>
+        </w:rPr>
+      </w:pPr>
+      <w:sdt>
+        <w:sdtPr>
+          <w:rPr>
+            <w:rFonts w:ascii="Arial" w:hAnsi="Arial" w:cs="Arial"/>
+            <w:sz w:val="24"/>
+            <w:szCs w:val="24"/>
+          </w:rPr>
+          <w:id w:val="-1562784786"/>
+          <w:placeholder>
+            <w:docPart w:val="D3451E4B1678402FA1D783C46E17D5E8"/>
+          </w:placeholder>
+        </w:sdtPr>
+        <w:sdtContent>
           <w:r>
             <w:rPr>
               <w:rFonts w:ascii="Arial" w:hAnsi="Arial" w:cs="Arial"/>
               <w:sz w:val="24"/>
               <w:szCs w:val="24"/>
             </w:rPr>
-            <w:t>Joseph Livolsi</w:t>
+            <w:t xml:space="preserve">Joseph </w:t>
           </w:r>
-        </w:p>
-      </w:sdtContent>
-    </w:sdt>
-    <w:p>
-      <w:r>
+          <w:proofErr w:type="spellStart"/>
+          <w:r>
+            <w:rPr>
+              <w:rFonts w:ascii="Arial" w:hAnsi="Arial" w:cs="Arial"/>
+              <w:sz w:val="24"/>
+              <w:szCs w:val="24"/>
+            </w:rPr>
+            <w:t>Livolsi</w:t>
+          </w:r>
+          <w:proofErr w:type="spellEnd"/>
+        </w:sdtContent>
+      </w:sdt>
+    </w:p>
+    <w:p>
+      <w:pPr>
+        <w:widowControl w:val="0"/>
+        <w:tabs>
+          <w:tab w:val="left" w:pos="300"/>
+          <w:tab w:val="left" w:pos="3600"/>
+          <w:tab w:val="left" w:pos="4380"/>
+          <w:tab w:val="left" w:pos="8460"/>
+        </w:tabs>
+        <w:spacing w:after="0"/>
         <w:rPr>
           <w:rFonts w:ascii="Arial" w:hAnsi="Arial" w:cs="Arial"/>
           <w:sz w:val="24"/>
           <w:szCs w:val="24"/>
         </w:rPr>
+      </w:pPr>
+      <w:r>
+        <w:rPr>
+          <w:rFonts w:ascii="Arial" w:hAnsi="Arial" w:cs="Arial"/>
+          <w:sz w:val="24"/>
+          <w:szCs w:val="24"/>
+        </w:rPr>
         <w:t xml:space="preserve">     </w:t>
-      </w:r>
-      <w:r>
-        <w:rPr>
-          <w:rFonts w:ascii="Arial" w:hAnsi="Arial" w:cs="Arial"/>
-          <w:sz w:val="24"/>
-          <w:szCs w:val="24"/>
-        </w:rPr>
-        <w:tab/>
-      </w:r>
-      <w:r>
-        <w:rPr>
-          <w:rFonts w:ascii="Arial" w:hAnsi="Arial" w:cs="Arial"/>
-          <w:sz w:val="24"/>
-          <w:szCs w:val="24"/>
-        </w:rPr>
-        <w:tab/>
-      </w:r>
-      <w:r>
-        <w:rPr>
-          <w:rFonts w:ascii="Arial" w:hAnsi="Arial" w:cs="Arial"/>
-          <w:sz w:val="24"/>
-          <w:szCs w:val="24"/>
-        </w:rPr>
-        <w:tab/>
-      </w:r>
-      <w:r>
-        <w:rPr>
-          <w:rFonts w:ascii="Arial" w:hAnsi="Arial" w:cs="Arial"/>
-          <w:sz w:val="24"/>
-          <w:szCs w:val="24"/>
-        </w:rPr>
-        <w:tab/>
       </w:r>
       <w:r>
         <w:rPr>
@@ -2417,34 +2774,7 @@
           <w:szCs w:val="24"/>
         </w:rPr>
         <w:tab/>
-      </w:r>
-      <w:r>
-        <w:rPr>
-          <w:rFonts w:ascii="Arial" w:hAnsi="Arial" w:cs="Arial"/>
-          <w:i/>
-          <w:sz w:val="24"/>
-          <w:szCs w:val="24"/>
-        </w:rPr>
-        <w:tab/>
-      </w:r>
-      <w:r>
-        <w:rPr>
-          <w:rFonts w:ascii="Arial" w:hAnsi="Arial" w:cs="Arial"/>
-          <w:i/>
-          <w:sz w:val="24"/>
-          <w:szCs w:val="24"/>
-        </w:rPr>
-        <w:tab/>
-      </w:r>
-      <w:r>
-        <w:rPr>
-          <w:rFonts w:ascii="Arial" w:hAnsi="Arial" w:cs="Arial"/>
-          <w:i/>
-          <w:sz w:val="24"/>
-          <w:szCs w:val="24"/>
-        </w:rPr>
-        <w:tab/>
-        <w:t xml:space="preserve">       Date</w:t>
+        <w:t>Date</w:t>
       </w:r>
     </w:p>
     <w:p>
@@ -4953,9 +5283,26 @@
           <w:rFonts w:ascii="Times New Roman" w:eastAsia="Times New Roman" w:hAnsi="Times New Roman" w:cs="Times New Roman"/>
           <w:sz w:val="24"/>
           <w:szCs w:val="24"/>
-          <w:highlight w:val="yellow"/>
-        </w:rPr>
-        <w:t>Unsure who to add here</w:t>
+        </w:rPr>
+        <w:t>Laura Webb, Region 7</w:t>
+      </w:r>
+    </w:p>
+    <w:p>
+      <w:pPr>
+        <w:spacing w:after="0" w:line="240" w:lineRule="auto"/>
+        <w:rPr>
+          <w:rFonts w:ascii="Times New Roman" w:eastAsia="Times New Roman" w:hAnsi="Times New Roman" w:cs="Times New Roman"/>
+          <w:sz w:val="24"/>
+          <w:szCs w:val="24"/>
+        </w:rPr>
+      </w:pPr>
+      <w:r>
+        <w:rPr>
+          <w:rFonts w:ascii="Times New Roman" w:eastAsia="Times New Roman" w:hAnsi="Times New Roman" w:cs="Times New Roman"/>
+          <w:sz w:val="24"/>
+          <w:szCs w:val="24"/>
+        </w:rPr>
+        <w:t>Eliodora Chamberlain, Region 7</w:t>
       </w:r>
     </w:p>
     <w:p>
@@ -5121,6 +5468,8 @@
                 <w:szCs w:val="24"/>
               </w:rPr>
             </w:pPr>
+            <w:proofErr w:type="spellStart"/>
+            <w:proofErr w:type="gramStart"/>
             <w:r>
               <w:rPr>
                 <w:rFonts w:ascii="Times New Roman" w:eastAsia="Times New Roman" w:hAnsi="Times New Roman" w:cs="Times New Roman"/>
@@ -5131,6 +5480,8 @@
               </w:rPr>
               <w:t>City,State</w:t>
             </w:r>
+            <w:proofErr w:type="spellEnd"/>
+            <w:proofErr w:type="gramEnd"/>
           </w:p>
         </w:tc>
         <w:tc>
@@ -5323,6 +5674,7 @@
               </w:rPr>
               <w:t xml:space="preserve">ORD Project </w:t>
             </w:r>
+            <w:proofErr w:type="gramStart"/>
             <w:r>
               <w:rPr>
                 <w:rFonts w:ascii="Times New Roman" w:eastAsia="Times New Roman" w:hAnsi="Times New Roman" w:cs="Times New Roman"/>
@@ -5331,6 +5683,7 @@
               </w:rPr>
               <w:t>Lead</w:t>
             </w:r>
+            <w:proofErr w:type="gramEnd"/>
           </w:p>
         </w:tc>
         <w:tc>
@@ -6133,7 +6486,7 @@
                 <w:sz w:val="24"/>
                 <w:szCs w:val="24"/>
               </w:rPr>
-              <w:t>Shawn Henderson</w:t>
+              <w:t>Laura Webb</w:t>
             </w:r>
           </w:p>
         </w:tc>
@@ -6177,7 +6530,7 @@
                 <w:sz w:val="24"/>
                 <w:szCs w:val="24"/>
               </w:rPr>
-              <w:t>henderson.shawn@epa.gov</w:t>
+              <w:t>webb.laura@epa.gov</w:t>
             </w:r>
           </w:p>
         </w:tc>
@@ -6229,23 +6582,23 @@
                 <w:sz w:val="24"/>
                 <w:szCs w:val="24"/>
               </w:rPr>
-              <w:t>91</w:t>
-            </w:r>
-            <w:r>
-              <w:rPr>
-                <w:rFonts w:ascii="Times New Roman" w:eastAsia="Times New Roman" w:hAnsi="Times New Roman" w:cs="Times New Roman"/>
-                <w:sz w:val="24"/>
-                <w:szCs w:val="24"/>
-              </w:rPr>
-              <w:t xml:space="preserve">3) </w:t>
-            </w:r>
-            <w:r>
-              <w:rPr>
-                <w:rFonts w:ascii="Times New Roman" w:eastAsia="Times New Roman" w:hAnsi="Times New Roman" w:cs="Times New Roman"/>
-                <w:sz w:val="24"/>
-                <w:szCs w:val="24"/>
-              </w:rPr>
-              <w:t>551-7508</w:t>
+              <w:t>913</w:t>
+            </w:r>
+            <w:r>
+              <w:rPr>
+                <w:rFonts w:ascii="Times New Roman" w:eastAsia="Times New Roman" w:hAnsi="Times New Roman" w:cs="Times New Roman"/>
+                <w:sz w:val="24"/>
+                <w:szCs w:val="24"/>
+              </w:rPr>
+              <w:t xml:space="preserve">) </w:t>
+            </w:r>
+            <w:r>
+              <w:rPr>
+                <w:rFonts w:ascii="Times New Roman" w:eastAsia="Times New Roman" w:hAnsi="Times New Roman" w:cs="Times New Roman"/>
+                <w:sz w:val="24"/>
+                <w:szCs w:val="24"/>
+              </w:rPr>
+              <w:t>551-7435</w:t>
             </w:r>
           </w:p>
         </w:tc>
@@ -6506,142 +6859,6 @@
           </w:p>
         </w:tc>
       </w:tr>
-      <w:tr>
-        <w:tc>
-          <w:tcPr>
-            <w:tcW w:w="1644" w:type="dxa"/>
-          </w:tcPr>
-          <w:p>
-            <w:pPr>
-              <w:rPr>
-                <w:rFonts w:ascii="Times New Roman" w:eastAsia="Times New Roman" w:hAnsi="Times New Roman" w:cs="Times New Roman"/>
-                <w:sz w:val="24"/>
-                <w:szCs w:val="24"/>
-              </w:rPr>
-            </w:pPr>
-            <w:r>
-              <w:rPr>
-                <w:rFonts w:ascii="Times New Roman" w:eastAsia="Times New Roman" w:hAnsi="Times New Roman" w:cs="Times New Roman"/>
-                <w:sz w:val="24"/>
-                <w:szCs w:val="24"/>
-              </w:rPr>
-              <w:t>Laura Webb</w:t>
-            </w:r>
-          </w:p>
-        </w:tc>
-        <w:tc>
-          <w:tcPr>
-            <w:tcW w:w="1644" w:type="dxa"/>
-          </w:tcPr>
-          <w:p>
-            <w:pPr>
-              <w:rPr>
-                <w:rFonts w:ascii="Times New Roman" w:eastAsia="Times New Roman" w:hAnsi="Times New Roman" w:cs="Times New Roman"/>
-                <w:sz w:val="24"/>
-                <w:szCs w:val="24"/>
-              </w:rPr>
-            </w:pPr>
-            <w:r>
-              <w:rPr>
-                <w:rFonts w:ascii="Times New Roman" w:eastAsia="Times New Roman" w:hAnsi="Times New Roman" w:cs="Times New Roman"/>
-                <w:sz w:val="24"/>
-                <w:szCs w:val="24"/>
-              </w:rPr>
-              <w:t>R7 Collaborator</w:t>
-            </w:r>
-          </w:p>
-        </w:tc>
-        <w:tc>
-          <w:tcPr>
-            <w:tcW w:w="2940" w:type="dxa"/>
-          </w:tcPr>
-          <w:p>
-            <w:pPr>
-              <w:rPr>
-                <w:rFonts w:ascii="Times New Roman" w:eastAsia="Times New Roman" w:hAnsi="Times New Roman" w:cs="Times New Roman"/>
-                <w:sz w:val="24"/>
-                <w:szCs w:val="24"/>
-              </w:rPr>
-            </w:pPr>
-            <w:r>
-              <w:rPr>
-                <w:rFonts w:ascii="Times New Roman" w:eastAsia="Times New Roman" w:hAnsi="Times New Roman" w:cs="Times New Roman"/>
-                <w:sz w:val="24"/>
-                <w:szCs w:val="24"/>
-              </w:rPr>
-              <w:t>webb.laura@epa.gov</w:t>
-            </w:r>
-          </w:p>
-        </w:tc>
-        <w:tc>
-          <w:tcPr>
-            <w:tcW w:w="1202" w:type="dxa"/>
-          </w:tcPr>
-          <w:p>
-            <w:pPr>
-              <w:rPr>
-                <w:rFonts w:ascii="Times New Roman" w:eastAsia="Times New Roman" w:hAnsi="Times New Roman" w:cs="Times New Roman"/>
-                <w:sz w:val="24"/>
-                <w:szCs w:val="24"/>
-              </w:rPr>
-            </w:pPr>
-            <w:r>
-              <w:rPr>
-                <w:rFonts w:ascii="Times New Roman" w:eastAsia="Times New Roman" w:hAnsi="Times New Roman" w:cs="Times New Roman"/>
-                <w:sz w:val="24"/>
-                <w:szCs w:val="24"/>
-              </w:rPr>
-              <w:t>Lenexa, KS</w:t>
-            </w:r>
-          </w:p>
-        </w:tc>
-        <w:tc>
-          <w:tcPr>
-            <w:tcW w:w="2062" w:type="dxa"/>
-          </w:tcPr>
-          <w:p>
-            <w:pPr>
-              <w:rPr>
-                <w:rFonts w:ascii="Times New Roman" w:eastAsia="Times New Roman" w:hAnsi="Times New Roman" w:cs="Times New Roman"/>
-                <w:sz w:val="24"/>
-                <w:szCs w:val="24"/>
-              </w:rPr>
-            </w:pPr>
-            <w:r>
-              <w:rPr>
-                <w:rFonts w:ascii="Times New Roman" w:eastAsia="Times New Roman" w:hAnsi="Times New Roman" w:cs="Times New Roman"/>
-                <w:sz w:val="24"/>
-                <w:szCs w:val="24"/>
-              </w:rPr>
-              <w:t>(</w:t>
-            </w:r>
-            <w:r>
-              <w:rPr>
-                <w:rFonts w:ascii="Times New Roman" w:eastAsia="Times New Roman" w:hAnsi="Times New Roman" w:cs="Times New Roman"/>
-                <w:sz w:val="24"/>
-                <w:szCs w:val="24"/>
-              </w:rPr>
-              <w:t>913</w:t>
-            </w:r>
-            <w:r>
-              <w:rPr>
-                <w:rFonts w:ascii="Times New Roman" w:eastAsia="Times New Roman" w:hAnsi="Times New Roman" w:cs="Times New Roman"/>
-                <w:sz w:val="24"/>
-                <w:szCs w:val="24"/>
-              </w:rPr>
-              <w:t xml:space="preserve">) </w:t>
-            </w:r>
-            <w:r>
-              <w:rPr>
-                <w:rFonts w:ascii="Times New Roman" w:eastAsia="Times New Roman" w:hAnsi="Times New Roman" w:cs="Times New Roman"/>
-                <w:sz w:val="24"/>
-                <w:szCs w:val="24"/>
-              </w:rPr>
-              <w:t>551-7435</w:t>
-            </w:r>
-          </w:p>
-        </w:tc>
-      </w:tr>
     </w:tbl>
     <w:p/>
     <w:p/>
@@ -7234,17 +7451,7 @@
           <w:sz w:val="24"/>
           <w:szCs w:val="24"/>
         </w:rPr>
-        <w:t xml:space="preserve">Shubael Pond is a small kettle pond (22.7 hectares) with a maximum depth of 12.2 m located in Barnstable, Massachusetts.  Typical of a kettle pond, Shubael Pond lacks surface water connectivity with groundwater being the primary hydrologic connection.  Shubael Pond, </w:t>
-      </w:r>
-      <w:r>
-        <w:rPr>
-          <w:rFonts w:ascii="Times New Roman" w:eastAsia="Times New Roman" w:hAnsi="Times New Roman" w:cs="Times New Roman"/>
-          <w:color w:val="000000" w:themeColor="text1"/>
-          <w:sz w:val="24"/>
-          <w:szCs w:val="24"/>
-        </w:rPr>
-        <w:lastRenderedPageBreak/>
-        <w:t xml:space="preserve">historically classified as oligotrophic, has experienced HABs in recent years resulting in pond closures to the public.  </w:t>
+        <w:t xml:space="preserve">Shubael Pond is a small kettle pond (22.7 hectares) with a maximum depth of 12.2 m located in Barnstable, Massachusetts.  Typical of a kettle pond, Shubael Pond lacks surface water connectivity with groundwater being the primary hydrologic connection.  Shubael Pond, historically classified as oligotrophic, has experienced HABs in recent years resulting in pond closures to the public.  </w:t>
       </w:r>
     </w:p>
     <w:p>
@@ -9450,6 +9657,79 @@
     <w:p/>
     <w:p>
       <w:pPr>
+        <w:spacing w:after="0" w:line="240" w:lineRule="auto"/>
+        <w:rPr>
+          <w:rFonts w:ascii="Times New Roman" w:eastAsia="Times New Roman" w:hAnsi="Times New Roman" w:cs="Times New Roman"/>
+          <w:sz w:val="24"/>
+          <w:szCs w:val="24"/>
+        </w:rPr>
+      </w:pPr>
+    </w:p>
+    <w:p>
+      <w:pPr>
+        <w:pStyle w:val="Heading2"/>
+        <w:rPr>
+          <w:rFonts w:ascii="Times New Roman" w:hAnsi="Times New Roman"/>
+          <w:sz w:val="24"/>
+          <w:szCs w:val="24"/>
+        </w:rPr>
+      </w:pPr>
+      <w:bookmarkStart w:id="20" w:name="_Toc531072410"/>
+      <w:r>
+        <w:rPr>
+          <w:rFonts w:ascii="Times New Roman" w:hAnsi="Times New Roman"/>
+          <w:sz w:val="24"/>
+          <w:szCs w:val="24"/>
+        </w:rPr>
+        <w:t>A</w:t>
+      </w:r>
+      <w:r>
+        <w:rPr>
+          <w:rFonts w:ascii="Times New Roman" w:hAnsi="Times New Roman"/>
+          <w:sz w:val="24"/>
+          <w:szCs w:val="24"/>
+        </w:rPr>
+        <w:t>7</w:t>
+      </w:r>
+      <w:r>
+        <w:rPr>
+          <w:rFonts w:ascii="Times New Roman" w:hAnsi="Times New Roman"/>
+          <w:sz w:val="24"/>
+          <w:szCs w:val="24"/>
+        </w:rPr>
+        <w:t xml:space="preserve">. Quality Objectives </w:t>
+      </w:r>
+      <w:r>
+        <w:rPr>
+          <w:rFonts w:ascii="Times New Roman" w:hAnsi="Times New Roman"/>
+          <w:sz w:val="24"/>
+          <w:szCs w:val="24"/>
+        </w:rPr>
+        <w:t xml:space="preserve">and Criteria </w:t>
+      </w:r>
+      <w:r>
+        <w:rPr>
+          <w:rFonts w:ascii="Times New Roman" w:hAnsi="Times New Roman"/>
+          <w:sz w:val="24"/>
+          <w:szCs w:val="24"/>
+        </w:rPr>
+        <w:t>for Measurement Data</w:t>
+      </w:r>
+      <w:bookmarkEnd w:id="20"/>
+    </w:p>
+    <w:p>
+      <w:pPr>
+        <w:spacing w:after="0" w:line="240" w:lineRule="auto"/>
+        <w:rPr>
+          <w:rFonts w:ascii="Times New Roman" w:eastAsia="Times New Roman" w:hAnsi="Times New Roman" w:cs="Times New Roman"/>
+          <w:sz w:val="24"/>
+          <w:szCs w:val="24"/>
+        </w:rPr>
+      </w:pPr>
+    </w:p>
+    <w:p>
+      <w:pPr>
+        <w:spacing w:after="0" w:line="240" w:lineRule="auto"/>
         <w:rPr>
           <w:rFonts w:ascii="Times New Roman" w:eastAsia="Times New Roman" w:hAnsi="Times New Roman" w:cs="Times New Roman"/>
           <w:color w:val="000000" w:themeColor="text1"/>
@@ -9457,22 +9737,315 @@
           <w:szCs w:val="24"/>
         </w:rPr>
       </w:pPr>
-    </w:p>
-    <w:p>
-      <w:pPr>
+      <w:r>
         <w:rPr>
           <w:rFonts w:ascii="Times New Roman" w:eastAsia="Times New Roman" w:hAnsi="Times New Roman" w:cs="Times New Roman"/>
           <w:color w:val="000000" w:themeColor="text1"/>
           <w:sz w:val="24"/>
           <w:szCs w:val="24"/>
         </w:rPr>
-      </w:pPr>
-    </w:p>
-    <w:p>
-      <w:pPr>
+        <w:t xml:space="preserve">The overall quality objective for this project is to generate field data to evaluate the </w:t>
+      </w:r>
+      <w:r>
         <w:rPr>
           <w:rFonts w:ascii="Times New Roman" w:eastAsia="Times New Roman" w:hAnsi="Times New Roman" w:cs="Times New Roman"/>
           <w:color w:val="000000" w:themeColor="text1"/>
+          <w:sz w:val="24"/>
+          <w:szCs w:val="24"/>
+        </w:rPr>
+        <w:t>efficacy of low-cost sensors to identify bloom predictors</w:t>
+      </w:r>
+      <w:r>
+        <w:rPr>
+          <w:rFonts w:ascii="Times New Roman" w:eastAsia="Times New Roman" w:hAnsi="Times New Roman" w:cs="Times New Roman"/>
+          <w:color w:val="000000" w:themeColor="text1"/>
+          <w:sz w:val="24"/>
+          <w:szCs w:val="24"/>
+        </w:rPr>
+        <w:t xml:space="preserve">.  The quality objectives will be maintained by utilizing appropriate quality control measures in both the lab and the field.  Regular calibration of field instruments should minimize error produced by the </w:t>
+      </w:r>
+      <w:r>
+        <w:rPr>
+          <w:rFonts w:ascii="Times New Roman" w:eastAsia="Times New Roman" w:hAnsi="Times New Roman" w:cs="Times New Roman"/>
+          <w:color w:val="000000" w:themeColor="text1"/>
+          <w:sz w:val="24"/>
+          <w:szCs w:val="24"/>
+        </w:rPr>
+        <w:t>sondes (see Tables 1 and 2 for measurement range and resolution).  Rigorous application of QA/QC policies in EPA</w:t>
+      </w:r>
+      <w:r>
+        <w:rPr>
+          <w:rFonts w:ascii="Times New Roman" w:eastAsia="Times New Roman" w:hAnsi="Times New Roman" w:cs="Times New Roman"/>
+          <w:color w:val="000000" w:themeColor="text1"/>
+          <w:sz w:val="24"/>
+          <w:szCs w:val="24"/>
+        </w:rPr>
+        <w:t xml:space="preserve"> SOPs (see </w:t>
+      </w:r>
+      <w:r>
+        <w:rPr>
+          <w:rFonts w:ascii="Times New Roman" w:eastAsia="Times New Roman" w:hAnsi="Times New Roman" w:cs="Times New Roman"/>
+          <w:color w:val="000000" w:themeColor="text1"/>
+          <w:sz w:val="24"/>
+          <w:szCs w:val="24"/>
+        </w:rPr>
+        <w:t>Section B4</w:t>
+      </w:r>
+      <w:r>
+        <w:rPr>
+          <w:rFonts w:ascii="Times New Roman" w:eastAsia="Times New Roman" w:hAnsi="Times New Roman" w:cs="Times New Roman"/>
+          <w:color w:val="000000" w:themeColor="text1"/>
+          <w:sz w:val="24"/>
+          <w:szCs w:val="24"/>
+        </w:rPr>
+        <w:t xml:space="preserve"> for analytical methods) will be applied during laboratory procedures to ensure data quality and minimize instrumentation or procedural error.</w:t>
+      </w:r>
+    </w:p>
+    <w:p>
+      <w:pPr>
+        <w:spacing w:after="0" w:line="240" w:lineRule="auto"/>
+        <w:rPr>
+          <w:rFonts w:ascii="Times New Roman" w:eastAsia="Times New Roman" w:hAnsi="Times New Roman" w:cs="Times New Roman"/>
+          <w:sz w:val="24"/>
+          <w:szCs w:val="24"/>
+        </w:rPr>
+      </w:pPr>
+    </w:p>
+    <w:p>
+      <w:pPr>
+        <w:pStyle w:val="Heading2"/>
+        <w:rPr>
+          <w:rFonts w:ascii="Times New Roman" w:hAnsi="Times New Roman"/>
+          <w:sz w:val="24"/>
+          <w:szCs w:val="24"/>
+        </w:rPr>
+      </w:pPr>
+      <w:bookmarkStart w:id="21" w:name="_Toc531072411"/>
+      <w:r>
+        <w:rPr>
+          <w:rFonts w:ascii="Times New Roman" w:hAnsi="Times New Roman"/>
+          <w:sz w:val="24"/>
+          <w:szCs w:val="24"/>
+        </w:rPr>
+        <w:t>A</w:t>
+      </w:r>
+      <w:r>
+        <w:rPr>
+          <w:rFonts w:ascii="Times New Roman" w:hAnsi="Times New Roman"/>
+          <w:sz w:val="24"/>
+          <w:szCs w:val="24"/>
+        </w:rPr>
+        <w:t>8</w:t>
+      </w:r>
+      <w:r>
+        <w:rPr>
+          <w:rFonts w:ascii="Times New Roman" w:hAnsi="Times New Roman"/>
+          <w:sz w:val="24"/>
+          <w:szCs w:val="24"/>
+        </w:rPr>
+        <w:t xml:space="preserve">. </w:t>
+      </w:r>
+      <w:r>
+        <w:rPr>
+          <w:rFonts w:ascii="Times New Roman" w:hAnsi="Times New Roman"/>
+          <w:sz w:val="24"/>
+          <w:szCs w:val="24"/>
+        </w:rPr>
+        <w:t>Special Training/Certification</w:t>
+      </w:r>
+      <w:r>
+        <w:rPr>
+          <w:rFonts w:ascii="Times New Roman" w:hAnsi="Times New Roman"/>
+          <w:sz w:val="24"/>
+          <w:szCs w:val="24"/>
+        </w:rPr>
+        <w:t>s</w:t>
+      </w:r>
+      <w:bookmarkEnd w:id="21"/>
+    </w:p>
+    <w:p>
+      <w:pPr>
+        <w:spacing w:after="0" w:line="240" w:lineRule="auto"/>
+        <w:rPr>
+          <w:rFonts w:ascii="Times New Roman" w:eastAsia="Times New Roman" w:hAnsi="Times New Roman" w:cs="Times New Roman"/>
+          <w:sz w:val="24"/>
+          <w:szCs w:val="24"/>
+        </w:rPr>
+      </w:pPr>
+    </w:p>
+    <w:p>
+      <w:pPr>
+        <w:spacing w:after="0" w:line="240" w:lineRule="auto"/>
+        <w:ind w:firstLine="720"/>
+        <w:rPr>
+          <w:rFonts w:ascii="Times New Roman" w:eastAsia="Times New Roman" w:hAnsi="Times New Roman" w:cs="Times New Roman"/>
+          <w:sz w:val="24"/>
+          <w:szCs w:val="24"/>
+        </w:rPr>
+      </w:pPr>
+      <w:r>
+        <w:rPr>
+          <w:rFonts w:ascii="Times New Roman" w:eastAsia="Times New Roman" w:hAnsi="Times New Roman" w:cs="Times New Roman"/>
+          <w:sz w:val="24"/>
+          <w:szCs w:val="24"/>
+        </w:rPr>
+        <w:t xml:space="preserve">None of the field tasks require special training or certification.  Standard training using analyzers at </w:t>
+      </w:r>
+      <w:proofErr w:type="gramStart"/>
+      <w:r>
+        <w:rPr>
+          <w:rFonts w:ascii="Times New Roman" w:eastAsia="Times New Roman" w:hAnsi="Times New Roman" w:cs="Times New Roman"/>
+          <w:sz w:val="24"/>
+          <w:szCs w:val="24"/>
+        </w:rPr>
+        <w:t>A</w:t>
+      </w:r>
+      <w:r>
+        <w:rPr>
+          <w:rFonts w:ascii="Times New Roman" w:eastAsia="Times New Roman" w:hAnsi="Times New Roman" w:cs="Times New Roman"/>
+          <w:sz w:val="24"/>
+          <w:szCs w:val="24"/>
+        </w:rPr>
+        <w:t>CES</w:t>
+      </w:r>
+      <w:r>
+        <w:rPr>
+          <w:rFonts w:ascii="Times New Roman" w:eastAsia="Times New Roman" w:hAnsi="Times New Roman" w:cs="Times New Roman"/>
+          <w:sz w:val="24"/>
+          <w:szCs w:val="24"/>
+        </w:rPr>
+        <w:t>D</w:t>
+      </w:r>
+      <w:proofErr w:type="gramEnd"/>
+      <w:r>
+        <w:rPr>
+          <w:rFonts w:ascii="Times New Roman" w:eastAsia="Times New Roman" w:hAnsi="Times New Roman" w:cs="Times New Roman"/>
+          <w:sz w:val="24"/>
+          <w:szCs w:val="24"/>
+        </w:rPr>
+        <w:t xml:space="preserve"> </w:t>
+      </w:r>
+      <w:r>
+        <w:rPr>
+          <w:rFonts w:ascii="Times New Roman" w:eastAsia="Times New Roman" w:hAnsi="Times New Roman" w:cs="Times New Roman"/>
+          <w:sz w:val="24"/>
+          <w:szCs w:val="24"/>
+        </w:rPr>
+        <w:t xml:space="preserve">and Region 7 </w:t>
+      </w:r>
+      <w:r>
+        <w:rPr>
+          <w:rFonts w:ascii="Times New Roman" w:eastAsia="Times New Roman" w:hAnsi="Times New Roman" w:cs="Times New Roman"/>
+          <w:sz w:val="24"/>
+          <w:szCs w:val="24"/>
+        </w:rPr>
+        <w:t>will be given by</w:t>
+      </w:r>
+      <w:r>
+        <w:rPr>
+          <w:rFonts w:ascii="Times New Roman" w:eastAsia="Times New Roman" w:hAnsi="Times New Roman" w:cs="Times New Roman"/>
+          <w:sz w:val="24"/>
+          <w:szCs w:val="24"/>
+        </w:rPr>
+        <w:t xml:space="preserve"> technicians or others who have expertise with the method.  Training will be documented via the ORD competency forms.</w:t>
+      </w:r>
+    </w:p>
+    <w:p>
+      <w:pPr>
+        <w:spacing w:after="0" w:line="240" w:lineRule="auto"/>
+        <w:rPr>
+          <w:rFonts w:ascii="Times New Roman" w:eastAsia="Times New Roman" w:hAnsi="Times New Roman" w:cs="Times New Roman"/>
+          <w:sz w:val="24"/>
+          <w:szCs w:val="24"/>
+        </w:rPr>
+      </w:pPr>
+    </w:p>
+    <w:p>
+      <w:pPr>
+        <w:pStyle w:val="Heading2"/>
+        <w:rPr>
+          <w:rFonts w:ascii="Times New Roman" w:hAnsi="Times New Roman"/>
+          <w:sz w:val="24"/>
+          <w:szCs w:val="24"/>
+        </w:rPr>
+      </w:pPr>
+      <w:bookmarkStart w:id="22" w:name="_Toc531072412"/>
+      <w:r>
+        <w:rPr>
+          <w:rFonts w:ascii="Times New Roman" w:hAnsi="Times New Roman"/>
+          <w:sz w:val="24"/>
+          <w:szCs w:val="24"/>
+        </w:rPr>
+        <w:lastRenderedPageBreak/>
+        <w:t>A</w:t>
+      </w:r>
+      <w:r>
+        <w:rPr>
+          <w:rFonts w:ascii="Times New Roman" w:hAnsi="Times New Roman"/>
+          <w:sz w:val="24"/>
+          <w:szCs w:val="24"/>
+        </w:rPr>
+        <w:t>9</w:t>
+      </w:r>
+      <w:r>
+        <w:rPr>
+          <w:rFonts w:ascii="Times New Roman" w:hAnsi="Times New Roman"/>
+          <w:sz w:val="24"/>
+          <w:szCs w:val="24"/>
+        </w:rPr>
+        <w:t xml:space="preserve">. </w:t>
+      </w:r>
+      <w:r>
+        <w:rPr>
+          <w:rFonts w:ascii="Times New Roman" w:hAnsi="Times New Roman"/>
+          <w:sz w:val="24"/>
+          <w:szCs w:val="24"/>
+        </w:rPr>
+        <w:t xml:space="preserve">Documents and Records </w:t>
+      </w:r>
+      <w:bookmarkEnd w:id="22"/>
+    </w:p>
+    <w:p>
+      <w:pPr>
+        <w:spacing w:after="0" w:line="240" w:lineRule="auto"/>
+        <w:rPr>
+          <w:rFonts w:ascii="Times New Roman" w:eastAsia="Times New Roman" w:hAnsi="Times New Roman" w:cs="Times New Roman"/>
+          <w:sz w:val="24"/>
+          <w:szCs w:val="24"/>
+        </w:rPr>
+      </w:pPr>
+    </w:p>
+    <w:p>
+      <w:pPr>
+        <w:spacing w:after="0" w:line="240" w:lineRule="auto"/>
+        <w:rPr>
+          <w:rFonts w:ascii="Times New Roman" w:eastAsia="Times New Roman" w:hAnsi="Times New Roman" w:cs="Times New Roman"/>
+          <w:sz w:val="24"/>
+          <w:szCs w:val="24"/>
+        </w:rPr>
+      </w:pPr>
+      <w:r>
+        <w:rPr>
+          <w:rFonts w:ascii="Times New Roman" w:eastAsia="Times New Roman" w:hAnsi="Times New Roman" w:cs="Times New Roman"/>
+          <w:sz w:val="24"/>
+          <w:szCs w:val="24"/>
+        </w:rPr>
+        <w:t>Stephen Shivers</w:t>
+      </w:r>
+      <w:r>
+        <w:rPr>
+          <w:rFonts w:ascii="Times New Roman" w:eastAsia="Times New Roman" w:hAnsi="Times New Roman" w:cs="Times New Roman"/>
+          <w:sz w:val="24"/>
+          <w:szCs w:val="24"/>
+        </w:rPr>
+        <w:t xml:space="preserve"> will be responsible for maintaining and updating this QAPP. All field equipment calibrations will be logged in the field notebook upon completion. Any deviance that requires recalibration will also be noted. Dates and times of calibration standard creation for lab procedures will be noted in the lab notebook. Results from standard curves will also be added to the lab notebook.</w:t>
+      </w:r>
+    </w:p>
+    <w:p>
+      <w:pPr>
+        <w:spacing w:after="0" w:line="240" w:lineRule="auto"/>
+        <w:rPr>
+          <w:rFonts w:ascii="Times New Roman" w:eastAsia="Times New Roman" w:hAnsi="Times New Roman" w:cs="Times New Roman"/>
           <w:sz w:val="24"/>
           <w:szCs w:val="24"/>
         </w:rPr>
@@ -9489,380 +10062,7 @@
           <w:szCs w:val="24"/>
         </w:rPr>
       </w:pPr>
-    </w:p>
-    <w:p>
-      <w:pPr>
-        <w:spacing w:after="0" w:line="240" w:lineRule="auto"/>
-        <w:rPr>
-          <w:rFonts w:ascii="Times New Roman" w:eastAsia="Times New Roman" w:hAnsi="Times New Roman" w:cs="Times New Roman"/>
-          <w:sz w:val="24"/>
-          <w:szCs w:val="24"/>
-        </w:rPr>
-      </w:pPr>
-    </w:p>
-    <w:p>
-      <w:pPr>
-        <w:pStyle w:val="Heading2"/>
-        <w:rPr>
-          <w:rFonts w:ascii="Times New Roman" w:hAnsi="Times New Roman"/>
-          <w:sz w:val="24"/>
-          <w:szCs w:val="24"/>
-        </w:rPr>
-      </w:pPr>
-      <w:bookmarkStart w:id="20" w:name="_Toc531072410"/>
-      <w:r>
-        <w:rPr>
-          <w:rFonts w:ascii="Times New Roman" w:hAnsi="Times New Roman"/>
-          <w:sz w:val="24"/>
-          <w:szCs w:val="24"/>
-        </w:rPr>
-        <w:t>A</w:t>
-      </w:r>
-      <w:r>
-        <w:rPr>
-          <w:rFonts w:ascii="Times New Roman" w:hAnsi="Times New Roman"/>
-          <w:sz w:val="24"/>
-          <w:szCs w:val="24"/>
-        </w:rPr>
-        <w:t>7</w:t>
-      </w:r>
-      <w:r>
-        <w:rPr>
-          <w:rFonts w:ascii="Times New Roman" w:hAnsi="Times New Roman"/>
-          <w:sz w:val="24"/>
-          <w:szCs w:val="24"/>
-        </w:rPr>
-        <w:t xml:space="preserve">. Quality Objectives </w:t>
-      </w:r>
-      <w:r>
-        <w:rPr>
-          <w:rFonts w:ascii="Times New Roman" w:hAnsi="Times New Roman"/>
-          <w:sz w:val="24"/>
-          <w:szCs w:val="24"/>
-        </w:rPr>
-        <w:t xml:space="preserve">and Criteria </w:t>
-      </w:r>
-      <w:r>
-        <w:rPr>
-          <w:rFonts w:ascii="Times New Roman" w:hAnsi="Times New Roman"/>
-          <w:sz w:val="24"/>
-          <w:szCs w:val="24"/>
-        </w:rPr>
-        <w:t>for Measurement Data</w:t>
-      </w:r>
-      <w:bookmarkEnd w:id="20"/>
-    </w:p>
-    <w:p>
-      <w:pPr>
-        <w:spacing w:after="0" w:line="240" w:lineRule="auto"/>
-        <w:rPr>
-          <w:rFonts w:ascii="Times New Roman" w:eastAsia="Times New Roman" w:hAnsi="Times New Roman" w:cs="Times New Roman"/>
-          <w:sz w:val="24"/>
-          <w:szCs w:val="24"/>
-        </w:rPr>
-      </w:pPr>
-    </w:p>
-    <w:p>
-      <w:pPr>
-        <w:spacing w:after="0" w:line="240" w:lineRule="auto"/>
-        <w:rPr>
-          <w:rFonts w:ascii="Times New Roman" w:eastAsia="Times New Roman" w:hAnsi="Times New Roman" w:cs="Times New Roman"/>
-          <w:color w:val="000000" w:themeColor="text1"/>
-          <w:sz w:val="24"/>
-          <w:szCs w:val="24"/>
-        </w:rPr>
-      </w:pPr>
-      <w:r>
-        <w:rPr>
-          <w:rFonts w:ascii="Times New Roman" w:eastAsia="Times New Roman" w:hAnsi="Times New Roman" w:cs="Times New Roman"/>
-          <w:color w:val="000000" w:themeColor="text1"/>
-          <w:sz w:val="24"/>
-          <w:szCs w:val="24"/>
-        </w:rPr>
-        <w:t xml:space="preserve">The overall quality objective for this project is to generate field data to evaluate the </w:t>
-      </w:r>
-      <w:r>
-        <w:rPr>
-          <w:rFonts w:ascii="Times New Roman" w:eastAsia="Times New Roman" w:hAnsi="Times New Roman" w:cs="Times New Roman"/>
-          <w:color w:val="000000" w:themeColor="text1"/>
-          <w:sz w:val="24"/>
-          <w:szCs w:val="24"/>
-        </w:rPr>
-        <w:t>efficacy of low-cost sensors to identify bloom predictors</w:t>
-      </w:r>
-      <w:r>
-        <w:rPr>
-          <w:rFonts w:ascii="Times New Roman" w:eastAsia="Times New Roman" w:hAnsi="Times New Roman" w:cs="Times New Roman"/>
-          <w:color w:val="000000" w:themeColor="text1"/>
-          <w:sz w:val="24"/>
-          <w:szCs w:val="24"/>
-        </w:rPr>
-        <w:t xml:space="preserve">.  The quality objectives will be maintained by utilizing appropriate quality control measures in both the lab and the field.  Regular calibration of field instruments should minimize error produced by the </w:t>
-      </w:r>
-      <w:r>
-        <w:rPr>
-          <w:rFonts w:ascii="Times New Roman" w:eastAsia="Times New Roman" w:hAnsi="Times New Roman" w:cs="Times New Roman"/>
-          <w:color w:val="000000" w:themeColor="text1"/>
-          <w:sz w:val="24"/>
-          <w:szCs w:val="24"/>
-        </w:rPr>
-        <w:t>sondes (see Tables 1 and 2 for measurement range and resolution).  Rigorous application of QA/QC policies in EPA</w:t>
-      </w:r>
-      <w:r>
-        <w:rPr>
-          <w:rFonts w:ascii="Times New Roman" w:eastAsia="Times New Roman" w:hAnsi="Times New Roman" w:cs="Times New Roman"/>
-          <w:color w:val="000000" w:themeColor="text1"/>
-          <w:sz w:val="24"/>
-          <w:szCs w:val="24"/>
-        </w:rPr>
-        <w:t xml:space="preserve"> SOPs (see </w:t>
-      </w:r>
-      <w:r>
-        <w:rPr>
-          <w:rFonts w:ascii="Times New Roman" w:eastAsia="Times New Roman" w:hAnsi="Times New Roman" w:cs="Times New Roman"/>
-          <w:color w:val="000000" w:themeColor="text1"/>
-          <w:sz w:val="24"/>
-          <w:szCs w:val="24"/>
-        </w:rPr>
-        <w:lastRenderedPageBreak/>
-        <w:t>Section B4</w:t>
-      </w:r>
-      <w:r>
-        <w:rPr>
-          <w:rFonts w:ascii="Times New Roman" w:eastAsia="Times New Roman" w:hAnsi="Times New Roman" w:cs="Times New Roman"/>
-          <w:color w:val="000000" w:themeColor="text1"/>
-          <w:sz w:val="24"/>
-          <w:szCs w:val="24"/>
-        </w:rPr>
-        <w:t xml:space="preserve"> for analytical methods) will be applied during laboratory procedures to ensure data quality and minimize instrumentation or procedural error.</w:t>
-      </w:r>
-    </w:p>
-    <w:p>
-      <w:pPr>
-        <w:spacing w:after="0" w:line="240" w:lineRule="auto"/>
-        <w:rPr>
-          <w:rFonts w:ascii="Times New Roman" w:eastAsia="Times New Roman" w:hAnsi="Times New Roman" w:cs="Times New Roman"/>
-          <w:sz w:val="24"/>
-          <w:szCs w:val="24"/>
-        </w:rPr>
-      </w:pPr>
-    </w:p>
-    <w:p>
-      <w:pPr>
-        <w:pStyle w:val="Heading2"/>
-        <w:rPr>
-          <w:rFonts w:ascii="Times New Roman" w:hAnsi="Times New Roman"/>
-          <w:sz w:val="24"/>
-          <w:szCs w:val="24"/>
-        </w:rPr>
-      </w:pPr>
-      <w:bookmarkStart w:id="21" w:name="_Toc531072411"/>
-      <w:r>
-        <w:rPr>
-          <w:rFonts w:ascii="Times New Roman" w:hAnsi="Times New Roman"/>
-          <w:sz w:val="24"/>
-          <w:szCs w:val="24"/>
-        </w:rPr>
-        <w:t>A</w:t>
-      </w:r>
-      <w:r>
-        <w:rPr>
-          <w:rFonts w:ascii="Times New Roman" w:hAnsi="Times New Roman"/>
-          <w:sz w:val="24"/>
-          <w:szCs w:val="24"/>
-        </w:rPr>
-        <w:t>8</w:t>
-      </w:r>
-      <w:r>
-        <w:rPr>
-          <w:rFonts w:ascii="Times New Roman" w:hAnsi="Times New Roman"/>
-          <w:sz w:val="24"/>
-          <w:szCs w:val="24"/>
-        </w:rPr>
-        <w:t xml:space="preserve">. </w:t>
-      </w:r>
-      <w:r>
-        <w:rPr>
-          <w:rFonts w:ascii="Times New Roman" w:hAnsi="Times New Roman"/>
-          <w:sz w:val="24"/>
-          <w:szCs w:val="24"/>
-        </w:rPr>
-        <w:t>Special Training/Certification</w:t>
-      </w:r>
-      <w:r>
-        <w:rPr>
-          <w:rFonts w:ascii="Times New Roman" w:hAnsi="Times New Roman"/>
-          <w:sz w:val="24"/>
-          <w:szCs w:val="24"/>
-        </w:rPr>
-        <w:t>s</w:t>
-      </w:r>
-      <w:bookmarkEnd w:id="21"/>
-    </w:p>
-    <w:p>
-      <w:pPr>
-        <w:spacing w:after="0" w:line="240" w:lineRule="auto"/>
-        <w:rPr>
-          <w:rFonts w:ascii="Times New Roman" w:eastAsia="Times New Roman" w:hAnsi="Times New Roman" w:cs="Times New Roman"/>
-          <w:sz w:val="24"/>
-          <w:szCs w:val="24"/>
-        </w:rPr>
-      </w:pPr>
-    </w:p>
-    <w:p>
-      <w:pPr>
-        <w:spacing w:after="0" w:line="240" w:lineRule="auto"/>
-        <w:ind w:firstLine="720"/>
-        <w:rPr>
-          <w:rFonts w:ascii="Times New Roman" w:eastAsia="Times New Roman" w:hAnsi="Times New Roman" w:cs="Times New Roman"/>
-          <w:sz w:val="24"/>
-          <w:szCs w:val="24"/>
-        </w:rPr>
-      </w:pPr>
-      <w:r>
-        <w:rPr>
-          <w:rFonts w:ascii="Times New Roman" w:eastAsia="Times New Roman" w:hAnsi="Times New Roman" w:cs="Times New Roman"/>
-          <w:sz w:val="24"/>
-          <w:szCs w:val="24"/>
-        </w:rPr>
-        <w:t>None of the field tasks require special training or certification.  Standard training using analyzers at A</w:t>
-      </w:r>
-      <w:r>
-        <w:rPr>
-          <w:rFonts w:ascii="Times New Roman" w:eastAsia="Times New Roman" w:hAnsi="Times New Roman" w:cs="Times New Roman"/>
-          <w:sz w:val="24"/>
-          <w:szCs w:val="24"/>
-        </w:rPr>
-        <w:t>CES</w:t>
-      </w:r>
-      <w:r>
-        <w:rPr>
-          <w:rFonts w:ascii="Times New Roman" w:eastAsia="Times New Roman" w:hAnsi="Times New Roman" w:cs="Times New Roman"/>
-          <w:sz w:val="24"/>
-          <w:szCs w:val="24"/>
-        </w:rPr>
-        <w:t>D</w:t>
-      </w:r>
-      <w:r>
-        <w:rPr>
-          <w:rFonts w:ascii="Times New Roman" w:eastAsia="Times New Roman" w:hAnsi="Times New Roman" w:cs="Times New Roman"/>
-          <w:sz w:val="24"/>
-          <w:szCs w:val="24"/>
-        </w:rPr>
-        <w:t xml:space="preserve"> will be given by</w:t>
-      </w:r>
-      <w:r>
-        <w:rPr>
-          <w:rFonts w:ascii="Times New Roman" w:eastAsia="Times New Roman" w:hAnsi="Times New Roman" w:cs="Times New Roman"/>
-          <w:sz w:val="24"/>
-          <w:szCs w:val="24"/>
-        </w:rPr>
-        <w:t xml:space="preserve"> technicians or others who have expertise with the method.  Training will be documented via the ORD competency forms.</w:t>
-      </w:r>
-    </w:p>
-    <w:p>
-      <w:pPr>
-        <w:spacing w:after="0" w:line="240" w:lineRule="auto"/>
-        <w:rPr>
-          <w:rFonts w:ascii="Times New Roman" w:eastAsia="Times New Roman" w:hAnsi="Times New Roman" w:cs="Times New Roman"/>
-          <w:sz w:val="24"/>
-          <w:szCs w:val="24"/>
-        </w:rPr>
-      </w:pPr>
-    </w:p>
-    <w:p>
-      <w:pPr>
-        <w:pStyle w:val="Heading2"/>
-        <w:rPr>
-          <w:rFonts w:ascii="Times New Roman" w:hAnsi="Times New Roman"/>
-          <w:sz w:val="24"/>
-          <w:szCs w:val="24"/>
-        </w:rPr>
-      </w:pPr>
-      <w:bookmarkStart w:id="22" w:name="_Toc531072412"/>
-      <w:r>
-        <w:rPr>
-          <w:rFonts w:ascii="Times New Roman" w:hAnsi="Times New Roman"/>
-          <w:sz w:val="24"/>
-          <w:szCs w:val="24"/>
-        </w:rPr>
-        <w:t>A</w:t>
-      </w:r>
-      <w:r>
-        <w:rPr>
-          <w:rFonts w:ascii="Times New Roman" w:hAnsi="Times New Roman"/>
-          <w:sz w:val="24"/>
-          <w:szCs w:val="24"/>
-        </w:rPr>
-        <w:t>9</w:t>
-      </w:r>
-      <w:r>
-        <w:rPr>
-          <w:rFonts w:ascii="Times New Roman" w:hAnsi="Times New Roman"/>
-          <w:sz w:val="24"/>
-          <w:szCs w:val="24"/>
-        </w:rPr>
-        <w:t xml:space="preserve">. </w:t>
-      </w:r>
-      <w:r>
-        <w:rPr>
-          <w:rFonts w:ascii="Times New Roman" w:hAnsi="Times New Roman"/>
-          <w:sz w:val="24"/>
-          <w:szCs w:val="24"/>
-        </w:rPr>
-        <w:t xml:space="preserve">Documents and Records </w:t>
-      </w:r>
-      <w:bookmarkEnd w:id="22"/>
-    </w:p>
-    <w:p>
-      <w:pPr>
-        <w:spacing w:after="0" w:line="240" w:lineRule="auto"/>
-        <w:rPr>
-          <w:rFonts w:ascii="Times New Roman" w:eastAsia="Times New Roman" w:hAnsi="Times New Roman" w:cs="Times New Roman"/>
-          <w:sz w:val="24"/>
-          <w:szCs w:val="24"/>
-        </w:rPr>
-      </w:pPr>
-    </w:p>
-    <w:p>
-      <w:pPr>
-        <w:spacing w:after="0" w:line="240" w:lineRule="auto"/>
-        <w:rPr>
-          <w:rFonts w:ascii="Times New Roman" w:eastAsia="Times New Roman" w:hAnsi="Times New Roman" w:cs="Times New Roman"/>
-          <w:sz w:val="24"/>
-          <w:szCs w:val="24"/>
-        </w:rPr>
-      </w:pPr>
-      <w:r>
-        <w:rPr>
-          <w:rFonts w:ascii="Times New Roman" w:eastAsia="Times New Roman" w:hAnsi="Times New Roman" w:cs="Times New Roman"/>
-          <w:sz w:val="24"/>
-          <w:szCs w:val="24"/>
-        </w:rPr>
-        <w:t>Stephen Shivers</w:t>
-      </w:r>
-      <w:r>
-        <w:rPr>
-          <w:rFonts w:ascii="Times New Roman" w:eastAsia="Times New Roman" w:hAnsi="Times New Roman" w:cs="Times New Roman"/>
-          <w:sz w:val="24"/>
-          <w:szCs w:val="24"/>
-        </w:rPr>
-        <w:t xml:space="preserve"> will be responsible for maintaining and updating this QAPP. All field equipment calibrations will be logged in the field notebook upon completion. Any deviance that requires recalibration will also be noted. Dates and times of calibration standard creation for lab procedures will be noted in the lab notebook. Results from standard curves will also be added to the lab notebook.</w:t>
-      </w:r>
-    </w:p>
-    <w:p>
-      <w:pPr>
-        <w:spacing w:after="0" w:line="240" w:lineRule="auto"/>
-        <w:rPr>
-          <w:rFonts w:ascii="Times New Roman" w:eastAsia="Times New Roman" w:hAnsi="Times New Roman" w:cs="Times New Roman"/>
-          <w:sz w:val="24"/>
-          <w:szCs w:val="24"/>
-        </w:rPr>
-      </w:pPr>
-    </w:p>
-    <w:p>
-      <w:pPr>
-        <w:spacing w:after="0" w:line="240" w:lineRule="auto"/>
+      <w:r>
         <w:rPr>
           <w:rFonts w:ascii="Times New Roman" w:eastAsia="Times New Roman" w:hAnsi="Times New Roman" w:cs="Times New Roman"/>
           <w:i/>
@@ -9870,15 +10070,6 @@
           <w:sz w:val="24"/>
           <w:szCs w:val="24"/>
         </w:rPr>
-      </w:pPr>
-      <w:r>
-        <w:rPr>
-          <w:rFonts w:ascii="Times New Roman" w:eastAsia="Times New Roman" w:hAnsi="Times New Roman" w:cs="Times New Roman"/>
-          <w:i/>
-          <w:iCs/>
-          <w:sz w:val="24"/>
-          <w:szCs w:val="24"/>
-        </w:rPr>
         <w:t>Field Tasks</w:t>
       </w:r>
     </w:p>
@@ -9961,31 +10152,7 @@
           <w:sz w:val="24"/>
           <w:szCs w:val="24"/>
         </w:rPr>
-        <w:t xml:space="preserve">  </w:t>
-      </w:r>
-      <w:r>
-        <w:rPr>
-          <w:rFonts w:ascii="Times New Roman" w:eastAsia="Times New Roman" w:hAnsi="Times New Roman" w:cs="Times New Roman"/>
-          <w:sz w:val="24"/>
-          <w:szCs w:val="24"/>
-        </w:rPr>
-        <w:t xml:space="preserve">Data from the </w:t>
-      </w:r>
-      <w:r>
-        <w:rPr>
-          <w:rFonts w:ascii="Times New Roman" w:eastAsia="Times New Roman" w:hAnsi="Times New Roman" w:cs="Times New Roman"/>
-          <w:sz w:val="24"/>
-          <w:szCs w:val="24"/>
-        </w:rPr>
-        <w:t xml:space="preserve">research </w:t>
-      </w:r>
-      <w:r>
-        <w:rPr>
-          <w:rFonts w:ascii="Times New Roman" w:eastAsia="Times New Roman" w:hAnsi="Times New Roman" w:cs="Times New Roman"/>
-          <w:sz w:val="24"/>
-          <w:szCs w:val="24"/>
-        </w:rPr>
-        <w:t xml:space="preserve">buoys will be transferred from the buoy to a vendor site, </w:t>
+        <w:t xml:space="preserve">  Data from the research buoys will be transferred from the buoy to a vendor site, </w:t>
       </w:r>
       <w:hyperlink r:id="rId20" w:history="1">
         <w:r>
@@ -10004,15 +10171,7 @@
           <w:sz w:val="24"/>
           <w:szCs w:val="24"/>
         </w:rPr>
-        <w:t>, every 15 minutes, transferred from the vendor site to EPA’s SFTP site twice daily.  The data are retrieved daily from EPAs SFTP daily.</w:t>
-      </w:r>
-      <w:r>
-        <w:rPr>
-          <w:rFonts w:ascii="Times New Roman" w:eastAsia="Times New Roman" w:hAnsi="Times New Roman" w:cs="Times New Roman"/>
-          <w:sz w:val="24"/>
-          <w:szCs w:val="24"/>
-        </w:rPr>
-        <w:t xml:space="preserve">  Data from the CHEAP buoys will be stored onboard and retrieved approximately every two weeks.</w:t>
+        <w:t>, every 15 minutes, transferred from the vendor site to EPA’s SFTP site twice daily.  The data are retrieved daily from EPAs SFTP daily.  Data from the CHEAP buoys will be stored onboard and retrieved approximately every two weeks.</w:t>
       </w:r>
     </w:p>
     <w:p>
@@ -10070,7 +10229,27 @@
           <w:sz w:val="24"/>
           <w:szCs w:val="24"/>
         </w:rPr>
-        <w:t xml:space="preserve"> (chlorophyll a analysis)</w:t>
+        <w:t xml:space="preserve"> (chlorophyll </w:t>
+      </w:r>
+      <w:proofErr w:type="spellStart"/>
+      <w:proofErr w:type="gramStart"/>
+      <w:r>
+        <w:rPr>
+          <w:rFonts w:ascii="Times New Roman" w:eastAsia="Times New Roman" w:hAnsi="Times New Roman" w:cs="Times New Roman"/>
+          <w:sz w:val="24"/>
+          <w:szCs w:val="24"/>
+        </w:rPr>
+        <w:t>a</w:t>
+      </w:r>
+      <w:proofErr w:type="spellEnd"/>
+      <w:proofErr w:type="gramEnd"/>
+      <w:r>
+        <w:rPr>
+          <w:rFonts w:ascii="Times New Roman" w:eastAsia="Times New Roman" w:hAnsi="Times New Roman" w:cs="Times New Roman"/>
+          <w:sz w:val="24"/>
+          <w:szCs w:val="24"/>
+        </w:rPr>
+        <w:t xml:space="preserve"> analysis)</w:t>
       </w:r>
       <w:r>
         <w:rPr>
@@ -10359,16 +10538,7 @@
           <w:sz w:val="24"/>
           <w:szCs w:val="24"/>
         </w:rPr>
-        <w:t xml:space="preserve"> will have a </w:t>
-      </w:r>
-      <w:r>
-        <w:rPr>
-          <w:rFonts w:ascii="Times New Roman" w:eastAsia="Times New Roman" w:hAnsi="Times New Roman" w:cs="Times New Roman"/>
-          <w:sz w:val="24"/>
-          <w:szCs w:val="24"/>
-        </w:rPr>
-        <w:lastRenderedPageBreak/>
-        <w:t xml:space="preserve">multiparameter sonde collecting physical and biological data (temperature, pH, dissolved oxygen, conductivity, turbidity, chlorophyll </w:t>
+        <w:t xml:space="preserve"> will have a multiparameter sonde collecting physical and biological data (temperature, pH, dissolved oxygen, conductivity, turbidity, chlorophyll </w:t>
       </w:r>
       <w:r>
         <w:rPr>
@@ -10585,15 +10755,40 @@
           <w:sz w:val="24"/>
           <w:szCs w:val="24"/>
         </w:rPr>
-        <w:t>just below the</w:t>
-      </w:r>
-      <w:r>
-        <w:rPr>
-          <w:rFonts w:ascii="Times New Roman" w:eastAsia="Times New Roman" w:hAnsi="Times New Roman" w:cs="Times New Roman"/>
-          <w:sz w:val="24"/>
-          <w:szCs w:val="24"/>
-        </w:rPr>
-        <w:t xml:space="preserve"> water surface.  </w:t>
+        <w:t>below the</w:t>
+      </w:r>
+      <w:r>
+        <w:rPr>
+          <w:rFonts w:ascii="Times New Roman" w:eastAsia="Times New Roman" w:hAnsi="Times New Roman" w:cs="Times New Roman"/>
+          <w:sz w:val="24"/>
+          <w:szCs w:val="24"/>
+        </w:rPr>
+        <w:t xml:space="preserve"> water surface</w:t>
+      </w:r>
+      <w:r>
+        <w:rPr>
+          <w:rFonts w:ascii="Times New Roman" w:eastAsia="Times New Roman" w:hAnsi="Times New Roman" w:cs="Times New Roman"/>
+          <w:sz w:val="24"/>
+          <w:szCs w:val="24"/>
+        </w:rPr>
+        <w:t xml:space="preserve"> </w:t>
+      </w:r>
+      <w:r>
+        <w:rPr>
+          <w:rFonts w:ascii="Times New Roman" w:eastAsia="Times New Roman" w:hAnsi="Times New Roman" w:cs="Times New Roman"/>
+          <w:sz w:val="24"/>
+          <w:szCs w:val="24"/>
+        </w:rPr>
+        <w:lastRenderedPageBreak/>
+        <w:t>between 0.5 and 1 meters deep</w:t>
+      </w:r>
+      <w:r>
+        <w:rPr>
+          <w:rFonts w:ascii="Times New Roman" w:eastAsia="Times New Roman" w:hAnsi="Times New Roman" w:cs="Times New Roman"/>
+          <w:sz w:val="24"/>
+          <w:szCs w:val="24"/>
+        </w:rPr>
+        <w:t xml:space="preserve">.  </w:t>
       </w:r>
       <w:r>
         <w:rPr>
@@ -10691,6 +10886,7 @@
         </w:rPr>
         <w:t xml:space="preserve">  We will explore methods for sending data via </w:t>
       </w:r>
+      <w:proofErr w:type="spellStart"/>
       <w:r>
         <w:rPr>
           <w:rFonts w:ascii="Times New Roman" w:eastAsia="Times New Roman" w:hAnsi="Times New Roman" w:cs="Times New Roman"/>
@@ -10699,6 +10895,7 @@
         </w:rPr>
         <w:t>wifi</w:t>
       </w:r>
+      <w:proofErr w:type="spellEnd"/>
       <w:r>
         <w:rPr>
           <w:rFonts w:ascii="Times New Roman" w:eastAsia="Times New Roman" w:hAnsi="Times New Roman" w:cs="Times New Roman"/>
@@ -10873,9 +11070,37 @@
           <w:sz w:val="24"/>
           <w:szCs w:val="24"/>
         </w:rPr>
-        <w:t>B3. Sample Handling and Chain of Custody</w:t>
+        <w:t xml:space="preserve">B3. Sample Handling and Chain of </w:t>
+      </w:r>
+      <w:commentRangeStart w:id="27"/>
+      <w:r>
+        <w:rPr>
+          <w:rFonts w:ascii="Times New Roman" w:hAnsi="Times New Roman"/>
+          <w:sz w:val="24"/>
+          <w:szCs w:val="24"/>
+        </w:rPr>
+        <w:t>Custody</w:t>
       </w:r>
       <w:bookmarkEnd w:id="26"/>
+      <w:commentRangeEnd w:id="27"/>
+      <w:r>
+        <w:rPr>
+          <w:rStyle w:val="CommentReference"/>
+          <w:rFonts w:ascii="Verdana" w:eastAsiaTheme="minorHAnsi" w:hAnsi="Verdana" w:cstheme="minorBidi"/>
+          <w:b w:val="0"/>
+          <w:bCs w:val="0"/>
+          <w:color w:val="auto"/>
+        </w:rPr>
+        <w:commentReference w:id="27"/>
+      </w:r>
+      <w:r>
+        <w:rPr>
+          <w:rFonts w:ascii="Times New Roman" w:hAnsi="Times New Roman"/>
+          <w:sz w:val="24"/>
+          <w:szCs w:val="24"/>
+        </w:rPr>
+        <w:t xml:space="preserve"> </w:t>
+      </w:r>
     </w:p>
     <w:p>
       <w:pPr>
@@ -10941,6 +11166,7 @@
         </w:rPr>
         <w:t xml:space="preserve">Chlorophyll </w:t>
       </w:r>
+      <w:proofErr w:type="gramStart"/>
       <w:r>
         <w:rPr>
           <w:rFonts w:ascii="Times New Roman" w:eastAsia="Times New Roman" w:hAnsi="Times New Roman" w:cs="Times New Roman"/>
@@ -10959,8 +11185,9 @@
           <w:sz w:val="24"/>
           <w:szCs w:val="24"/>
         </w:rPr>
-        <w:t xml:space="preserve"> and </w:t>
-      </w:r>
+        <w:t xml:space="preserve"> and</w:t>
+      </w:r>
+      <w:proofErr w:type="gramEnd"/>
       <w:r>
         <w:rPr>
           <w:rFonts w:ascii="Times New Roman" w:eastAsia="Times New Roman" w:hAnsi="Times New Roman" w:cs="Times New Roman"/>
@@ -10968,6 +11195,15 @@
           <w:sz w:val="24"/>
           <w:szCs w:val="24"/>
         </w:rPr>
+        <w:t xml:space="preserve"> </w:t>
+      </w:r>
+      <w:r>
+        <w:rPr>
+          <w:rFonts w:ascii="Times New Roman" w:eastAsia="Times New Roman" w:hAnsi="Times New Roman" w:cs="Times New Roman"/>
+          <w:color w:val="000000" w:themeColor="text1"/>
+          <w:sz w:val="24"/>
+          <w:szCs w:val="24"/>
+        </w:rPr>
         <w:t>phycocyanin</w:t>
       </w:r>
       <w:r>
@@ -10986,7 +11222,27 @@
           <w:sz w:val="24"/>
           <w:szCs w:val="24"/>
         </w:rPr>
-        <w:t>samples will be filtered using pre-ashed GF/F (0.7 µm) filters.</w:t>
+        <w:t>samples will be filtered using pre-</w:t>
+      </w:r>
+      <w:proofErr w:type="spellStart"/>
+      <w:r>
+        <w:rPr>
+          <w:rFonts w:ascii="Times New Roman" w:eastAsia="Times New Roman" w:hAnsi="Times New Roman" w:cs="Times New Roman"/>
+          <w:color w:val="000000" w:themeColor="text1"/>
+          <w:sz w:val="24"/>
+          <w:szCs w:val="24"/>
+        </w:rPr>
+        <w:t>ashed</w:t>
+      </w:r>
+      <w:proofErr w:type="spellEnd"/>
+      <w:r>
+        <w:rPr>
+          <w:rFonts w:ascii="Times New Roman" w:eastAsia="Times New Roman" w:hAnsi="Times New Roman" w:cs="Times New Roman"/>
+          <w:color w:val="000000" w:themeColor="text1"/>
+          <w:sz w:val="24"/>
+          <w:szCs w:val="24"/>
+        </w:rPr>
+        <w:t xml:space="preserve"> GF/F (0.7 µm) filters.</w:t>
       </w:r>
       <w:r>
         <w:rPr>
@@ -11095,6 +11351,8 @@
         </w:rPr>
         <w:t xml:space="preserve">.  400 mL of water will be filtered onto filters for chlorophyll </w:t>
       </w:r>
+      <w:proofErr w:type="spellStart"/>
+      <w:proofErr w:type="gramStart"/>
       <w:r>
         <w:rPr>
           <w:rFonts w:ascii="Times New Roman" w:eastAsia="Times New Roman" w:hAnsi="Times New Roman" w:cs="Times New Roman"/>
@@ -11106,6 +11364,8 @@
         </w:rPr>
         <w:t>a</w:t>
       </w:r>
+      <w:proofErr w:type="spellEnd"/>
+      <w:proofErr w:type="gramEnd"/>
       <w:r>
         <w:rPr>
           <w:rFonts w:ascii="Times New Roman" w:eastAsia="Times New Roman" w:hAnsi="Times New Roman" w:cs="Times New Roman"/>
@@ -11115,6 +11375,7 @@
         </w:rPr>
         <w:t xml:space="preserve"> analysis.  If chlorophyll </w:t>
       </w:r>
+      <w:proofErr w:type="gramStart"/>
       <w:r>
         <w:rPr>
           <w:rFonts w:ascii="Times New Roman" w:eastAsia="Times New Roman" w:hAnsi="Times New Roman" w:cs="Times New Roman"/>
@@ -11133,8 +11394,9 @@
           <w:sz w:val="24"/>
           <w:szCs w:val="24"/>
         </w:rPr>
-        <w:t xml:space="preserve"> concentrations are high causing reduced filtration rates, smaller volumes of water may be filtered.  The volume of water that was filtered will be written </w:t>
-      </w:r>
+        <w:t xml:space="preserve"> concentrations</w:t>
+      </w:r>
+      <w:proofErr w:type="gramEnd"/>
       <w:r>
         <w:rPr>
           <w:rFonts w:ascii="Times New Roman" w:eastAsia="Times New Roman" w:hAnsi="Times New Roman" w:cs="Times New Roman"/>
@@ -11142,6 +11404,15 @@
           <w:sz w:val="24"/>
           <w:szCs w:val="24"/>
         </w:rPr>
+        <w:t xml:space="preserve"> are high causing reduced filtration rates, smaller volumes of water may be filtered.  The volume of water that was filtered will be written </w:t>
+      </w:r>
+      <w:r>
+        <w:rPr>
+          <w:rFonts w:ascii="Times New Roman" w:eastAsia="Times New Roman" w:hAnsi="Times New Roman" w:cs="Times New Roman"/>
+          <w:color w:val="000000" w:themeColor="text1"/>
+          <w:sz w:val="24"/>
+          <w:szCs w:val="24"/>
+        </w:rPr>
         <w:t>on the foil packet</w:t>
       </w:r>
       <w:r>
@@ -11395,7 +11666,27 @@
           <w:sz w:val="24"/>
           <w:szCs w:val="24"/>
         </w:rPr>
-        <w:t>Chlorophyll a and phycocyanin will be extracted and analyzed within 60 days of collection.</w:t>
+        <w:t xml:space="preserve">Chlorophyll </w:t>
+      </w:r>
+      <w:proofErr w:type="gramStart"/>
+      <w:r>
+        <w:rPr>
+          <w:rFonts w:ascii="Times New Roman" w:eastAsia="Times New Roman" w:hAnsi="Times New Roman" w:cs="Times New Roman"/>
+          <w:color w:val="000000" w:themeColor="text1"/>
+          <w:sz w:val="24"/>
+          <w:szCs w:val="24"/>
+        </w:rPr>
+        <w:t>a and</w:t>
+      </w:r>
+      <w:proofErr w:type="gramEnd"/>
+      <w:r>
+        <w:rPr>
+          <w:rFonts w:ascii="Times New Roman" w:eastAsia="Times New Roman" w:hAnsi="Times New Roman" w:cs="Times New Roman"/>
+          <w:color w:val="000000" w:themeColor="text1"/>
+          <w:sz w:val="24"/>
+          <w:szCs w:val="24"/>
+        </w:rPr>
+        <w:t xml:space="preserve"> phycocyanin will be extracted and analyzed within 60 days of collection.</w:t>
       </w:r>
     </w:p>
     <w:p>
@@ -11459,16 +11750,37 @@
           <w:szCs w:val="24"/>
         </w:rPr>
       </w:pPr>
-      <w:bookmarkStart w:id="27" w:name="_Toc531072417"/>
+      <w:bookmarkStart w:id="28" w:name="_Toc531072417"/>
       <w:r>
         <w:rPr>
           <w:rFonts w:ascii="Times New Roman" w:hAnsi="Times New Roman"/>
           <w:sz w:val="24"/>
           <w:szCs w:val="24"/>
         </w:rPr>
-        <w:t>B4. Analytical Methods</w:t>
-      </w:r>
-      <w:bookmarkEnd w:id="27"/>
+        <w:lastRenderedPageBreak/>
+        <w:t xml:space="preserve">B4. Analytical </w:t>
+      </w:r>
+      <w:commentRangeStart w:id="29"/>
+      <w:r>
+        <w:rPr>
+          <w:rFonts w:ascii="Times New Roman" w:hAnsi="Times New Roman"/>
+          <w:sz w:val="24"/>
+          <w:szCs w:val="24"/>
+        </w:rPr>
+        <w:t>Methods</w:t>
+      </w:r>
+      <w:bookmarkEnd w:id="28"/>
+      <w:commentRangeEnd w:id="29"/>
+      <w:r>
+        <w:rPr>
+          <w:rStyle w:val="CommentReference"/>
+          <w:rFonts w:ascii="Verdana" w:eastAsiaTheme="minorHAnsi" w:hAnsi="Verdana" w:cstheme="minorBidi"/>
+          <w:b w:val="0"/>
+          <w:bCs w:val="0"/>
+          <w:color w:val="auto"/>
+        </w:rPr>
+        <w:commentReference w:id="29"/>
+      </w:r>
     </w:p>
     <w:p>
       <w:pPr>
@@ -11554,7 +11866,25 @@
           <w:sz w:val="24"/>
           <w:szCs w:val="24"/>
         </w:rPr>
-        <w:t>Phycocyanin determination will use fluorometric analysis. A known quantity of water will be filtered through 47 mm GF/F filters. Frozen filters will be placed in 30 mL centrifuge tubes containing 20 mL of 50 mM phosphate buffer and sonicated in a sonicating water bath for 15 minutes under reduced light. The samples will be refrigerated for 2 hours then placed in a dark storage cabinet to warm to room temperature (total extract time of 3 hours). The samples will be analyzed for phycocyanin using a fluorometer fitted with a phycocyanin module (Orange) based on Kasinak et al 2015 and will follow J-ACESD-MAB-SOP-3949-0, Determination of Phycocyanin Using a Turner Designs Trilogy Fluorometer.</w:t>
+        <w:t xml:space="preserve">Phycocyanin determination will use fluorometric analysis. A known quantity of water will be filtered through 47 mm GF/F filters. Frozen filters will be placed in 30 mL centrifuge tubes containing 20 mL of 50 mM phosphate buffer and sonicated in a sonicating water bath for 15 minutes under reduced light. The samples will be refrigerated for 2 hours then placed in a dark storage cabinet to warm to room temperature (total extract time of 3 hours). The samples will be analyzed for phycocyanin using a fluorometer fitted with a phycocyanin module (Orange) based on </w:t>
+      </w:r>
+      <w:proofErr w:type="spellStart"/>
+      <w:r>
+        <w:rPr>
+          <w:rFonts w:ascii="Times New Roman" w:eastAsia="Times New Roman" w:hAnsi="Times New Roman" w:cs="Times New Roman"/>
+          <w:sz w:val="24"/>
+          <w:szCs w:val="24"/>
+        </w:rPr>
+        <w:t>Kasinak</w:t>
+      </w:r>
+      <w:proofErr w:type="spellEnd"/>
+      <w:r>
+        <w:rPr>
+          <w:rFonts w:ascii="Times New Roman" w:eastAsia="Times New Roman" w:hAnsi="Times New Roman" w:cs="Times New Roman"/>
+          <w:sz w:val="24"/>
+          <w:szCs w:val="24"/>
+        </w:rPr>
+        <w:t xml:space="preserve"> et al 2015 and will follow J-ACESD-MAB-SOP-3949-0, Determination of Phycocyanin Using a Turner Designs Trilogy Fluorometer.</w:t>
       </w:r>
     </w:p>
     <w:p>
@@ -11598,7 +11928,25 @@
           <w:sz w:val="24"/>
           <w:szCs w:val="24"/>
         </w:rPr>
-        <w:t xml:space="preserve"> μm) and transferred to a new glass scintillation vial. The assays will proceed according to kit manufacturer instructions and EPA guidelines (EPA Method 546 and EPA 841-B-11-004).</w:t>
+        <w:t xml:space="preserve"> </w:t>
+      </w:r>
+      <w:proofErr w:type="spellStart"/>
+      <w:r>
+        <w:rPr>
+          <w:rFonts w:ascii="Times New Roman" w:eastAsia="Times New Roman" w:hAnsi="Times New Roman" w:cs="Times New Roman"/>
+          <w:sz w:val="24"/>
+          <w:szCs w:val="24"/>
+        </w:rPr>
+        <w:t>μm</w:t>
+      </w:r>
+      <w:proofErr w:type="spellEnd"/>
+      <w:r>
+        <w:rPr>
+          <w:rFonts w:ascii="Times New Roman" w:eastAsia="Times New Roman" w:hAnsi="Times New Roman" w:cs="Times New Roman"/>
+          <w:sz w:val="24"/>
+          <w:szCs w:val="24"/>
+        </w:rPr>
+        <w:t>) and transferred to a new glass scintillation vial. The assays will proceed according to kit manufacturer instructions and EPA guidelines (EPA Method 546 and EPA 841-B-11-004).</w:t>
       </w:r>
     </w:p>
     <w:p>
@@ -11630,7 +11978,7 @@
           <w:szCs w:val="24"/>
         </w:rPr>
       </w:pPr>
-      <w:bookmarkStart w:id="28" w:name="_Toc531072418"/>
+      <w:bookmarkStart w:id="30" w:name="_Toc531072418"/>
       <w:r>
         <w:rPr>
           <w:rFonts w:ascii="Times New Roman" w:hAnsi="Times New Roman"/>
@@ -11639,7 +11987,7 @@
         </w:rPr>
         <w:t>B5. Quality Control</w:t>
       </w:r>
-      <w:bookmarkEnd w:id="28"/>
+      <w:bookmarkEnd w:id="30"/>
     </w:p>
     <w:p>
       <w:pPr>
@@ -11688,7 +12036,7 @@
           <w:szCs w:val="24"/>
         </w:rPr>
       </w:pPr>
-      <w:bookmarkStart w:id="29" w:name="_Toc531072419"/>
+      <w:bookmarkStart w:id="31" w:name="_Toc531072419"/>
       <w:r>
         <w:rPr>
           <w:rFonts w:ascii="Times New Roman" w:hAnsi="Times New Roman"/>
@@ -11713,7 +12061,7 @@
         </w:rPr>
         <w:t>. Instrument/Equipment Calibration, Testing, Inspection, Maintenance</w:t>
       </w:r>
-      <w:bookmarkEnd w:id="29"/>
+      <w:bookmarkEnd w:id="31"/>
     </w:p>
     <w:p>
       <w:pPr>
@@ -11756,7 +12104,23 @@
           <w:sz w:val="24"/>
           <w:szCs w:val="24"/>
         </w:rPr>
-        <w:t xml:space="preserve">and microplate reader), sondes, pipettes, and balances are maintained in accordance with manufacturer standards by ACESD. </w:t>
+        <w:t>and microplate reader), sondes, pipettes, and balances are maintained in accordance with manufacturer standards by ACESD</w:t>
+      </w:r>
+      <w:r>
+        <w:rPr>
+          <w:rFonts w:ascii="Times New Roman" w:eastAsia="Times New Roman" w:hAnsi="Times New Roman" w:cs="Times New Roman"/>
+          <w:sz w:val="24"/>
+          <w:szCs w:val="24"/>
+        </w:rPr>
+        <w:t xml:space="preserve"> and Region 7</w:t>
+      </w:r>
+      <w:r>
+        <w:rPr>
+          <w:rFonts w:ascii="Times New Roman" w:eastAsia="Times New Roman" w:hAnsi="Times New Roman" w:cs="Times New Roman"/>
+          <w:sz w:val="24"/>
+          <w:szCs w:val="24"/>
+        </w:rPr>
+        <w:t xml:space="preserve">. </w:t>
       </w:r>
     </w:p>
     <w:p>
@@ -11832,17 +12196,91 @@
           <w:sz w:val="24"/>
           <w:szCs w:val="24"/>
         </w:rPr>
-        <w:t xml:space="preserve">Fluorometer accuracy will be </w:t>
-      </w:r>
-      <w:r>
-        <w:rPr>
-          <w:rFonts w:ascii="Times New Roman" w:eastAsia="Times New Roman" w:hAnsi="Times New Roman" w:cs="Times New Roman"/>
+        <w:t>Fluorometer accuracy will be assessed before each sample run using a secondary solid calibration standard. Other analytical equipment will be calibrated before each sample run by the designated operator at ACESD</w:t>
+      </w:r>
+      <w:r>
+        <w:rPr>
+          <w:rFonts w:ascii="Times New Roman" w:eastAsia="Times New Roman" w:hAnsi="Times New Roman" w:cs="Times New Roman"/>
+          <w:sz w:val="24"/>
+          <w:szCs w:val="24"/>
+        </w:rPr>
+        <w:t xml:space="preserve"> and Region 7</w:t>
+      </w:r>
+      <w:r>
+        <w:rPr>
+          <w:rFonts w:ascii="Times New Roman" w:eastAsia="Times New Roman" w:hAnsi="Times New Roman" w:cs="Times New Roman"/>
+          <w:sz w:val="24"/>
+          <w:szCs w:val="24"/>
+        </w:rPr>
+        <w:t>.</w:t>
+      </w:r>
+    </w:p>
+    <w:p>
+      <w:pPr>
+        <w:spacing w:after="0" w:line="240" w:lineRule="auto"/>
+        <w:rPr>
+          <w:rFonts w:ascii="Times New Roman" w:eastAsia="Times New Roman" w:hAnsi="Times New Roman" w:cs="Times New Roman"/>
+          <w:sz w:val="24"/>
+          <w:szCs w:val="24"/>
+        </w:rPr>
+      </w:pPr>
+    </w:p>
+    <w:p>
+      <w:pPr>
+        <w:spacing w:after="0" w:line="240" w:lineRule="auto"/>
+        <w:rPr>
+          <w:rFonts w:ascii="Times New Roman" w:eastAsia="Times New Roman" w:hAnsi="Times New Roman" w:cs="Times New Roman"/>
+          <w:sz w:val="24"/>
+          <w:szCs w:val="24"/>
+        </w:rPr>
+      </w:pPr>
+    </w:p>
+    <w:p>
+      <w:pPr>
+        <w:spacing w:after="0" w:line="240" w:lineRule="auto"/>
+        <w:rPr>
+          <w:rFonts w:ascii="Times New Roman" w:eastAsia="Times New Roman" w:hAnsi="Times New Roman" w:cs="Times New Roman"/>
+          <w:sz w:val="24"/>
+          <w:szCs w:val="24"/>
+        </w:rPr>
+      </w:pPr>
+    </w:p>
+    <w:p>
+      <w:pPr>
+        <w:pStyle w:val="Heading2"/>
+        <w:rPr>
+          <w:rFonts w:ascii="Times New Roman" w:hAnsi="Times New Roman"/>
+          <w:sz w:val="24"/>
+          <w:szCs w:val="24"/>
+        </w:rPr>
+      </w:pPr>
+      <w:bookmarkStart w:id="32" w:name="_Toc531072420"/>
+      <w:r>
+        <w:rPr>
+          <w:rFonts w:ascii="Times New Roman" w:hAnsi="Times New Roman"/>
           <w:sz w:val="24"/>
           <w:szCs w:val="24"/>
         </w:rPr>
         <w:lastRenderedPageBreak/>
-        <w:t>assessed before each sample run using a secondary solid calibration standard. Other analytical equipment will be calibrated before each sample run by the designated operator at ACESD.</w:t>
-      </w:r>
+        <w:t>B</w:t>
+      </w:r>
+      <w:r>
+        <w:rPr>
+          <w:rFonts w:ascii="Times New Roman" w:hAnsi="Times New Roman"/>
+          <w:sz w:val="24"/>
+          <w:szCs w:val="24"/>
+        </w:rPr>
+        <w:t>8</w:t>
+      </w:r>
+      <w:r>
+        <w:rPr>
+          <w:rFonts w:ascii="Times New Roman" w:hAnsi="Times New Roman"/>
+          <w:sz w:val="24"/>
+          <w:szCs w:val="24"/>
+        </w:rPr>
+        <w:t>. Inspection/Acceptance of Supplies and Consumables</w:t>
+      </w:r>
+      <w:bookmarkEnd w:id="32"/>
     </w:p>
     <w:p>
       <w:pPr>
@@ -11863,6 +12301,32 @@
           <w:szCs w:val="24"/>
         </w:rPr>
       </w:pPr>
+      <w:r>
+        <w:rPr>
+          <w:rFonts w:ascii="Times New Roman" w:eastAsia="Times New Roman" w:hAnsi="Times New Roman" w:cs="Times New Roman"/>
+          <w:sz w:val="24"/>
+          <w:szCs w:val="24"/>
+        </w:rPr>
+        <w:t>All research team members are responsible for ensuring all necessary supplies and consumables (</w:t>
+      </w:r>
+      <w:proofErr w:type="gramStart"/>
+      <w:r>
+        <w:rPr>
+          <w:rFonts w:ascii="Times New Roman" w:eastAsia="Times New Roman" w:hAnsi="Times New Roman" w:cs="Times New Roman"/>
+          <w:sz w:val="24"/>
+          <w:szCs w:val="24"/>
+        </w:rPr>
+        <w:t>i.e.</w:t>
+      </w:r>
+      <w:proofErr w:type="gramEnd"/>
+      <w:r>
+        <w:rPr>
+          <w:rFonts w:ascii="Times New Roman" w:eastAsia="Times New Roman" w:hAnsi="Times New Roman" w:cs="Times New Roman"/>
+          <w:sz w:val="24"/>
+          <w:szCs w:val="24"/>
+        </w:rPr>
+        <w:t xml:space="preserve"> pH buffers and conductivity standards) are available when needed.</w:t>
+      </w:r>
     </w:p>
     <w:p>
       <w:pPr>
@@ -11883,7 +12347,7 @@
           <w:szCs w:val="24"/>
         </w:rPr>
       </w:pPr>
-      <w:bookmarkStart w:id="30" w:name="_Toc531072420"/>
+      <w:bookmarkStart w:id="33" w:name="_Toc531072421"/>
       <w:r>
         <w:rPr>
           <w:rFonts w:ascii="Times New Roman" w:hAnsi="Times New Roman"/>
@@ -11898,7 +12362,7 @@
           <w:sz w:val="24"/>
           <w:szCs w:val="24"/>
         </w:rPr>
-        <w:t>8</w:t>
+        <w:t>9</w:t>
       </w:r>
       <w:r>
         <w:rPr>
@@ -11906,9 +12370,9 @@
           <w:sz w:val="24"/>
           <w:szCs w:val="24"/>
         </w:rPr>
-        <w:t>. Inspection/Acceptance of Supplies and Consumables</w:t>
-      </w:r>
-      <w:bookmarkEnd w:id="30"/>
+        <w:t>. Non-direct Measurements</w:t>
+      </w:r>
+      <w:bookmarkEnd w:id="33"/>
     </w:p>
     <w:p>
       <w:pPr>
@@ -11935,7 +12399,89 @@
           <w:sz w:val="24"/>
           <w:szCs w:val="24"/>
         </w:rPr>
-        <w:t>All research team members are responsible for ensuring all necessary supplies and consumables (i.e. pH buffers and conductivity standards) are available when needed.</w:t>
+        <w:t>Shubael Pond ha</w:t>
+      </w:r>
+      <w:r>
+        <w:rPr>
+          <w:rFonts w:ascii="Times New Roman" w:eastAsia="Times New Roman" w:hAnsi="Times New Roman" w:cs="Times New Roman"/>
+          <w:sz w:val="24"/>
+          <w:szCs w:val="24"/>
+        </w:rPr>
+        <w:t>s</w:t>
+      </w:r>
+      <w:r>
+        <w:rPr>
+          <w:rFonts w:ascii="Times New Roman" w:eastAsia="Times New Roman" w:hAnsi="Times New Roman" w:cs="Times New Roman"/>
+          <w:sz w:val="24"/>
+          <w:szCs w:val="24"/>
+        </w:rPr>
+        <w:t xml:space="preserve"> been monitored</w:t>
+      </w:r>
+      <w:r>
+        <w:rPr>
+          <w:rFonts w:ascii="Times New Roman" w:eastAsia="Times New Roman" w:hAnsi="Times New Roman" w:cs="Times New Roman"/>
+          <w:sz w:val="24"/>
+          <w:szCs w:val="24"/>
+        </w:rPr>
+        <w:t xml:space="preserve"> in the past by various organizations (</w:t>
+      </w:r>
+      <w:proofErr w:type="gramStart"/>
+      <w:r>
+        <w:rPr>
+          <w:rFonts w:ascii="Times New Roman" w:eastAsia="Times New Roman" w:hAnsi="Times New Roman" w:cs="Times New Roman"/>
+          <w:sz w:val="24"/>
+          <w:szCs w:val="24"/>
+        </w:rPr>
+        <w:t>e.g.</w:t>
+      </w:r>
+      <w:proofErr w:type="gramEnd"/>
+      <w:r>
+        <w:rPr>
+          <w:rFonts w:ascii="Times New Roman" w:eastAsia="Times New Roman" w:hAnsi="Times New Roman" w:cs="Times New Roman"/>
+          <w:sz w:val="24"/>
+          <w:szCs w:val="24"/>
+        </w:rPr>
+        <w:t xml:space="preserve"> </w:t>
+      </w:r>
+      <w:r>
+        <w:rPr>
+          <w:rFonts w:ascii="Times New Roman" w:eastAsia="Times New Roman" w:hAnsi="Times New Roman" w:cs="Times New Roman"/>
+          <w:sz w:val="24"/>
+          <w:szCs w:val="24"/>
+        </w:rPr>
+        <w:t>Town of Barnstable</w:t>
+      </w:r>
+      <w:r>
+        <w:rPr>
+          <w:rFonts w:ascii="Times New Roman" w:eastAsia="Times New Roman" w:hAnsi="Times New Roman" w:cs="Times New Roman"/>
+          <w:sz w:val="24"/>
+          <w:szCs w:val="24"/>
+        </w:rPr>
+        <w:t>, Barnstable Clean Water Coalition, Association to Protect Cape Cod, and UMASS-Dartmouth)</w:t>
+      </w:r>
+      <w:r>
+        <w:rPr>
+          <w:rFonts w:ascii="Times New Roman" w:eastAsia="Times New Roman" w:hAnsi="Times New Roman" w:cs="Times New Roman"/>
+          <w:sz w:val="24"/>
+          <w:szCs w:val="24"/>
+        </w:rPr>
+        <w:t xml:space="preserve">.  </w:t>
+      </w:r>
+      <w:r>
+        <w:rPr>
+          <w:rFonts w:ascii="Times New Roman" w:eastAsia="Times New Roman" w:hAnsi="Times New Roman" w:cs="Times New Roman"/>
+          <w:sz w:val="24"/>
+          <w:szCs w:val="24"/>
+        </w:rPr>
+        <w:t>Best available d</w:t>
+      </w:r>
+      <w:r>
+        <w:rPr>
+          <w:rFonts w:ascii="Times New Roman" w:eastAsia="Times New Roman" w:hAnsi="Times New Roman" w:cs="Times New Roman"/>
+          <w:sz w:val="24"/>
+          <w:szCs w:val="24"/>
+        </w:rPr>
+        <w:t>ata will be used as historical context and to aid in data interpretation.</w:t>
       </w:r>
     </w:p>
     <w:p>
@@ -11957,7 +12503,7 @@
           <w:szCs w:val="24"/>
         </w:rPr>
       </w:pPr>
-      <w:bookmarkStart w:id="31" w:name="_Toc531072421"/>
+      <w:bookmarkStart w:id="34" w:name="_Toc531072422"/>
       <w:r>
         <w:rPr>
           <w:rFonts w:ascii="Times New Roman" w:hAnsi="Times New Roman"/>
@@ -11972,7 +12518,7 @@
           <w:sz w:val="24"/>
           <w:szCs w:val="24"/>
         </w:rPr>
-        <w:t>9</w:t>
+        <w:t>10</w:t>
       </w:r>
       <w:r>
         <w:rPr>
@@ -11980,9 +12526,9 @@
           <w:sz w:val="24"/>
           <w:szCs w:val="24"/>
         </w:rPr>
-        <w:t>. Non-direct Measurements</w:t>
-      </w:r>
-      <w:bookmarkEnd w:id="31"/>
+        <w:t>. Data Management</w:t>
+      </w:r>
+      <w:bookmarkEnd w:id="34"/>
     </w:p>
     <w:p>
       <w:pPr>
@@ -12003,77 +12549,208 @@
           <w:szCs w:val="24"/>
         </w:rPr>
       </w:pPr>
-      <w:r>
-        <w:rPr>
-          <w:rFonts w:ascii="Times New Roman" w:eastAsia="Times New Roman" w:hAnsi="Times New Roman" w:cs="Times New Roman"/>
-          <w:sz w:val="24"/>
-          <w:szCs w:val="24"/>
-        </w:rPr>
-        <w:t>Shubael Pond ha</w:t>
-      </w:r>
-      <w:r>
-        <w:rPr>
-          <w:rFonts w:ascii="Times New Roman" w:eastAsia="Times New Roman" w:hAnsi="Times New Roman" w:cs="Times New Roman"/>
-          <w:sz w:val="24"/>
-          <w:szCs w:val="24"/>
-        </w:rPr>
-        <w:t>s</w:t>
-      </w:r>
-      <w:r>
-        <w:rPr>
-          <w:rFonts w:ascii="Times New Roman" w:eastAsia="Times New Roman" w:hAnsi="Times New Roman" w:cs="Times New Roman"/>
-          <w:sz w:val="24"/>
-          <w:szCs w:val="24"/>
-        </w:rPr>
-        <w:t xml:space="preserve"> been monitored</w:t>
-      </w:r>
-      <w:r>
-        <w:rPr>
-          <w:rFonts w:ascii="Times New Roman" w:eastAsia="Times New Roman" w:hAnsi="Times New Roman" w:cs="Times New Roman"/>
-          <w:sz w:val="24"/>
-          <w:szCs w:val="24"/>
-        </w:rPr>
-        <w:t xml:space="preserve"> in the past by various organizations (e.g. </w:t>
-      </w:r>
-      <w:r>
-        <w:rPr>
-          <w:rFonts w:ascii="Times New Roman" w:eastAsia="Times New Roman" w:hAnsi="Times New Roman" w:cs="Times New Roman"/>
-          <w:sz w:val="24"/>
-          <w:szCs w:val="24"/>
-        </w:rPr>
-        <w:t>Town of Barnstable</w:t>
-      </w:r>
-      <w:r>
-        <w:rPr>
-          <w:rFonts w:ascii="Times New Roman" w:eastAsia="Times New Roman" w:hAnsi="Times New Roman" w:cs="Times New Roman"/>
-          <w:sz w:val="24"/>
-          <w:szCs w:val="24"/>
-        </w:rPr>
-        <w:t>, Barnstable Clean Water Coalition, Association to Protect Cape Cod, and UMASS-Dartmouth)</w:t>
-      </w:r>
-      <w:r>
-        <w:rPr>
-          <w:rFonts w:ascii="Times New Roman" w:eastAsia="Times New Roman" w:hAnsi="Times New Roman" w:cs="Times New Roman"/>
-          <w:sz w:val="24"/>
-          <w:szCs w:val="24"/>
-        </w:rPr>
-        <w:t xml:space="preserve">.  </w:t>
-      </w:r>
-      <w:r>
-        <w:rPr>
-          <w:rFonts w:ascii="Times New Roman" w:eastAsia="Times New Roman" w:hAnsi="Times New Roman" w:cs="Times New Roman"/>
-          <w:sz w:val="24"/>
-          <w:szCs w:val="24"/>
-        </w:rPr>
-        <w:t>Best available d</w:t>
-      </w:r>
-      <w:r>
-        <w:rPr>
-          <w:rFonts w:ascii="Times New Roman" w:eastAsia="Times New Roman" w:hAnsi="Times New Roman" w:cs="Times New Roman"/>
-          <w:sz w:val="24"/>
-          <w:szCs w:val="24"/>
-        </w:rPr>
-        <w:t>ata will be used as historical context and to aid in data interpretation.</w:t>
+      <w:bookmarkStart w:id="35" w:name="_Toc531072423"/>
+      <w:r>
+        <w:rPr>
+          <w:rFonts w:ascii="Times New Roman" w:eastAsia="Times New Roman" w:hAnsi="Times New Roman" w:cs="Times New Roman"/>
+          <w:sz w:val="24"/>
+          <w:szCs w:val="24"/>
+        </w:rPr>
+        <w:t xml:space="preserve">All </w:t>
+      </w:r>
+      <w:r>
+        <w:rPr>
+          <w:rFonts w:ascii="Times New Roman" w:eastAsia="Times New Roman" w:hAnsi="Times New Roman" w:cs="Times New Roman"/>
+          <w:sz w:val="24"/>
+          <w:szCs w:val="24"/>
+        </w:rPr>
+        <w:t xml:space="preserve">manual </w:t>
+      </w:r>
+      <w:r>
+        <w:rPr>
+          <w:rFonts w:ascii="Times New Roman" w:eastAsia="Times New Roman" w:hAnsi="Times New Roman" w:cs="Times New Roman"/>
+          <w:sz w:val="24"/>
+          <w:szCs w:val="24"/>
+        </w:rPr>
+        <w:t>field data will be recorded on Rite-In-The-Rain paper to prevent reduced legibility from contact with water</w:t>
+      </w:r>
+      <w:r>
+        <w:rPr>
+          <w:rFonts w:ascii="Times New Roman" w:eastAsia="Times New Roman" w:hAnsi="Times New Roman" w:cs="Times New Roman"/>
+          <w:sz w:val="24"/>
+          <w:szCs w:val="24"/>
+        </w:rPr>
+        <w:t xml:space="preserve"> and</w:t>
+      </w:r>
+      <w:r>
+        <w:rPr>
+          <w:rFonts w:ascii="Times New Roman" w:eastAsia="Times New Roman" w:hAnsi="Times New Roman" w:cs="Times New Roman"/>
+          <w:sz w:val="24"/>
+          <w:szCs w:val="24"/>
+        </w:rPr>
+        <w:t xml:space="preserve"> will be transferred approximately </w:t>
+      </w:r>
+      <w:r>
+        <w:rPr>
+          <w:rFonts w:ascii="Times New Roman" w:eastAsia="Times New Roman" w:hAnsi="Times New Roman" w:cs="Times New Roman"/>
+          <w:sz w:val="24"/>
+          <w:szCs w:val="24"/>
+        </w:rPr>
+        <w:t>twice monthly</w:t>
+      </w:r>
+      <w:r>
+        <w:rPr>
+          <w:rFonts w:ascii="Times New Roman" w:eastAsia="Times New Roman" w:hAnsi="Times New Roman" w:cs="Times New Roman"/>
+          <w:sz w:val="24"/>
+          <w:szCs w:val="24"/>
+        </w:rPr>
+        <w:t xml:space="preserve"> to the </w:t>
+      </w:r>
+      <w:r>
+        <w:rPr>
+          <w:rFonts w:ascii="Times New Roman" w:eastAsia="Times New Roman" w:hAnsi="Times New Roman" w:cs="Times New Roman"/>
+          <w:sz w:val="24"/>
+          <w:szCs w:val="24"/>
+        </w:rPr>
+        <w:t>project repository</w:t>
+      </w:r>
+      <w:r>
+        <w:rPr>
+          <w:rFonts w:ascii="Times New Roman" w:eastAsia="Times New Roman" w:hAnsi="Times New Roman" w:cs="Times New Roman"/>
+          <w:sz w:val="24"/>
+          <w:szCs w:val="24"/>
+        </w:rPr>
+        <w:t xml:space="preserve">.  Data from analytical equipment will be transferred </w:t>
+      </w:r>
+      <w:r>
+        <w:rPr>
+          <w:rFonts w:ascii="Times New Roman" w:eastAsia="Times New Roman" w:hAnsi="Times New Roman" w:cs="Times New Roman"/>
+          <w:sz w:val="24"/>
+          <w:szCs w:val="24"/>
+        </w:rPr>
+        <w:t xml:space="preserve">to the project repository </w:t>
+      </w:r>
+      <w:r>
+        <w:rPr>
+          <w:rFonts w:ascii="Times New Roman" w:eastAsia="Times New Roman" w:hAnsi="Times New Roman" w:cs="Times New Roman"/>
+          <w:sz w:val="24"/>
+          <w:szCs w:val="24"/>
+        </w:rPr>
+        <w:t xml:space="preserve">shortly after procedure completion.  Data for this task </w:t>
+      </w:r>
+      <w:r>
+        <w:rPr>
+          <w:rFonts w:ascii="Times New Roman" w:eastAsia="Times New Roman" w:hAnsi="Times New Roman" w:cs="Times New Roman"/>
+          <w:sz w:val="24"/>
+          <w:szCs w:val="24"/>
+        </w:rPr>
+        <w:t xml:space="preserve">are </w:t>
+      </w:r>
+      <w:r>
+        <w:rPr>
+          <w:rFonts w:ascii="Times New Roman" w:eastAsia="Times New Roman" w:hAnsi="Times New Roman" w:cs="Times New Roman"/>
+          <w:sz w:val="24"/>
+          <w:szCs w:val="24"/>
+        </w:rPr>
+        <w:t>to be under version control (</w:t>
+      </w:r>
+      <w:proofErr w:type="gramStart"/>
+      <w:r>
+        <w:rPr>
+          <w:rFonts w:ascii="Times New Roman" w:eastAsia="Times New Roman" w:hAnsi="Times New Roman" w:cs="Times New Roman"/>
+          <w:sz w:val="24"/>
+          <w:szCs w:val="24"/>
+        </w:rPr>
+        <w:t>e.g.</w:t>
+      </w:r>
+      <w:proofErr w:type="gramEnd"/>
+      <w:r>
+        <w:rPr>
+          <w:rFonts w:ascii="Times New Roman" w:eastAsia="Times New Roman" w:hAnsi="Times New Roman" w:cs="Times New Roman"/>
+          <w:sz w:val="24"/>
+          <w:szCs w:val="24"/>
+        </w:rPr>
+        <w:t xml:space="preserve"> via git) and will be stored both locally on team members </w:t>
+      </w:r>
+      <w:r>
+        <w:rPr>
+          <w:rFonts w:ascii="Times New Roman" w:eastAsia="Times New Roman" w:hAnsi="Times New Roman" w:cs="Times New Roman"/>
+          <w:sz w:val="24"/>
+          <w:szCs w:val="24"/>
+        </w:rPr>
+        <w:t xml:space="preserve">local drives, backed up to the L:/ drive, and </w:t>
+      </w:r>
+      <w:r>
+        <w:rPr>
+          <w:rFonts w:ascii="Times New Roman" w:eastAsia="Times New Roman" w:hAnsi="Times New Roman" w:cs="Times New Roman"/>
+          <w:sz w:val="24"/>
+          <w:szCs w:val="24"/>
+        </w:rPr>
+        <w:t xml:space="preserve">remotely on </w:t>
+      </w:r>
+      <w:r>
+        <w:rPr>
+          <w:rFonts w:ascii="Times New Roman" w:eastAsia="Times New Roman" w:hAnsi="Times New Roman" w:cs="Times New Roman"/>
+          <w:sz w:val="24"/>
+          <w:szCs w:val="24"/>
+        </w:rPr>
+        <w:t xml:space="preserve">USEPA’s </w:t>
+      </w:r>
+      <w:r>
+        <w:rPr>
+          <w:rFonts w:ascii="Times New Roman" w:eastAsia="Times New Roman" w:hAnsi="Times New Roman" w:cs="Times New Roman"/>
+          <w:sz w:val="24"/>
+          <w:szCs w:val="24"/>
+        </w:rPr>
+        <w:t>GitHub</w:t>
+      </w:r>
+      <w:r>
+        <w:rPr>
+          <w:rFonts w:ascii="Times New Roman" w:eastAsia="Times New Roman" w:hAnsi="Times New Roman" w:cs="Times New Roman"/>
+          <w:sz w:val="24"/>
+          <w:szCs w:val="24"/>
+        </w:rPr>
+        <w:t xml:space="preserve"> Enterprise organization</w:t>
+      </w:r>
+      <w:r>
+        <w:rPr>
+          <w:rFonts w:ascii="Times New Roman" w:eastAsia="Times New Roman" w:hAnsi="Times New Roman" w:cs="Times New Roman"/>
+          <w:sz w:val="24"/>
+          <w:szCs w:val="24"/>
+        </w:rPr>
+        <w:t xml:space="preserve">. Access to the </w:t>
+      </w:r>
+      <w:r>
+        <w:rPr>
+          <w:rFonts w:ascii="Times New Roman" w:eastAsia="Times New Roman" w:hAnsi="Times New Roman" w:cs="Times New Roman"/>
+          <w:sz w:val="24"/>
+          <w:szCs w:val="24"/>
+        </w:rPr>
+        <w:t>project</w:t>
+      </w:r>
+      <w:r>
+        <w:rPr>
+          <w:rFonts w:ascii="Times New Roman" w:eastAsia="Times New Roman" w:hAnsi="Times New Roman" w:cs="Times New Roman"/>
+          <w:sz w:val="24"/>
+          <w:szCs w:val="24"/>
+        </w:rPr>
+        <w:t xml:space="preserve"> </w:t>
+      </w:r>
+      <w:r>
+        <w:rPr>
+          <w:rFonts w:ascii="Times New Roman" w:eastAsia="Times New Roman" w:hAnsi="Times New Roman" w:cs="Times New Roman"/>
+          <w:sz w:val="24"/>
+          <w:szCs w:val="24"/>
+        </w:rPr>
+        <w:t xml:space="preserve">repository </w:t>
+      </w:r>
+      <w:r>
+        <w:rPr>
+          <w:rFonts w:ascii="Times New Roman" w:eastAsia="Times New Roman" w:hAnsi="Times New Roman" w:cs="Times New Roman"/>
+          <w:sz w:val="24"/>
+          <w:szCs w:val="24"/>
+        </w:rPr>
+        <w:t xml:space="preserve">will be available for all project collaborators via GitHub. </w:t>
       </w:r>
     </w:p>
     <w:p>
@@ -12088,42 +12765,6 @@
     </w:p>
     <w:p>
       <w:pPr>
-        <w:pStyle w:val="Heading2"/>
-        <w:rPr>
-          <w:rFonts w:ascii="Times New Roman" w:hAnsi="Times New Roman"/>
-          <w:sz w:val="24"/>
-          <w:szCs w:val="24"/>
-        </w:rPr>
-      </w:pPr>
-      <w:bookmarkStart w:id="32" w:name="_Toc531072422"/>
-      <w:r>
-        <w:rPr>
-          <w:rFonts w:ascii="Times New Roman" w:hAnsi="Times New Roman"/>
-          <w:sz w:val="24"/>
-          <w:szCs w:val="24"/>
-        </w:rPr>
-        <w:t>B</w:t>
-      </w:r>
-      <w:r>
-        <w:rPr>
-          <w:rFonts w:ascii="Times New Roman" w:hAnsi="Times New Roman"/>
-          <w:sz w:val="24"/>
-          <w:szCs w:val="24"/>
-        </w:rPr>
-        <w:t>10</w:t>
-      </w:r>
-      <w:r>
-        <w:rPr>
-          <w:rFonts w:ascii="Times New Roman" w:hAnsi="Times New Roman"/>
-          <w:sz w:val="24"/>
-          <w:szCs w:val="24"/>
-        </w:rPr>
-        <w:t>. Data Management</w:t>
-      </w:r>
-      <w:bookmarkEnd w:id="32"/>
-    </w:p>
-    <w:p>
-      <w:pPr>
         <w:spacing w:after="0" w:line="240" w:lineRule="auto"/>
         <w:rPr>
           <w:rFonts w:ascii="Times New Roman" w:eastAsia="Times New Roman" w:hAnsi="Times New Roman" w:cs="Times New Roman"/>
@@ -12131,6 +12772,56 @@
           <w:szCs w:val="24"/>
         </w:rPr>
       </w:pPr>
+      <w:r>
+        <w:rPr>
+          <w:rFonts w:ascii="Times New Roman" w:eastAsia="Times New Roman" w:hAnsi="Times New Roman" w:cs="Times New Roman"/>
+          <w:sz w:val="24"/>
+          <w:szCs w:val="24"/>
+        </w:rPr>
+        <w:t xml:space="preserve">As this project will combine data from multiple field sensors, lab instruments, and </w:t>
+      </w:r>
+      <w:proofErr w:type="gramStart"/>
+      <w:r>
+        <w:rPr>
+          <w:rFonts w:ascii="Times New Roman" w:eastAsia="Times New Roman" w:hAnsi="Times New Roman" w:cs="Times New Roman"/>
+          <w:sz w:val="24"/>
+          <w:szCs w:val="24"/>
+        </w:rPr>
+        <w:t>hand written</w:t>
+      </w:r>
+      <w:proofErr w:type="gramEnd"/>
+      <w:r>
+        <w:rPr>
+          <w:rFonts w:ascii="Times New Roman" w:eastAsia="Times New Roman" w:hAnsi="Times New Roman" w:cs="Times New Roman"/>
+          <w:sz w:val="24"/>
+          <w:szCs w:val="24"/>
+        </w:rPr>
+        <w:t xml:space="preserve"> notes, great care will need to be taken in merging the data into an analytical dataset.  The dataset itself can be simply constructed as a flat csv file.  Raw data from laboratory instruments (immediately following procedure completion) and files from field sensors with data loggers will be downloaded as raw files into the version controlled repository.  Manual data entry will be conducted via Excel</w:t>
+      </w:r>
+      <w:r>
+        <w:rPr>
+          <w:rFonts w:ascii="Times New Roman" w:eastAsia="Times New Roman" w:hAnsi="Times New Roman" w:cs="Times New Roman"/>
+          <w:sz w:val="24"/>
+          <w:szCs w:val="24"/>
+        </w:rPr>
+        <w:t xml:space="preserve"> into csv files.  </w:t>
+      </w:r>
+      <w:r>
+        <w:rPr>
+          <w:rFonts w:ascii="Times New Roman" w:eastAsia="Times New Roman" w:hAnsi="Times New Roman" w:cs="Times New Roman"/>
+          <w:sz w:val="24"/>
+          <w:szCs w:val="24"/>
+        </w:rPr>
+        <w:t>Data aggregation for all sources will be scripted and automated as much as is feasible.</w:t>
+      </w:r>
+      <w:r>
+        <w:rPr>
+          <w:rFonts w:ascii="Times New Roman" w:eastAsia="Times New Roman" w:hAnsi="Times New Roman" w:cs="Times New Roman"/>
+          <w:sz w:val="24"/>
+          <w:szCs w:val="24"/>
+        </w:rPr>
+        <w:t xml:space="preserve">  QA/QC checks will be performed via R scripts.</w:t>
+      </w:r>
     </w:p>
     <w:p>
       <w:pPr>
@@ -12141,175 +12832,6 @@
           <w:szCs w:val="24"/>
         </w:rPr>
       </w:pPr>
-      <w:bookmarkStart w:id="33" w:name="_Toc531072423"/>
-      <w:r>
-        <w:rPr>
-          <w:rFonts w:ascii="Times New Roman" w:eastAsia="Times New Roman" w:hAnsi="Times New Roman" w:cs="Times New Roman"/>
-          <w:sz w:val="24"/>
-          <w:szCs w:val="24"/>
-        </w:rPr>
-        <w:t xml:space="preserve">All </w:t>
-      </w:r>
-      <w:r>
-        <w:rPr>
-          <w:rFonts w:ascii="Times New Roman" w:eastAsia="Times New Roman" w:hAnsi="Times New Roman" w:cs="Times New Roman"/>
-          <w:sz w:val="24"/>
-          <w:szCs w:val="24"/>
-        </w:rPr>
-        <w:t xml:space="preserve">manual </w:t>
-      </w:r>
-      <w:r>
-        <w:rPr>
-          <w:rFonts w:ascii="Times New Roman" w:eastAsia="Times New Roman" w:hAnsi="Times New Roman" w:cs="Times New Roman"/>
-          <w:sz w:val="24"/>
-          <w:szCs w:val="24"/>
-        </w:rPr>
-        <w:t>field data will be recorded on Rite-In-The-Rain paper to prevent reduced legibility from contact with water</w:t>
-      </w:r>
-      <w:r>
-        <w:rPr>
-          <w:rFonts w:ascii="Times New Roman" w:eastAsia="Times New Roman" w:hAnsi="Times New Roman" w:cs="Times New Roman"/>
-          <w:sz w:val="24"/>
-          <w:szCs w:val="24"/>
-        </w:rPr>
-        <w:t xml:space="preserve"> and</w:t>
-      </w:r>
-      <w:r>
-        <w:rPr>
-          <w:rFonts w:ascii="Times New Roman" w:eastAsia="Times New Roman" w:hAnsi="Times New Roman" w:cs="Times New Roman"/>
-          <w:sz w:val="24"/>
-          <w:szCs w:val="24"/>
-        </w:rPr>
-        <w:t xml:space="preserve"> will be transferred approximately weekly to the </w:t>
-      </w:r>
-      <w:r>
-        <w:rPr>
-          <w:rFonts w:ascii="Times New Roman" w:eastAsia="Times New Roman" w:hAnsi="Times New Roman" w:cs="Times New Roman"/>
-          <w:sz w:val="24"/>
-          <w:szCs w:val="24"/>
-        </w:rPr>
-        <w:t>project repository</w:t>
-      </w:r>
-      <w:r>
-        <w:rPr>
-          <w:rFonts w:ascii="Times New Roman" w:eastAsia="Times New Roman" w:hAnsi="Times New Roman" w:cs="Times New Roman"/>
-          <w:sz w:val="24"/>
-          <w:szCs w:val="24"/>
-        </w:rPr>
-        <w:t xml:space="preserve">.  Data from analytical equipment will be transferred </w:t>
-      </w:r>
-      <w:r>
-        <w:rPr>
-          <w:rFonts w:ascii="Times New Roman" w:eastAsia="Times New Roman" w:hAnsi="Times New Roman" w:cs="Times New Roman"/>
-          <w:sz w:val="24"/>
-          <w:szCs w:val="24"/>
-        </w:rPr>
-        <w:t xml:space="preserve">to the project repository </w:t>
-      </w:r>
-      <w:r>
-        <w:rPr>
-          <w:rFonts w:ascii="Times New Roman" w:eastAsia="Times New Roman" w:hAnsi="Times New Roman" w:cs="Times New Roman"/>
-          <w:sz w:val="24"/>
-          <w:szCs w:val="24"/>
-        </w:rPr>
-        <w:t xml:space="preserve">shortly after procedure completion.  Data for this task </w:t>
-      </w:r>
-      <w:r>
-        <w:rPr>
-          <w:rFonts w:ascii="Times New Roman" w:eastAsia="Times New Roman" w:hAnsi="Times New Roman" w:cs="Times New Roman"/>
-          <w:sz w:val="24"/>
-          <w:szCs w:val="24"/>
-        </w:rPr>
-        <w:t xml:space="preserve">are </w:t>
-      </w:r>
-      <w:r>
-        <w:rPr>
-          <w:rFonts w:ascii="Times New Roman" w:eastAsia="Times New Roman" w:hAnsi="Times New Roman" w:cs="Times New Roman"/>
-          <w:sz w:val="24"/>
-          <w:szCs w:val="24"/>
-        </w:rPr>
-        <w:t xml:space="preserve">to be under version control (e.g. via git) and will be stored both locally on team members </w:t>
-      </w:r>
-      <w:r>
-        <w:rPr>
-          <w:rFonts w:ascii="Times New Roman" w:eastAsia="Times New Roman" w:hAnsi="Times New Roman" w:cs="Times New Roman"/>
-          <w:sz w:val="24"/>
-          <w:szCs w:val="24"/>
-        </w:rPr>
-        <w:t xml:space="preserve">local drives, backed up to the L:/ drive, and </w:t>
-      </w:r>
-      <w:r>
-        <w:rPr>
-          <w:rFonts w:ascii="Times New Roman" w:eastAsia="Times New Roman" w:hAnsi="Times New Roman" w:cs="Times New Roman"/>
-          <w:sz w:val="24"/>
-          <w:szCs w:val="24"/>
-        </w:rPr>
-        <w:t xml:space="preserve">remotely on </w:t>
-      </w:r>
-      <w:r>
-        <w:rPr>
-          <w:rFonts w:ascii="Times New Roman" w:eastAsia="Times New Roman" w:hAnsi="Times New Roman" w:cs="Times New Roman"/>
-          <w:sz w:val="24"/>
-          <w:szCs w:val="24"/>
-        </w:rPr>
-        <w:t xml:space="preserve">USEPA’s </w:t>
-      </w:r>
-      <w:r>
-        <w:rPr>
-          <w:rFonts w:ascii="Times New Roman" w:eastAsia="Times New Roman" w:hAnsi="Times New Roman" w:cs="Times New Roman"/>
-          <w:sz w:val="24"/>
-          <w:szCs w:val="24"/>
-        </w:rPr>
-        <w:t>GitHub</w:t>
-      </w:r>
-      <w:r>
-        <w:rPr>
-          <w:rFonts w:ascii="Times New Roman" w:eastAsia="Times New Roman" w:hAnsi="Times New Roman" w:cs="Times New Roman"/>
-          <w:sz w:val="24"/>
-          <w:szCs w:val="24"/>
-        </w:rPr>
-        <w:t xml:space="preserve"> Enterprise organization</w:t>
-      </w:r>
-      <w:r>
-        <w:rPr>
-          <w:rFonts w:ascii="Times New Roman" w:eastAsia="Times New Roman" w:hAnsi="Times New Roman" w:cs="Times New Roman"/>
-          <w:sz w:val="24"/>
-          <w:szCs w:val="24"/>
-        </w:rPr>
-        <w:t xml:space="preserve">. Access to the </w:t>
-      </w:r>
-      <w:r>
-        <w:rPr>
-          <w:rFonts w:ascii="Times New Roman" w:eastAsia="Times New Roman" w:hAnsi="Times New Roman" w:cs="Times New Roman"/>
-          <w:sz w:val="24"/>
-          <w:szCs w:val="24"/>
-        </w:rPr>
-        <w:t>project</w:t>
-      </w:r>
-      <w:r>
-        <w:rPr>
-          <w:rFonts w:ascii="Times New Roman" w:eastAsia="Times New Roman" w:hAnsi="Times New Roman" w:cs="Times New Roman"/>
-          <w:sz w:val="24"/>
-          <w:szCs w:val="24"/>
-        </w:rPr>
-        <w:t xml:space="preserve"> </w:t>
-      </w:r>
-      <w:r>
-        <w:rPr>
-          <w:rFonts w:ascii="Times New Roman" w:eastAsia="Times New Roman" w:hAnsi="Times New Roman" w:cs="Times New Roman"/>
-          <w:sz w:val="24"/>
-          <w:szCs w:val="24"/>
-        </w:rPr>
-        <w:t xml:space="preserve">repository </w:t>
-      </w:r>
-      <w:r>
-        <w:rPr>
-          <w:rFonts w:ascii="Times New Roman" w:eastAsia="Times New Roman" w:hAnsi="Times New Roman" w:cs="Times New Roman"/>
-          <w:sz w:val="24"/>
-          <w:szCs w:val="24"/>
-        </w:rPr>
-        <w:t xml:space="preserve">will be available for all project collaborators via GitHub. </w:t>
-      </w:r>
     </w:p>
     <w:p>
       <w:pPr>
@@ -12320,6 +12842,51 @@
           <w:szCs w:val="24"/>
         </w:rPr>
       </w:pPr>
+      <w:r>
+        <w:rPr>
+          <w:rFonts w:ascii="Times New Roman" w:eastAsia="Times New Roman" w:hAnsi="Times New Roman" w:cs="Times New Roman"/>
+          <w:sz w:val="24"/>
+          <w:szCs w:val="24"/>
+        </w:rPr>
+        <w:t>Code for this project will be developed following standard best practices</w:t>
+      </w:r>
+      <w:r>
+        <w:rPr>
+          <w:rFonts w:ascii="Times New Roman" w:eastAsia="Times New Roman" w:hAnsi="Times New Roman" w:cs="Times New Roman"/>
+          <w:sz w:val="24"/>
+          <w:szCs w:val="24"/>
+        </w:rPr>
+        <w:t>,</w:t>
+      </w:r>
+      <w:r>
+        <w:rPr>
+          <w:rFonts w:ascii="Times New Roman" w:eastAsia="Times New Roman" w:hAnsi="Times New Roman" w:cs="Times New Roman"/>
+          <w:sz w:val="24"/>
+          <w:szCs w:val="24"/>
+        </w:rPr>
+        <w:t xml:space="preserve"> which include full documentation, code review, and use of a version control system (</w:t>
+      </w:r>
+      <w:proofErr w:type="gramStart"/>
+      <w:r>
+        <w:rPr>
+          <w:rFonts w:ascii="Times New Roman" w:eastAsia="Times New Roman" w:hAnsi="Times New Roman" w:cs="Times New Roman"/>
+          <w:sz w:val="24"/>
+          <w:szCs w:val="24"/>
+        </w:rPr>
+        <w:t>i.e.</w:t>
+      </w:r>
+      <w:proofErr w:type="gramEnd"/>
+      <w:r>
+        <w:rPr>
+          <w:rFonts w:ascii="Times New Roman" w:eastAsia="Times New Roman" w:hAnsi="Times New Roman" w:cs="Times New Roman"/>
+          <w:sz w:val="24"/>
+          <w:szCs w:val="24"/>
+        </w:rPr>
+        <w:t xml:space="preserve"> git). Collaboration on code development will be facilitated via GitHub.</w:t>
+      </w:r>
+      <w:r>
+        <w:tab/>
+      </w:r>
     </w:p>
     <w:p>
       <w:pPr>
@@ -12330,38 +12897,6 @@
           <w:szCs w:val="24"/>
         </w:rPr>
       </w:pPr>
-      <w:r>
-        <w:rPr>
-          <w:rFonts w:ascii="Times New Roman" w:eastAsia="Times New Roman" w:hAnsi="Times New Roman" w:cs="Times New Roman"/>
-          <w:sz w:val="24"/>
-          <w:szCs w:val="24"/>
-        </w:rPr>
-        <w:t>As this project will combine data from multiple field sensors, lab instruments, and hand written notes, great care will need to be taken in merging the data into an analytical dataset.  The dataset itself can be simply constructed as a flat csv file.  Raw data from laboratory instruments (immediately following procedure completion) and files from field sensors with data loggers will be downloaded as raw files into the version controlled repository.  Manual data entry will be conducted via Excel</w:t>
-      </w:r>
-      <w:r>
-        <w:rPr>
-          <w:rFonts w:ascii="Times New Roman" w:eastAsia="Times New Roman" w:hAnsi="Times New Roman" w:cs="Times New Roman"/>
-          <w:sz w:val="24"/>
-          <w:szCs w:val="24"/>
-        </w:rPr>
-        <w:t xml:space="preserve"> into csv files.  </w:t>
-      </w:r>
-      <w:r>
-        <w:rPr>
-          <w:rFonts w:ascii="Times New Roman" w:eastAsia="Times New Roman" w:hAnsi="Times New Roman" w:cs="Times New Roman"/>
-          <w:sz w:val="24"/>
-          <w:szCs w:val="24"/>
-        </w:rPr>
-        <w:t>Data aggregation for all sources will be scripted and automated as much as is feasible.</w:t>
-      </w:r>
-      <w:r>
-        <w:rPr>
-          <w:rFonts w:ascii="Times New Roman" w:eastAsia="Times New Roman" w:hAnsi="Times New Roman" w:cs="Times New Roman"/>
-          <w:sz w:val="24"/>
-          <w:szCs w:val="24"/>
-        </w:rPr>
-        <w:t xml:space="preserve">  QA/QC checks will be performed via R scripts.</w:t>
-      </w:r>
     </w:p>
     <w:p>
       <w:pPr>
@@ -12372,6 +12907,48 @@
           <w:szCs w:val="24"/>
         </w:rPr>
       </w:pPr>
+      <w:r>
+        <w:rPr>
+          <w:rFonts w:ascii="Times New Roman" w:eastAsia="Times New Roman" w:hAnsi="Times New Roman" w:cs="Times New Roman"/>
+          <w:sz w:val="24"/>
+          <w:szCs w:val="24"/>
+        </w:rPr>
+        <w:t>R will be the primary analytical language; however</w:t>
+      </w:r>
+      <w:r>
+        <w:rPr>
+          <w:rFonts w:ascii="Times New Roman" w:eastAsia="Times New Roman" w:hAnsi="Times New Roman" w:cs="Times New Roman"/>
+          <w:sz w:val="24"/>
+          <w:szCs w:val="24"/>
+        </w:rPr>
+        <w:t>,</w:t>
+      </w:r>
+      <w:r>
+        <w:rPr>
+          <w:rFonts w:ascii="Times New Roman" w:eastAsia="Times New Roman" w:hAnsi="Times New Roman" w:cs="Times New Roman"/>
+          <w:sz w:val="24"/>
+          <w:szCs w:val="24"/>
+        </w:rPr>
+        <w:t xml:space="preserve"> we will explore others (</w:t>
+      </w:r>
+      <w:proofErr w:type="gramStart"/>
+      <w:r>
+        <w:rPr>
+          <w:rFonts w:ascii="Times New Roman" w:eastAsia="Times New Roman" w:hAnsi="Times New Roman" w:cs="Times New Roman"/>
+          <w:sz w:val="24"/>
+          <w:szCs w:val="24"/>
+        </w:rPr>
+        <w:t>e.g.</w:t>
+      </w:r>
+      <w:proofErr w:type="gramEnd"/>
+      <w:r>
+        <w:rPr>
+          <w:rFonts w:ascii="Times New Roman" w:eastAsia="Times New Roman" w:hAnsi="Times New Roman" w:cs="Times New Roman"/>
+          <w:sz w:val="24"/>
+          <w:szCs w:val="24"/>
+        </w:rPr>
+        <w:t xml:space="preserve"> python</w:t>
+      </w:r>
     </w:p>
     <w:p>
       <w:pPr>
@@ -12388,88 +12965,43 @@
           <w:sz w:val="24"/>
           <w:szCs w:val="24"/>
         </w:rPr>
-        <w:t>Code for this project will be developed following standard best practices</w:t>
-      </w:r>
-      <w:r>
-        <w:rPr>
-          <w:rFonts w:ascii="Times New Roman" w:eastAsia="Times New Roman" w:hAnsi="Times New Roman" w:cs="Times New Roman"/>
-          <w:sz w:val="24"/>
-          <w:szCs w:val="24"/>
-        </w:rPr>
-        <w:t>,</w:t>
-      </w:r>
-      <w:r>
-        <w:rPr>
-          <w:rFonts w:ascii="Times New Roman" w:eastAsia="Times New Roman" w:hAnsi="Times New Roman" w:cs="Times New Roman"/>
-          <w:sz w:val="24"/>
-          <w:szCs w:val="24"/>
-        </w:rPr>
-        <w:t xml:space="preserve"> which include full documentation, code review, and use of a version control system (i.e. git). Collaboration on code development will be facilitated via GitHub.</w:t>
-      </w:r>
-      <w:r>
-        <w:tab/>
-      </w:r>
-    </w:p>
-    <w:p>
-      <w:pPr>
-        <w:spacing w:after="0" w:line="240" w:lineRule="auto"/>
-        <w:rPr>
-          <w:rFonts w:ascii="Times New Roman" w:eastAsia="Times New Roman" w:hAnsi="Times New Roman" w:cs="Times New Roman"/>
-          <w:sz w:val="24"/>
-          <w:szCs w:val="24"/>
-        </w:rPr>
-      </w:pPr>
-    </w:p>
-    <w:p>
-      <w:pPr>
-        <w:spacing w:after="0" w:line="240" w:lineRule="auto"/>
-        <w:rPr>
-          <w:rFonts w:ascii="Times New Roman" w:eastAsia="Times New Roman" w:hAnsi="Times New Roman" w:cs="Times New Roman"/>
-          <w:sz w:val="24"/>
-          <w:szCs w:val="24"/>
-        </w:rPr>
-      </w:pPr>
-      <w:r>
-        <w:rPr>
-          <w:rFonts w:ascii="Times New Roman" w:eastAsia="Times New Roman" w:hAnsi="Times New Roman" w:cs="Times New Roman"/>
-          <w:sz w:val="24"/>
-          <w:szCs w:val="24"/>
-        </w:rPr>
-        <w:t>R will be the primary analytical language; however</w:t>
-      </w:r>
-      <w:r>
-        <w:rPr>
-          <w:rFonts w:ascii="Times New Roman" w:eastAsia="Times New Roman" w:hAnsi="Times New Roman" w:cs="Times New Roman"/>
-          <w:sz w:val="24"/>
-          <w:szCs w:val="24"/>
-        </w:rPr>
-        <w:t>,</w:t>
-      </w:r>
-      <w:r>
-        <w:rPr>
-          <w:rFonts w:ascii="Times New Roman" w:eastAsia="Times New Roman" w:hAnsi="Times New Roman" w:cs="Times New Roman"/>
-          <w:sz w:val="24"/>
-          <w:szCs w:val="24"/>
-        </w:rPr>
-        <w:t xml:space="preserve"> we will explore others (e.g. python</w:t>
-      </w:r>
-    </w:p>
-    <w:p>
-      <w:pPr>
-        <w:spacing w:after="0" w:line="240" w:lineRule="auto"/>
-        <w:rPr>
-          <w:rFonts w:ascii="Times New Roman" w:eastAsia="Times New Roman" w:hAnsi="Times New Roman" w:cs="Times New Roman"/>
-          <w:sz w:val="24"/>
-          <w:szCs w:val="24"/>
-        </w:rPr>
-      </w:pPr>
-      <w:r>
-        <w:rPr>
-          <w:rFonts w:ascii="Times New Roman" w:eastAsia="Times New Roman" w:hAnsi="Times New Roman" w:cs="Times New Roman"/>
-          <w:sz w:val="24"/>
-          <w:szCs w:val="24"/>
-        </w:rPr>
-        <w:t xml:space="preserve">, javascript, c++, etc.) as required.  The computational work for this project relies on open source software, and versions of most open source software packages change often.  Thus, specifying these </w:t>
+        <w:t xml:space="preserve">, </w:t>
+      </w:r>
+      <w:proofErr w:type="spellStart"/>
+      <w:r>
+        <w:rPr>
+          <w:rFonts w:ascii="Times New Roman" w:eastAsia="Times New Roman" w:hAnsi="Times New Roman" w:cs="Times New Roman"/>
+          <w:sz w:val="24"/>
+          <w:szCs w:val="24"/>
+        </w:rPr>
+        <w:t>javascript</w:t>
+      </w:r>
+      <w:proofErr w:type="spellEnd"/>
+      <w:r>
+        <w:rPr>
+          <w:rFonts w:ascii="Times New Roman" w:eastAsia="Times New Roman" w:hAnsi="Times New Roman" w:cs="Times New Roman"/>
+          <w:sz w:val="24"/>
+          <w:szCs w:val="24"/>
+        </w:rPr>
+        <w:t xml:space="preserve">, </w:t>
+      </w:r>
+      <w:proofErr w:type="spellStart"/>
+      <w:r>
+        <w:rPr>
+          <w:rFonts w:ascii="Times New Roman" w:eastAsia="Times New Roman" w:hAnsi="Times New Roman" w:cs="Times New Roman"/>
+          <w:sz w:val="24"/>
+          <w:szCs w:val="24"/>
+        </w:rPr>
+        <w:t>c++</w:t>
+      </w:r>
+      <w:proofErr w:type="spellEnd"/>
+      <w:r>
+        <w:rPr>
+          <w:rFonts w:ascii="Times New Roman" w:eastAsia="Times New Roman" w:hAnsi="Times New Roman" w:cs="Times New Roman"/>
+          <w:sz w:val="24"/>
+          <w:szCs w:val="24"/>
+        </w:rPr>
+        <w:t xml:space="preserve">, etc.) as required.  The computational work for this project relies on open source software, and versions of most open source software packages change often.  Thus, specifying these </w:t>
       </w:r>
       <w:r>
         <w:rPr>
@@ -12503,7 +13035,25 @@
           <w:sz w:val="24"/>
           <w:szCs w:val="24"/>
         </w:rPr>
-        <w:t xml:space="preserve"> we will include specifications of software and operating system details (e.g. versions of R, packages, and operating system) for all research products such that others can recreate the computational environment used for our analyses. </w:t>
+        <w:t xml:space="preserve"> we will include specifications of software and operating system details (</w:t>
+      </w:r>
+      <w:proofErr w:type="gramStart"/>
+      <w:r>
+        <w:rPr>
+          <w:rFonts w:ascii="Times New Roman" w:eastAsia="Times New Roman" w:hAnsi="Times New Roman" w:cs="Times New Roman"/>
+          <w:sz w:val="24"/>
+          <w:szCs w:val="24"/>
+        </w:rPr>
+        <w:t>e.g.</w:t>
+      </w:r>
+      <w:proofErr w:type="gramEnd"/>
+      <w:r>
+        <w:rPr>
+          <w:rFonts w:ascii="Times New Roman" w:eastAsia="Times New Roman" w:hAnsi="Times New Roman" w:cs="Times New Roman"/>
+          <w:sz w:val="24"/>
+          <w:szCs w:val="24"/>
+        </w:rPr>
+        <w:t xml:space="preserve"> versions of R, packages, and operating system) for all research products such that others can recreate the computational environment used for our analyses. </w:t>
       </w:r>
     </w:p>
     <w:p>
@@ -12531,10 +13081,27 @@
           <w:sz w:val="24"/>
           <w:szCs w:val="24"/>
         </w:rPr>
-        <w:lastRenderedPageBreak/>
-        <w:t xml:space="preserve">Lastly, all code, data, and documents will be managed as a research compendium (e.g. Marwick et al. 2018, </w:t>
-      </w:r>
-      <w:hyperlink r:id="rId21">
+        <w:t>Lastly, all code, data, and documents will be managed as a research compendium (</w:t>
+      </w:r>
+      <w:proofErr w:type="gramStart"/>
+      <w:r>
+        <w:rPr>
+          <w:rFonts w:ascii="Times New Roman" w:eastAsia="Times New Roman" w:hAnsi="Times New Roman" w:cs="Times New Roman"/>
+          <w:sz w:val="24"/>
+          <w:szCs w:val="24"/>
+        </w:rPr>
+        <w:t>e.g.</w:t>
+      </w:r>
+      <w:proofErr w:type="gramEnd"/>
+      <w:r>
+        <w:rPr>
+          <w:rFonts w:ascii="Times New Roman" w:eastAsia="Times New Roman" w:hAnsi="Times New Roman" w:cs="Times New Roman"/>
+          <w:sz w:val="24"/>
+          <w:szCs w:val="24"/>
+        </w:rPr>
+        <w:t xml:space="preserve"> Marwick et al. 2018, </w:t>
+      </w:r>
+      <w:hyperlink r:id="rId25">
         <w:r>
           <w:rPr>
             <w:rStyle w:val="Hyperlink"/>
@@ -12551,7 +13118,66 @@
           <w:sz w:val="24"/>
           <w:szCs w:val="24"/>
         </w:rPr>
-        <w:t xml:space="preserve">).  The compendium will be available via GitHub, archived on Zenodo, and will follow standard for research compendia written in the R language.  A final README file will outline the file and directory structure and will be completed upon completion of the project. </w:t>
+        <w:t xml:space="preserve">).  The compendium will be available via GitHub, archived on </w:t>
+      </w:r>
+      <w:proofErr w:type="spellStart"/>
+      <w:r>
+        <w:rPr>
+          <w:rFonts w:ascii="Times New Roman" w:eastAsia="Times New Roman" w:hAnsi="Times New Roman" w:cs="Times New Roman"/>
+          <w:sz w:val="24"/>
+          <w:szCs w:val="24"/>
+        </w:rPr>
+        <w:t>Zenodo</w:t>
+      </w:r>
+      <w:proofErr w:type="spellEnd"/>
+      <w:r>
+        <w:rPr>
+          <w:rFonts w:ascii="Times New Roman" w:eastAsia="Times New Roman" w:hAnsi="Times New Roman" w:cs="Times New Roman"/>
+          <w:sz w:val="24"/>
+          <w:szCs w:val="24"/>
+        </w:rPr>
+        <w:t xml:space="preserve">, and will follow standard for research compendia written in the R language.  A final README file will outline the file and directory structure and </w:t>
+      </w:r>
+      <w:r>
+        <w:rPr>
+          <w:rFonts w:ascii="Times New Roman" w:eastAsia="Times New Roman" w:hAnsi="Times New Roman" w:cs="Times New Roman"/>
+          <w:sz w:val="24"/>
+          <w:szCs w:val="24"/>
+        </w:rPr>
+        <w:lastRenderedPageBreak/>
+        <w:t xml:space="preserve">will be completed upon completion of the project. </w:t>
+      </w:r>
+      <w:r>
+        <w:rPr>
+          <w:rFonts w:ascii="Times New Roman" w:eastAsia="Times New Roman" w:hAnsi="Times New Roman" w:cs="Times New Roman"/>
+          <w:sz w:val="24"/>
+          <w:szCs w:val="24"/>
+        </w:rPr>
+        <w:t xml:space="preserve"> </w:t>
+      </w:r>
+      <w:r>
+        <w:rPr>
+          <w:rFonts w:ascii="Times New Roman" w:eastAsia="Times New Roman" w:hAnsi="Times New Roman" w:cs="Times New Roman"/>
+          <w:sz w:val="24"/>
+          <w:szCs w:val="24"/>
+        </w:rPr>
+        <w:t xml:space="preserve">Co-pi Jeff Hollister will manage the data </w:t>
+      </w:r>
+      <w:r>
+        <w:rPr>
+          <w:rFonts w:ascii="Times New Roman" w:eastAsia="Times New Roman" w:hAnsi="Times New Roman" w:cs="Times New Roman"/>
+          <w:sz w:val="24"/>
+          <w:szCs w:val="24"/>
+        </w:rPr>
+        <w:t xml:space="preserve">and code </w:t>
+      </w:r>
+      <w:r>
+        <w:rPr>
+          <w:rFonts w:ascii="Times New Roman" w:eastAsia="Times New Roman" w:hAnsi="Times New Roman" w:cs="Times New Roman"/>
+          <w:sz w:val="24"/>
+          <w:szCs w:val="24"/>
+        </w:rPr>
+        <w:t>for both Region 7 and ACESD.</w:t>
       </w:r>
     </w:p>
     <w:p>
@@ -12571,7 +13197,7 @@
         </w:rPr>
         <w:t>C. ASSESSMENTS AND OVERSIGHT</w:t>
       </w:r>
-      <w:bookmarkEnd w:id="33"/>
+      <w:bookmarkEnd w:id="35"/>
     </w:p>
     <w:p>
       <w:pPr>
@@ -12592,7 +13218,7 @@
           <w:szCs w:val="24"/>
         </w:rPr>
       </w:pPr>
-      <w:bookmarkStart w:id="34" w:name="_Toc531072424"/>
+      <w:bookmarkStart w:id="36" w:name="_Toc531072424"/>
       <w:r>
         <w:rPr>
           <w:rFonts w:ascii="Times New Roman" w:hAnsi="Times New Roman"/>
@@ -12601,7 +13227,7 @@
         </w:rPr>
         <w:t>C1. Assessments and Response Actions</w:t>
       </w:r>
-      <w:bookmarkEnd w:id="34"/>
+      <w:bookmarkEnd w:id="36"/>
     </w:p>
     <w:p>
       <w:pPr>
@@ -12660,7 +13286,7 @@
           <w:sz w:val="24"/>
           <w:szCs w:val="24"/>
         </w:rPr>
-        <w:t>Henderson</w:t>
+        <w:t>Webb</w:t>
       </w:r>
       <w:r>
         <w:rPr>
@@ -12714,7 +13340,7 @@
           <w:szCs w:val="24"/>
         </w:rPr>
       </w:pPr>
-      <w:bookmarkStart w:id="35" w:name="_Toc531072425"/>
+      <w:bookmarkStart w:id="37" w:name="_Toc531072425"/>
       <w:r>
         <w:rPr>
           <w:rFonts w:ascii="Times New Roman" w:hAnsi="Times New Roman"/>
@@ -12739,7 +13365,7 @@
         </w:rPr>
         <w:t>ment</w:t>
       </w:r>
-      <w:bookmarkEnd w:id="35"/>
+      <w:bookmarkEnd w:id="37"/>
     </w:p>
     <w:p>
       <w:pPr>
@@ -12804,7 +13430,7 @@
           <w:szCs w:val="24"/>
         </w:rPr>
       </w:pPr>
-      <w:bookmarkStart w:id="36" w:name="_Toc531072426"/>
+      <w:bookmarkStart w:id="38" w:name="_Toc531072426"/>
       <w:r>
         <w:rPr>
           <w:rFonts w:ascii="Times New Roman" w:eastAsia="Times New Roman" w:hAnsi="Times New Roman" w:cs="Times New Roman"/>
@@ -12821,7 +13447,7 @@
         </w:rPr>
         <w:t>N AND USABILITY</w:t>
       </w:r>
-      <w:bookmarkEnd w:id="36"/>
+      <w:bookmarkEnd w:id="38"/>
     </w:p>
     <w:p>
       <w:pPr>
@@ -12842,7 +13468,7 @@
           <w:szCs w:val="24"/>
         </w:rPr>
       </w:pPr>
-      <w:bookmarkStart w:id="37" w:name="_Toc531072427"/>
+      <w:bookmarkStart w:id="39" w:name="_Toc531072427"/>
       <w:r>
         <w:rPr>
           <w:rFonts w:ascii="Times New Roman" w:hAnsi="Times New Roman"/>
@@ -12875,7 +13501,7 @@
         </w:rPr>
         <w:t>/Verification and Validation Methods</w:t>
       </w:r>
-      <w:bookmarkEnd w:id="37"/>
+      <w:bookmarkEnd w:id="39"/>
     </w:p>
     <w:p>
       <w:pPr>
@@ -12896,6 +13522,23 @@
           <w:szCs w:val="24"/>
         </w:rPr>
       </w:pPr>
+      <w:bookmarkStart w:id="40" w:name="_Toc531072428"/>
+      <w:r>
+        <w:rPr>
+          <w:rFonts w:ascii="Times New Roman" w:eastAsia="Times New Roman" w:hAnsi="Times New Roman" w:cs="Times New Roman"/>
+          <w:sz w:val="24"/>
+          <w:szCs w:val="24"/>
+        </w:rPr>
+        <w:t>A</w:t>
+      </w:r>
+      <w:r>
+        <w:rPr>
+          <w:rFonts w:ascii="Times New Roman" w:eastAsia="Times New Roman" w:hAnsi="Times New Roman" w:cs="Times New Roman"/>
+          <w:sz w:val="24"/>
+          <w:szCs w:val="24"/>
+        </w:rPr>
+        <w:t xml:space="preserve">ll data produced by analytical equipment will be reviewed for issues upon output. All handwritten data will be inspected and reviewed for issues created when transferring from notebook to database. </w:t>
+      </w:r>
     </w:p>
     <w:p>
       <w:pPr>
@@ -12906,23 +13549,6 @@
           <w:szCs w:val="24"/>
         </w:rPr>
       </w:pPr>
-      <w:bookmarkStart w:id="38" w:name="_Toc531072428"/>
-      <w:r>
-        <w:rPr>
-          <w:rFonts w:ascii="Times New Roman" w:eastAsia="Times New Roman" w:hAnsi="Times New Roman" w:cs="Times New Roman"/>
-          <w:sz w:val="24"/>
-          <w:szCs w:val="24"/>
-        </w:rPr>
-        <w:t>A</w:t>
-      </w:r>
-      <w:r>
-        <w:rPr>
-          <w:rFonts w:ascii="Times New Roman" w:eastAsia="Times New Roman" w:hAnsi="Times New Roman" w:cs="Times New Roman"/>
-          <w:sz w:val="24"/>
-          <w:szCs w:val="24"/>
-        </w:rPr>
-        <w:t xml:space="preserve">ll data produced by analytical equipment will be reviewed for issues upon output. All handwritten data will be inspected and reviewed for issues created when transferring from notebook to database. </w:t>
-      </w:r>
     </w:p>
     <w:p>
       <w:pPr>
@@ -12933,6 +13559,32 @@
           <w:szCs w:val="24"/>
         </w:rPr>
       </w:pPr>
+      <w:r>
+        <w:rPr>
+          <w:rFonts w:ascii="Times New Roman" w:eastAsia="Times New Roman" w:hAnsi="Times New Roman" w:cs="Times New Roman"/>
+          <w:sz w:val="24"/>
+          <w:szCs w:val="24"/>
+        </w:rPr>
+        <w:t>The inclusion of duplicates during analyte determination will validate data quality. All analytical output will be reviewed to ensure that QC checks are within the tolerances established in the corresponding methodologies. All manually entered data will be inspected for potential problems (</w:t>
+      </w:r>
+      <w:proofErr w:type="gramStart"/>
+      <w:r>
+        <w:rPr>
+          <w:rFonts w:ascii="Times New Roman" w:eastAsia="Times New Roman" w:hAnsi="Times New Roman" w:cs="Times New Roman"/>
+          <w:sz w:val="24"/>
+          <w:szCs w:val="24"/>
+        </w:rPr>
+        <w:t>e.g.</w:t>
+      </w:r>
+      <w:proofErr w:type="gramEnd"/>
+      <w:r>
+        <w:rPr>
+          <w:rFonts w:ascii="Times New Roman" w:eastAsia="Times New Roman" w:hAnsi="Times New Roman" w:cs="Times New Roman"/>
+          <w:sz w:val="24"/>
+          <w:szCs w:val="24"/>
+        </w:rPr>
+        <w:t xml:space="preserve"> transpositions).</w:t>
+      </w:r>
     </w:p>
     <w:p>
       <w:pPr>
@@ -12943,14 +13595,6 @@
           <w:szCs w:val="24"/>
         </w:rPr>
       </w:pPr>
-      <w:r>
-        <w:rPr>
-          <w:rFonts w:ascii="Times New Roman" w:eastAsia="Times New Roman" w:hAnsi="Times New Roman" w:cs="Times New Roman"/>
-          <w:sz w:val="24"/>
-          <w:szCs w:val="24"/>
-        </w:rPr>
-        <w:t>The inclusion of duplicates during analyte determination will validate data quality. All analytical output will be reviewed to ensure that QC checks are within the tolerances established in the corresponding methodologies. All manually entered data will be inspected for potential problems (e.g. transpositions).</w:t>
-      </w:r>
     </w:p>
     <w:p>
       <w:pPr>
@@ -12961,16 +13605,6 @@
           <w:szCs w:val="24"/>
         </w:rPr>
       </w:pPr>
-    </w:p>
-    <w:p>
-      <w:pPr>
-        <w:spacing w:after="0" w:line="240" w:lineRule="auto"/>
-        <w:rPr>
-          <w:rFonts w:ascii="Times New Roman" w:eastAsia="Times New Roman" w:hAnsi="Times New Roman" w:cs="Times New Roman"/>
-          <w:sz w:val="24"/>
-          <w:szCs w:val="24"/>
-        </w:rPr>
-      </w:pPr>
       <w:r>
         <w:rPr>
           <w:rFonts w:ascii="Times New Roman" w:eastAsia="Times New Roman" w:hAnsi="Times New Roman" w:cs="Times New Roman"/>
@@ -12979,6 +13613,7 @@
         </w:rPr>
         <w:t xml:space="preserve">Data from the buoy sensors will be compared to the freshly calibrated handheld to check for drift.  Additionally, sensor-based chlorophyll </w:t>
       </w:r>
+      <w:proofErr w:type="gramStart"/>
       <w:r>
         <w:rPr>
           <w:rFonts w:ascii="Times New Roman" w:eastAsia="Times New Roman" w:hAnsi="Times New Roman" w:cs="Times New Roman"/>
@@ -12987,8 +13622,17 @@
           <w:sz w:val="24"/>
           <w:szCs w:val="24"/>
         </w:rPr>
-        <w:t>a</w:t>
-      </w:r>
+        <w:t xml:space="preserve">a </w:t>
+      </w:r>
+      <w:r>
+        <w:rPr>
+          <w:rFonts w:ascii="Times New Roman" w:eastAsia="Times New Roman" w:hAnsi="Times New Roman" w:cs="Times New Roman"/>
+          <w:sz w:val="24"/>
+          <w:szCs w:val="24"/>
+        </w:rPr>
+        <w:t>and</w:t>
+      </w:r>
+      <w:proofErr w:type="gramEnd"/>
       <w:r>
         <w:rPr>
           <w:rFonts w:ascii="Times New Roman" w:eastAsia="Times New Roman" w:hAnsi="Times New Roman" w:cs="Times New Roman"/>
@@ -13005,7 +13649,25 @@
           <w:sz w:val="24"/>
           <w:szCs w:val="24"/>
         </w:rPr>
-        <w:t>and</w:t>
+        <w:t xml:space="preserve">phycocyanin measurements will be checked against </w:t>
+      </w:r>
+      <w:proofErr w:type="spellStart"/>
+      <w:r>
+        <w:rPr>
+          <w:rFonts w:ascii="Times New Roman" w:eastAsia="Times New Roman" w:hAnsi="Times New Roman" w:cs="Times New Roman"/>
+          <w:sz w:val="24"/>
+          <w:szCs w:val="24"/>
+        </w:rPr>
+        <w:t>fluorometery</w:t>
+      </w:r>
+      <w:proofErr w:type="spellEnd"/>
+      <w:r>
+        <w:rPr>
+          <w:rFonts w:ascii="Times New Roman" w:eastAsia="Times New Roman" w:hAnsi="Times New Roman" w:cs="Times New Roman"/>
+          <w:sz w:val="24"/>
+          <w:szCs w:val="24"/>
+        </w:rPr>
+        <w:t xml:space="preserve"> and for appropriateness of general trends.  It is important to note that extracted chlorophyll and phycocyanin from the Trilogy fluorometer are inherently different measurements than the </w:t>
       </w:r>
       <w:r>
         <w:rPr>
@@ -13015,31 +13677,7 @@
           <w:sz w:val="24"/>
           <w:szCs w:val="24"/>
         </w:rPr>
-        <w:t xml:space="preserve"> </w:t>
-      </w:r>
-      <w:r>
-        <w:rPr>
-          <w:rFonts w:ascii="Times New Roman" w:eastAsia="Times New Roman" w:hAnsi="Times New Roman" w:cs="Times New Roman"/>
-          <w:sz w:val="24"/>
-          <w:szCs w:val="24"/>
-        </w:rPr>
-        <w:t>phycocyanin</w:t>
-      </w:r>
-      <w:r>
-        <w:rPr>
-          <w:rFonts w:ascii="Times New Roman" w:eastAsia="Times New Roman" w:hAnsi="Times New Roman" w:cs="Times New Roman"/>
-          <w:sz w:val="24"/>
-          <w:szCs w:val="24"/>
-        </w:rPr>
-        <w:t xml:space="preserve"> </w:t>
-      </w:r>
-      <w:r>
-        <w:rPr>
-          <w:rFonts w:ascii="Times New Roman" w:eastAsia="Times New Roman" w:hAnsi="Times New Roman" w:cs="Times New Roman"/>
-          <w:sz w:val="24"/>
-          <w:szCs w:val="24"/>
-        </w:rPr>
-        <w:t xml:space="preserve">measurements will be checked against fluorometery and for appropriateness of general trends.  It is important to note that extracted chlorophyll and phycocyanin from the Trilogy fluorometer are inherently different measurements than the </w:t>
+        <w:t xml:space="preserve">in </w:t>
       </w:r>
       <w:r>
         <w:rPr>
@@ -13049,7 +13687,49 @@
           <w:sz w:val="24"/>
           <w:szCs w:val="24"/>
         </w:rPr>
-        <w:t xml:space="preserve">in </w:t>
+        <w:t>situ</w:t>
+      </w:r>
+      <w:r>
+        <w:rPr>
+          <w:rFonts w:ascii="Times New Roman" w:eastAsia="Times New Roman" w:hAnsi="Times New Roman" w:cs="Times New Roman"/>
+          <w:sz w:val="24"/>
+          <w:szCs w:val="24"/>
+        </w:rPr>
+        <w:t xml:space="preserve"> </w:t>
+      </w:r>
+      <w:r>
+        <w:rPr>
+          <w:rFonts w:ascii="Times New Roman" w:eastAsia="Times New Roman" w:hAnsi="Times New Roman" w:cs="Times New Roman"/>
+          <w:sz w:val="24"/>
+          <w:szCs w:val="24"/>
+        </w:rPr>
+        <w:t>chlorophyll</w:t>
+      </w:r>
+      <w:r>
+        <w:rPr>
+          <w:rFonts w:ascii="Times New Roman" w:eastAsia="Times New Roman" w:hAnsi="Times New Roman" w:cs="Times New Roman"/>
+          <w:sz w:val="24"/>
+          <w:szCs w:val="24"/>
+        </w:rPr>
+        <w:t xml:space="preserve"> and phycocyanin from the sensors, but they both should track general trends (</w:t>
+      </w:r>
+      <w:proofErr w:type="gramStart"/>
+      <w:r>
+        <w:rPr>
+          <w:rFonts w:ascii="Times New Roman" w:eastAsia="Times New Roman" w:hAnsi="Times New Roman" w:cs="Times New Roman"/>
+          <w:sz w:val="24"/>
+          <w:szCs w:val="24"/>
+        </w:rPr>
+        <w:t>e.g.</w:t>
+      </w:r>
+      <w:proofErr w:type="gramEnd"/>
+      <w:r>
+        <w:rPr>
+          <w:rFonts w:ascii="Times New Roman" w:eastAsia="Times New Roman" w:hAnsi="Times New Roman" w:cs="Times New Roman"/>
+          <w:sz w:val="24"/>
+          <w:szCs w:val="24"/>
+        </w:rPr>
+        <w:t xml:space="preserve"> increasing extracted chlorophyll will also show as increasing </w:t>
       </w:r>
       <w:r>
         <w:rPr>
@@ -13059,40 +13739,6 @@
           <w:sz w:val="24"/>
           <w:szCs w:val="24"/>
         </w:rPr>
-        <w:t>situ</w:t>
-      </w:r>
-      <w:r>
-        <w:rPr>
-          <w:rFonts w:ascii="Times New Roman" w:eastAsia="Times New Roman" w:hAnsi="Times New Roman" w:cs="Times New Roman"/>
-          <w:sz w:val="24"/>
-          <w:szCs w:val="24"/>
-        </w:rPr>
-        <w:t xml:space="preserve"> </w:t>
-      </w:r>
-      <w:r>
-        <w:rPr>
-          <w:rFonts w:ascii="Times New Roman" w:eastAsia="Times New Roman" w:hAnsi="Times New Roman" w:cs="Times New Roman"/>
-          <w:sz w:val="24"/>
-          <w:szCs w:val="24"/>
-        </w:rPr>
-        <w:t>chlorophyll</w:t>
-      </w:r>
-      <w:r>
-        <w:rPr>
-          <w:rFonts w:ascii="Times New Roman" w:eastAsia="Times New Roman" w:hAnsi="Times New Roman" w:cs="Times New Roman"/>
-          <w:sz w:val="24"/>
-          <w:szCs w:val="24"/>
-        </w:rPr>
-        <w:t xml:space="preserve"> and phycocyanin from the sensors, but they both should track general trends (e.g. increasing extracted chlorophyll will also show as increasing </w:t>
-      </w:r>
-      <w:r>
-        <w:rPr>
-          <w:rFonts w:ascii="Times New Roman" w:eastAsia="Times New Roman" w:hAnsi="Times New Roman" w:cs="Times New Roman"/>
-          <w:i/>
-          <w:iCs/>
-          <w:sz w:val="24"/>
-          <w:szCs w:val="24"/>
-        </w:rPr>
         <w:t>in situ</w:t>
       </w:r>
       <w:r>
@@ -13157,7 +13803,7 @@
         </w:rPr>
         <w:t>. Analysis and Reconciliation with User Requirements</w:t>
       </w:r>
-      <w:bookmarkEnd w:id="38"/>
+      <w:bookmarkEnd w:id="40"/>
     </w:p>
     <w:p>
       <w:pPr>
@@ -13184,9 +13830,10 @@
           <w:sz w:val="24"/>
           <w:szCs w:val="24"/>
         </w:rPr>
+        <w:lastRenderedPageBreak/>
         <w:t xml:space="preserve">Any analytical output that exceeds method tolerances will be rerun on a batch scale and reviewed again upon completion. Any errors found in manually entered data will be verified against the original handwritten data logs and corrected as needed. </w:t>
       </w:r>
-      <w:bookmarkStart w:id="39" w:name="_Toc531072429"/>
+      <w:bookmarkStart w:id="41" w:name="_Toc531072429"/>
     </w:p>
     <w:p>
       <w:pPr>
@@ -13198,7 +13845,7 @@
         </w:rPr>
       </w:pPr>
     </w:p>
-    <w:bookmarkEnd w:id="39"/>
+    <w:bookmarkEnd w:id="41"/>
     <w:p>
       <w:pPr>
         <w:pStyle w:val="Heading1"/>
@@ -13235,30 +13882,76 @@
           <w:szCs w:val="24"/>
         </w:rPr>
       </w:pPr>
-      <w:r>
-        <w:rPr>
-          <w:rFonts w:ascii="Times New Roman" w:eastAsia="Times New Roman" w:hAnsi="Times New Roman" w:cs="Times New Roman"/>
-          <w:sz w:val="24"/>
-          <w:szCs w:val="24"/>
-        </w:rPr>
-        <w:t>Kasinak, J-M, B. Holt, M. Chislock, and A. Wilson. 2015. Benchtop Fluorometry of Phycocyanin as a Rapid Approach for Estimating Cyanobacterial Biovolume. Journal of Plankton Research 37: 248-257.</w:t>
-      </w:r>
-    </w:p>
-    <w:p>
-      <w:pPr>
-        <w:rPr>
-          <w:rFonts w:ascii="Times New Roman" w:eastAsia="Times New Roman" w:hAnsi="Times New Roman" w:cs="Times New Roman"/>
-          <w:sz w:val="24"/>
-          <w:szCs w:val="24"/>
-        </w:rPr>
-      </w:pPr>
-      <w:r>
-        <w:rPr>
-          <w:rFonts w:ascii="Times New Roman" w:eastAsia="Times New Roman" w:hAnsi="Times New Roman" w:cs="Times New Roman"/>
-          <w:sz w:val="24"/>
-          <w:szCs w:val="24"/>
-        </w:rPr>
-        <w:t>Mack, H.R., J. Conroy, K. Blocksom, R. Stein, and S. Ludsin.  2012. A comparative analysis of zooplankton field collection and sample enumeration methods. Limnology and Oceanography: Methods 10:41-53.</w:t>
+      <w:proofErr w:type="spellStart"/>
+      <w:r>
+        <w:rPr>
+          <w:rFonts w:ascii="Times New Roman" w:eastAsia="Times New Roman" w:hAnsi="Times New Roman" w:cs="Times New Roman"/>
+          <w:sz w:val="24"/>
+          <w:szCs w:val="24"/>
+        </w:rPr>
+        <w:t>Kasinak</w:t>
+      </w:r>
+      <w:proofErr w:type="spellEnd"/>
+      <w:r>
+        <w:rPr>
+          <w:rFonts w:ascii="Times New Roman" w:eastAsia="Times New Roman" w:hAnsi="Times New Roman" w:cs="Times New Roman"/>
+          <w:sz w:val="24"/>
+          <w:szCs w:val="24"/>
+        </w:rPr>
+        <w:t xml:space="preserve">, J-M, B. Holt, M. </w:t>
+      </w:r>
+      <w:proofErr w:type="spellStart"/>
+      <w:r>
+        <w:rPr>
+          <w:rFonts w:ascii="Times New Roman" w:eastAsia="Times New Roman" w:hAnsi="Times New Roman" w:cs="Times New Roman"/>
+          <w:sz w:val="24"/>
+          <w:szCs w:val="24"/>
+        </w:rPr>
+        <w:t>Chislock</w:t>
+      </w:r>
+      <w:proofErr w:type="spellEnd"/>
+      <w:r>
+        <w:rPr>
+          <w:rFonts w:ascii="Times New Roman" w:eastAsia="Times New Roman" w:hAnsi="Times New Roman" w:cs="Times New Roman"/>
+          <w:sz w:val="24"/>
+          <w:szCs w:val="24"/>
+        </w:rPr>
+        <w:t>, and A. Wilson. 2015. Benchtop Fluorometry of Phycocyanin as a Rapid Approach for Estimating Cyanobacterial Biovolume. Journal of Plankton Research 37: 248-257.</w:t>
+      </w:r>
+    </w:p>
+    <w:p>
+      <w:pPr>
+        <w:rPr>
+          <w:rFonts w:ascii="Times New Roman" w:eastAsia="Times New Roman" w:hAnsi="Times New Roman" w:cs="Times New Roman"/>
+          <w:sz w:val="24"/>
+          <w:szCs w:val="24"/>
+        </w:rPr>
+      </w:pPr>
+      <w:r>
+        <w:rPr>
+          <w:rFonts w:ascii="Times New Roman" w:eastAsia="Times New Roman" w:hAnsi="Times New Roman" w:cs="Times New Roman"/>
+          <w:sz w:val="24"/>
+          <w:szCs w:val="24"/>
+        </w:rPr>
+        <w:t xml:space="preserve">Mack, H.R., J. Conroy, K. Blocksom, R. Stein, and S. </w:t>
+      </w:r>
+      <w:proofErr w:type="spellStart"/>
+      <w:r>
+        <w:rPr>
+          <w:rFonts w:ascii="Times New Roman" w:eastAsia="Times New Roman" w:hAnsi="Times New Roman" w:cs="Times New Roman"/>
+          <w:sz w:val="24"/>
+          <w:szCs w:val="24"/>
+        </w:rPr>
+        <w:t>Ludsin</w:t>
+      </w:r>
+      <w:proofErr w:type="spellEnd"/>
+      <w:r>
+        <w:rPr>
+          <w:rFonts w:ascii="Times New Roman" w:eastAsia="Times New Roman" w:hAnsi="Times New Roman" w:cs="Times New Roman"/>
+          <w:sz w:val="24"/>
+          <w:szCs w:val="24"/>
+        </w:rPr>
+        <w:t>.  2012. A comparative analysis of zooplankton field collection and sample enumeration methods. Limnology and Oceanography: Methods 10:41-53.</w:t>
       </w:r>
     </w:p>
     <w:p>
@@ -13965,8 +14658,18 @@
                 <w:sz w:val="24"/>
                 <w:szCs w:val="24"/>
               </w:rPr>
-              <w:t>(0-20 mg/L: ± 0.1 mg/L or 1.0% of reading; 20-50 mg/L: ± 5% of reading )</w:t>
-            </w:r>
+              <w:t xml:space="preserve">(0-20 mg/L: ± 0.1 mg/L or 1.0% of reading; 20-50 mg/L: ± 5% of </w:t>
+            </w:r>
+            <w:proofErr w:type="gramStart"/>
+            <w:r>
+              <w:rPr>
+                <w:rFonts w:ascii="Times New Roman" w:eastAsia="Times New Roman" w:hAnsi="Times New Roman" w:cs="Times New Roman"/>
+                <w:sz w:val="24"/>
+                <w:szCs w:val="24"/>
+              </w:rPr>
+              <w:t>reading )</w:t>
+            </w:r>
+            <w:proofErr w:type="gramEnd"/>
           </w:p>
         </w:tc>
         <w:tc>
@@ -14153,7 +14856,16 @@
                 <w:sz w:val="24"/>
                 <w:szCs w:val="24"/>
               </w:rPr>
-              <w:t>± ( 0.</w:t>
+              <w:t xml:space="preserve">± </w:t>
+            </w:r>
+            <w:proofErr w:type="gramStart"/>
+            <w:r>
+              <w:rPr>
+                <w:rFonts w:ascii="Times New Roman" w:eastAsia="Times New Roman" w:hAnsi="Times New Roman" w:cs="Times New Roman"/>
+                <w:sz w:val="24"/>
+                <w:szCs w:val="24"/>
+              </w:rPr>
+              <w:t>( 0.</w:t>
             </w:r>
             <w:r>
               <w:rPr>
@@ -14163,6 +14875,7 @@
               </w:rPr>
               <w:t>2</w:t>
             </w:r>
+            <w:proofErr w:type="gramEnd"/>
             <w:r>
               <w:rPr>
                 <w:rFonts w:ascii="Times New Roman" w:eastAsia="Times New Roman" w:hAnsi="Times New Roman" w:cs="Times New Roman"/>
@@ -14398,7 +15111,25 @@
                 <w:sz w:val="24"/>
                 <w:szCs w:val="24"/>
               </w:rPr>
-              <w:t>0-100 rfu; 0-400 µg/L</w:t>
+              <w:t xml:space="preserve">0-100 </w:t>
+            </w:r>
+            <w:proofErr w:type="spellStart"/>
+            <w:r>
+              <w:rPr>
+                <w:rFonts w:ascii="Times New Roman" w:eastAsia="Times New Roman" w:hAnsi="Times New Roman" w:cs="Times New Roman"/>
+                <w:sz w:val="24"/>
+                <w:szCs w:val="24"/>
+              </w:rPr>
+              <w:t>rfu</w:t>
+            </w:r>
+            <w:proofErr w:type="spellEnd"/>
+            <w:r>
+              <w:rPr>
+                <w:rFonts w:ascii="Times New Roman" w:eastAsia="Times New Roman" w:hAnsi="Times New Roman" w:cs="Times New Roman"/>
+                <w:sz w:val="24"/>
+                <w:szCs w:val="24"/>
+              </w:rPr>
+              <w:t>; 0-400 µg/L</w:t>
             </w:r>
           </w:p>
         </w:tc>
@@ -14469,7 +15200,25 @@
                 <w:sz w:val="24"/>
                 <w:szCs w:val="24"/>
               </w:rPr>
-              <w:t>0.01 rfu; 0.01 µg/L</w:t>
+              <w:t xml:space="preserve">0.01 </w:t>
+            </w:r>
+            <w:proofErr w:type="spellStart"/>
+            <w:r>
+              <w:rPr>
+                <w:rFonts w:ascii="Times New Roman" w:eastAsia="Times New Roman" w:hAnsi="Times New Roman" w:cs="Times New Roman"/>
+                <w:sz w:val="24"/>
+                <w:szCs w:val="24"/>
+              </w:rPr>
+              <w:t>rfu</w:t>
+            </w:r>
+            <w:proofErr w:type="spellEnd"/>
+            <w:r>
+              <w:rPr>
+                <w:rFonts w:ascii="Times New Roman" w:eastAsia="Times New Roman" w:hAnsi="Times New Roman" w:cs="Times New Roman"/>
+                <w:sz w:val="24"/>
+                <w:szCs w:val="24"/>
+              </w:rPr>
+              <w:t>; 0.01 µg/L</w:t>
             </w:r>
           </w:p>
         </w:tc>
@@ -14517,7 +15266,25 @@
                 <w:sz w:val="24"/>
                 <w:szCs w:val="24"/>
               </w:rPr>
-              <w:t>0-100 rfu; 0-100 µg/L</w:t>
+              <w:t xml:space="preserve">0-100 </w:t>
+            </w:r>
+            <w:proofErr w:type="spellStart"/>
+            <w:r>
+              <w:rPr>
+                <w:rFonts w:ascii="Times New Roman" w:eastAsia="Times New Roman" w:hAnsi="Times New Roman" w:cs="Times New Roman"/>
+                <w:sz w:val="24"/>
+                <w:szCs w:val="24"/>
+              </w:rPr>
+              <w:t>rfu</w:t>
+            </w:r>
+            <w:proofErr w:type="spellEnd"/>
+            <w:r>
+              <w:rPr>
+                <w:rFonts w:ascii="Times New Roman" w:eastAsia="Times New Roman" w:hAnsi="Times New Roman" w:cs="Times New Roman"/>
+                <w:sz w:val="24"/>
+                <w:szCs w:val="24"/>
+              </w:rPr>
+              <w:t>; 0-100 µg/L</w:t>
             </w:r>
           </w:p>
         </w:tc>
@@ -14580,7 +15347,25 @@
                 <w:sz w:val="24"/>
                 <w:szCs w:val="24"/>
               </w:rPr>
-              <w:t>0.01 rfu; 0.01 µg/L</w:t>
+              <w:t xml:space="preserve">0.01 </w:t>
+            </w:r>
+            <w:proofErr w:type="spellStart"/>
+            <w:r>
+              <w:rPr>
+                <w:rFonts w:ascii="Times New Roman" w:eastAsia="Times New Roman" w:hAnsi="Times New Roman" w:cs="Times New Roman"/>
+                <w:sz w:val="24"/>
+                <w:szCs w:val="24"/>
+              </w:rPr>
+              <w:t>rfu</w:t>
+            </w:r>
+            <w:proofErr w:type="spellEnd"/>
+            <w:r>
+              <w:rPr>
+                <w:rFonts w:ascii="Times New Roman" w:eastAsia="Times New Roman" w:hAnsi="Times New Roman" w:cs="Times New Roman"/>
+                <w:sz w:val="24"/>
+                <w:szCs w:val="24"/>
+              </w:rPr>
+              <w:t>; 0.01 µg/L</w:t>
             </w:r>
           </w:p>
         </w:tc>
@@ -14605,7 +15390,6 @@
                 <w:sz w:val="24"/>
                 <w:szCs w:val="24"/>
               </w:rPr>
-              <w:lastRenderedPageBreak/>
               <w:t>Turbidity</w:t>
             </w:r>
           </w:p>
@@ -14708,6 +15492,7 @@
         <w:lastRenderedPageBreak/>
         <w:t xml:space="preserve">Table 2:  </w:t>
       </w:r>
+      <w:proofErr w:type="spellStart"/>
       <w:r>
         <w:rPr>
           <w:rFonts w:ascii="Times New Roman" w:hAnsi="Times New Roman" w:cs="Times New Roman"/>
@@ -14715,7 +15500,17 @@
           <w:sz w:val="24"/>
           <w:szCs w:val="24"/>
         </w:rPr>
-        <w:t>Fieldkit sensor</w:t>
+        <w:t>Fieldkit</w:t>
+      </w:r>
+      <w:proofErr w:type="spellEnd"/>
+      <w:r>
+        <w:rPr>
+          <w:rFonts w:ascii="Times New Roman" w:hAnsi="Times New Roman" w:cs="Times New Roman"/>
+          <w:b/>
+          <w:sz w:val="24"/>
+          <w:szCs w:val="24"/>
+        </w:rPr>
+        <w:t xml:space="preserve"> sensor</w:t>
       </w:r>
       <w:r>
         <w:rPr>
@@ -14847,10 +15642,7 @@
               <w:jc w:val="center"/>
             </w:pPr>
             <w:r>
-              <w:t>±0.0</w:t>
-            </w:r>
-            <w:r>
-              <w:t>02</w:t>
+              <w:t>±0.002</w:t>
             </w:r>
           </w:p>
         </w:tc>
@@ -14896,10 +15688,7 @@
               <w:jc w:val="center"/>
             </w:pPr>
             <w:r>
-              <w:t>±</w:t>
-            </w:r>
-            <w:r>
-              <w:t xml:space="preserve">0.35 </w:t>
+              <w:t xml:space="preserve">±0.35 </w:t>
             </w:r>
             <w:r>
               <w:rPr>
@@ -14945,13 +15734,7 @@
               <w:jc w:val="center"/>
             </w:pPr>
             <w:r>
-              <w:t>±</w:t>
-            </w:r>
-            <w:r>
-              <w:t xml:space="preserve">10000 </w:t>
-            </w:r>
-            <w:r>
-              <w:t>µS/cm</w:t>
+              <w:t>±10000 µS/cm</w:t>
             </w:r>
           </w:p>
         </w:tc>
@@ -14966,6 +15749,83 @@
     </w:sectPr>
   </w:body>
 </w:document>
+</file>
+
+<file path=word/comments.xml><?xml version="1.0" encoding="utf-8"?>
+<w:comments xmlns:wpc="http://schemas.microsoft.com/office/word/2010/wordprocessingCanvas" xmlns:cx="http://schemas.microsoft.com/office/drawing/2014/chartex" xmlns:cx1="http://schemas.microsoft.com/office/drawing/2015/9/8/chartex" xmlns:cx2="http://schemas.microsoft.com/office/drawing/2015/10/21/chartex" xmlns:cx3="http://schemas.microsoft.com/office/drawing/2016/5/9/chartex" xmlns:cx4="http://schemas.microsoft.com/office/drawing/2016/5/10/chartex" xmlns:cx5="http://schemas.microsoft.com/office/drawing/2016/5/11/chartex" xmlns:cx6="http://schemas.microsoft.com/office/drawing/2016/5/12/chartex" xmlns:cx7="http://schemas.microsoft.com/office/drawing/2016/5/13/chartex" xmlns:cx8="http://schemas.microsoft.com/office/drawing/2016/5/14/chartex" xmlns:mc="http://schemas.openxmlformats.org/markup-compatibility/2006" xmlns:aink="http://schemas.microsoft.com/office/drawing/2016/ink" xmlns:am3d="http://schemas.microsoft.com/office/drawing/2017/model3d" xmlns:o="urn:schemas-microsoft-com:office:office" xmlns:r="http://schemas.openxmlformats.org/officeDocument/2006/relationships" xmlns:m="http://schemas.openxmlformats.org/officeDocument/2006/math" xmlns:v="urn:schemas-microsoft-com:vml" xmlns:wp14="http://schemas.microsoft.com/office/word/2010/wordprocessingDrawing" xmlns:wp="http://schemas.openxmlformats.org/drawingml/2006/wordprocessingDrawing" xmlns:w10="urn:schemas-microsoft-com:office:word" xmlns:w="http://schemas.openxmlformats.org/wordprocessingml/2006/main" xmlns:w14="http://schemas.microsoft.com/office/word/2010/wordml" xmlns:w15="http://schemas.microsoft.com/office/word/2012/wordml" xmlns:w16cex="http://schemas.microsoft.com/office/word/2018/wordml/cex" xmlns:w16cid="http://schemas.microsoft.com/office/word/2016/wordml/cid" xmlns:w16="http://schemas.microsoft.com/office/word/2018/wordml" xmlns:w16sdtdh="http://schemas.microsoft.com/office/word/2020/wordml/sdtdatahash" xmlns:w16se="http://schemas.microsoft.com/office/word/2015/wordml/symex" xmlns:wpg="http://schemas.microsoft.com/office/word/2010/wordprocessingGroup" xmlns:wpi="http://schemas.microsoft.com/office/word/2010/wordprocessingInk" xmlns:wne="http://schemas.microsoft.com/office/word/2006/wordml" xmlns:wps="http://schemas.microsoft.com/office/word/2010/wordprocessingShape" mc:Ignorable="w14 w15 w16se w16cid w16 w16cex w16sdtdh wp14">
+  <w:comment w:id="27" w:author="Hollister, Jeff" w:date="2022-03-28T15:13:00Z" w:initials="HJ">
+    <w:p>
+      <w:pPr>
+        <w:pStyle w:val="CommentText"/>
+      </w:pPr>
+      <w:r>
+        <w:rPr>
+          <w:rStyle w:val="CommentReference"/>
+        </w:rPr>
+        <w:annotationRef/>
+      </w:r>
+      <w:r>
+        <w:t xml:space="preserve">Region7, what are you going to be able to do with the additional field samples and lab </w:t>
+      </w:r>
+      <w:proofErr w:type="gramStart"/>
+      <w:r>
+        <w:t>analysis.</w:t>
+      </w:r>
+      <w:proofErr w:type="gramEnd"/>
+      <w:r>
+        <w:t xml:space="preserve">  </w:t>
+      </w:r>
+      <w:r>
+        <w:t xml:space="preserve">Chl, </w:t>
+      </w:r>
+      <w:proofErr w:type="spellStart"/>
+      <w:r>
+        <w:t>phyco</w:t>
+      </w:r>
+      <w:proofErr w:type="spellEnd"/>
+      <w:r>
+        <w:t>, and microcystin are part of our normal suite.  I think we can ratchet back a bit if you don’t have time, personnel, etc. to do all of this.</w:t>
+      </w:r>
+    </w:p>
+  </w:comment>
+  <w:comment w:id="29" w:author="Hollister, Jeff" w:date="2022-03-28T15:15:00Z" w:initials="HJ">
+    <w:p>
+      <w:pPr>
+        <w:pStyle w:val="CommentText"/>
+      </w:pPr>
+      <w:r>
+        <w:rPr>
+          <w:rStyle w:val="CommentReference"/>
+        </w:rPr>
+        <w:annotationRef/>
+      </w:r>
+      <w:r>
+        <w:t>Region 7, see comments above.  What measurements are you most likely to available to do?</w:t>
+      </w:r>
+    </w:p>
+  </w:comment>
+</w:comments>
+</file>
+
+<file path=word/commentsExtended.xml><?xml version="1.0" encoding="utf-8"?>
+<w15:commentsEx xmlns:wpc="http://schemas.microsoft.com/office/word/2010/wordprocessingCanvas" xmlns:cx="http://schemas.microsoft.com/office/drawing/2014/chartex" xmlns:cx1="http://schemas.microsoft.com/office/drawing/2015/9/8/chartex" xmlns:cx2="http://schemas.microsoft.com/office/drawing/2015/10/21/chartex" xmlns:cx3="http://schemas.microsoft.com/office/drawing/2016/5/9/chartex" xmlns:cx4="http://schemas.microsoft.com/office/drawing/2016/5/10/chartex" xmlns:cx5="http://schemas.microsoft.com/office/drawing/2016/5/11/chartex" xmlns:cx6="http://schemas.microsoft.com/office/drawing/2016/5/12/chartex" xmlns:cx7="http://schemas.microsoft.com/office/drawing/2016/5/13/chartex" xmlns:cx8="http://schemas.microsoft.com/office/drawing/2016/5/14/chartex" xmlns:mc="http://schemas.openxmlformats.org/markup-compatibility/2006" xmlns:aink="http://schemas.microsoft.com/office/drawing/2016/ink" xmlns:am3d="http://schemas.microsoft.com/office/drawing/2017/model3d" xmlns:o="urn:schemas-microsoft-com:office:office" xmlns:r="http://schemas.openxmlformats.org/officeDocument/2006/relationships" xmlns:m="http://schemas.openxmlformats.org/officeDocument/2006/math" xmlns:v="urn:schemas-microsoft-com:vml" xmlns:wp14="http://schemas.microsoft.com/office/word/2010/wordprocessingDrawing" xmlns:wp="http://schemas.openxmlformats.org/drawingml/2006/wordprocessingDrawing" xmlns:w10="urn:schemas-microsoft-com:office:word" xmlns:w="http://schemas.openxmlformats.org/wordprocessingml/2006/main" xmlns:w14="http://schemas.microsoft.com/office/word/2010/wordml" xmlns:w15="http://schemas.microsoft.com/office/word/2012/wordml" xmlns:w16cex="http://schemas.microsoft.com/office/word/2018/wordml/cex" xmlns:w16cid="http://schemas.microsoft.com/office/word/2016/wordml/cid" xmlns:w16="http://schemas.microsoft.com/office/word/2018/wordml" xmlns:w16sdtdh="http://schemas.microsoft.com/office/word/2020/wordml/sdtdatahash" xmlns:w16se="http://schemas.microsoft.com/office/word/2015/wordml/symex" xmlns:wpg="http://schemas.microsoft.com/office/word/2010/wordprocessingGroup" xmlns:wpi="http://schemas.microsoft.com/office/word/2010/wordprocessingInk" xmlns:wne="http://schemas.microsoft.com/office/word/2006/wordml" xmlns:wps="http://schemas.microsoft.com/office/word/2010/wordprocessingShape" mc:Ignorable="w14 w15 w16se w16cid w16 w16cex w16sdtdh wp14">
+  <w15:commentEx w15:paraId="020FF55B" w15:done="0"/>
+  <w15:commentEx w15:paraId="09A1B7A9" w15:done="0"/>
+</w15:commentsEx>
+</file>
+
+<file path=word/commentsExtensible.xml><?xml version="1.0" encoding="utf-8"?>
+<w16cex:commentsExtensible xmlns:wpc="http://schemas.microsoft.com/office/word/2010/wordprocessingCanvas" xmlns:cx="http://schemas.microsoft.com/office/drawing/2014/chartex" xmlns:cx1="http://schemas.microsoft.com/office/drawing/2015/9/8/chartex" xmlns:cx2="http://schemas.microsoft.com/office/drawing/2015/10/21/chartex" xmlns:cx3="http://schemas.microsoft.com/office/drawing/2016/5/9/chartex" xmlns:cx4="http://schemas.microsoft.com/office/drawing/2016/5/10/chartex" xmlns:cx5="http://schemas.microsoft.com/office/drawing/2016/5/11/chartex" xmlns:cx6="http://schemas.microsoft.com/office/drawing/2016/5/12/chartex" xmlns:cx7="http://schemas.microsoft.com/office/drawing/2016/5/13/chartex" xmlns:cx8="http://schemas.microsoft.com/office/drawing/2016/5/14/chartex" xmlns:mc="http://schemas.openxmlformats.org/markup-compatibility/2006" xmlns:aink="http://schemas.microsoft.com/office/drawing/2016/ink" xmlns:am3d="http://schemas.microsoft.com/office/drawing/2017/model3d" xmlns:o="urn:schemas-microsoft-com:office:office" xmlns:r="http://schemas.openxmlformats.org/officeDocument/2006/relationships" xmlns:m="http://schemas.openxmlformats.org/officeDocument/2006/math" xmlns:v="urn:schemas-microsoft-com:vml" xmlns:wp14="http://schemas.microsoft.com/office/word/2010/wordprocessingDrawing" xmlns:wp="http://schemas.openxmlformats.org/drawingml/2006/wordprocessingDrawing" xmlns:w10="urn:schemas-microsoft-com:office:word" xmlns:w="http://schemas.openxmlformats.org/wordprocessingml/2006/main" xmlns:w14="http://schemas.microsoft.com/office/word/2010/wordml" xmlns:w15="http://schemas.microsoft.com/office/word/2012/wordml" xmlns:w16cex="http://schemas.microsoft.com/office/word/2018/wordml/cex" xmlns:w16cid="http://schemas.microsoft.com/office/word/2016/wordml/cid" xmlns:w16="http://schemas.microsoft.com/office/word/2018/wordml" xmlns:w16sdtdh="http://schemas.microsoft.com/office/word/2020/wordml/sdtdatahash" xmlns:w16se="http://schemas.microsoft.com/office/word/2015/wordml/symex" xmlns:wpg="http://schemas.microsoft.com/office/word/2010/wordprocessingGroup" xmlns:wpi="http://schemas.microsoft.com/office/word/2010/wordprocessingInk" xmlns:wne="http://schemas.microsoft.com/office/word/2006/wordml" xmlns:wps="http://schemas.microsoft.com/office/word/2010/wordprocessingShape" mc:Ignorable="w14 w15 w16se w16cid w16 w16cex w16sdtdh wp14">
+  <w16cex:commentExtensible w16cex:durableId="25EC4F2C" w16cex:dateUtc="2022-03-28T19:13:00Z"/>
+  <w16cex:commentExtensible w16cex:durableId="25EC4F95" w16cex:dateUtc="2022-03-28T19:15:00Z"/>
+</w16cex:commentsExtensible>
+</file>
+
+<file path=word/commentsIds.xml><?xml version="1.0" encoding="utf-8"?>
+<w16cid:commentsIds xmlns:wpc="http://schemas.microsoft.com/office/word/2010/wordprocessingCanvas" xmlns:cx="http://schemas.microsoft.com/office/drawing/2014/chartex" xmlns:cx1="http://schemas.microsoft.com/office/drawing/2015/9/8/chartex" xmlns:cx2="http://schemas.microsoft.com/office/drawing/2015/10/21/chartex" xmlns:cx3="http://schemas.microsoft.com/office/drawing/2016/5/9/chartex" xmlns:cx4="http://schemas.microsoft.com/office/drawing/2016/5/10/chartex" xmlns:cx5="http://schemas.microsoft.com/office/drawing/2016/5/11/chartex" xmlns:cx6="http://schemas.microsoft.com/office/drawing/2016/5/12/chartex" xmlns:cx7="http://schemas.microsoft.com/office/drawing/2016/5/13/chartex" xmlns:cx8="http://schemas.microsoft.com/office/drawing/2016/5/14/chartex" xmlns:mc="http://schemas.openxmlformats.org/markup-compatibility/2006" xmlns:aink="http://schemas.microsoft.com/office/drawing/2016/ink" xmlns:am3d="http://schemas.microsoft.com/office/drawing/2017/model3d" xmlns:o="urn:schemas-microsoft-com:office:office" xmlns:r="http://schemas.openxmlformats.org/officeDocument/2006/relationships" xmlns:m="http://schemas.openxmlformats.org/officeDocument/2006/math" xmlns:v="urn:schemas-microsoft-com:vml" xmlns:wp14="http://schemas.microsoft.com/office/word/2010/wordprocessingDrawing" xmlns:wp="http://schemas.openxmlformats.org/drawingml/2006/wordprocessingDrawing" xmlns:w10="urn:schemas-microsoft-com:office:word" xmlns:w="http://schemas.openxmlformats.org/wordprocessingml/2006/main" xmlns:w14="http://schemas.microsoft.com/office/word/2010/wordml" xmlns:w15="http://schemas.microsoft.com/office/word/2012/wordml" xmlns:w16cex="http://schemas.microsoft.com/office/word/2018/wordml/cex" xmlns:w16cid="http://schemas.microsoft.com/office/word/2016/wordml/cid" xmlns:w16="http://schemas.microsoft.com/office/word/2018/wordml" xmlns:w16sdtdh="http://schemas.microsoft.com/office/word/2020/wordml/sdtdatahash" xmlns:w16se="http://schemas.microsoft.com/office/word/2015/wordml/symex" xmlns:wpg="http://schemas.microsoft.com/office/word/2010/wordprocessingGroup" xmlns:wpi="http://schemas.microsoft.com/office/word/2010/wordprocessingInk" xmlns:wne="http://schemas.microsoft.com/office/word/2006/wordml" xmlns:wps="http://schemas.microsoft.com/office/word/2010/wordprocessingShape" mc:Ignorable="w14 w15 w16se w16cid w16 w16cex w16sdtdh wp14">
+  <w16cid:commentId w16cid:paraId="020FF55B" w16cid:durableId="25EC4F2C"/>
+  <w16cid:commentId w16cid:paraId="09A1B7A9" w16cid:durableId="25EC4F95"/>
+</w16cid:commentsIds>
 </file>
 
 <file path=word/endnotes.xml><?xml version="1.0" encoding="utf-8"?>
@@ -15923,6 +16783,14 @@
     <w:abstractNumId w:val="5"/>
   </w:num>
 </w:numbering>
+</file>
+
+<file path=word/people.xml><?xml version="1.0" encoding="utf-8"?>
+<w15:people xmlns:wpc="http://schemas.microsoft.com/office/word/2010/wordprocessingCanvas" xmlns:cx="http://schemas.microsoft.com/office/drawing/2014/chartex" xmlns:cx1="http://schemas.microsoft.com/office/drawing/2015/9/8/chartex" xmlns:cx2="http://schemas.microsoft.com/office/drawing/2015/10/21/chartex" xmlns:cx3="http://schemas.microsoft.com/office/drawing/2016/5/9/chartex" xmlns:cx4="http://schemas.microsoft.com/office/drawing/2016/5/10/chartex" xmlns:cx5="http://schemas.microsoft.com/office/drawing/2016/5/11/chartex" xmlns:cx6="http://schemas.microsoft.com/office/drawing/2016/5/12/chartex" xmlns:cx7="http://schemas.microsoft.com/office/drawing/2016/5/13/chartex" xmlns:cx8="http://schemas.microsoft.com/office/drawing/2016/5/14/chartex" xmlns:mc="http://schemas.openxmlformats.org/markup-compatibility/2006" xmlns:aink="http://schemas.microsoft.com/office/drawing/2016/ink" xmlns:am3d="http://schemas.microsoft.com/office/drawing/2017/model3d" xmlns:o="urn:schemas-microsoft-com:office:office" xmlns:r="http://schemas.openxmlformats.org/officeDocument/2006/relationships" xmlns:m="http://schemas.openxmlformats.org/officeDocument/2006/math" xmlns:v="urn:schemas-microsoft-com:vml" xmlns:wp14="http://schemas.microsoft.com/office/word/2010/wordprocessingDrawing" xmlns:wp="http://schemas.openxmlformats.org/drawingml/2006/wordprocessingDrawing" xmlns:w10="urn:schemas-microsoft-com:office:word" xmlns:w="http://schemas.openxmlformats.org/wordprocessingml/2006/main" xmlns:w14="http://schemas.microsoft.com/office/word/2010/wordml" xmlns:w15="http://schemas.microsoft.com/office/word/2012/wordml" xmlns:w16cex="http://schemas.microsoft.com/office/word/2018/wordml/cex" xmlns:w16cid="http://schemas.microsoft.com/office/word/2016/wordml/cid" xmlns:w16="http://schemas.microsoft.com/office/word/2018/wordml" xmlns:w16sdtdh="http://schemas.microsoft.com/office/word/2020/wordml/sdtdatahash" xmlns:w16se="http://schemas.microsoft.com/office/word/2015/wordml/symex" xmlns:wpg="http://schemas.microsoft.com/office/word/2010/wordprocessingGroup" xmlns:wpi="http://schemas.microsoft.com/office/word/2010/wordprocessingInk" xmlns:wne="http://schemas.microsoft.com/office/word/2006/wordml" xmlns:wps="http://schemas.microsoft.com/office/word/2010/wordprocessingShape" mc:Ignorable="w14 w15 w16se w16cid w16 w16cex w16sdtdh wp14">
+  <w15:person w15:author="Hollister, Jeff">
+    <w15:presenceInfo w15:providerId="AD" w15:userId="S::Hollister.Jeff@epa.gov::90904e2a-aa82-465e-9922-afce4bc6d524"/>
+  </w15:person>
+</w15:people>
 </file>
 
 <file path=word/styles.xml><?xml version="1.0" encoding="utf-8"?>
@@ -16934,7 +17802,7 @@
     </w:docPart>
     <w:docPart>
       <w:docPartPr>
-        <w:name w:val="5BC779690C184526BBCDF803CB84F035"/>
+        <w:name w:val="D192DE929A6B445C89A415C1A3E2EB5E"/>
         <w:category>
           <w:name w:val="General"/>
           <w:gallery w:val="placeholder"/>
@@ -16945,10 +17813,83 @@
         <w:behaviors>
           <w:behavior w:val="content"/>
         </w:behaviors>
-        <w:guid w:val="{B809D85A-CFEC-4A2E-A747-CFC85499C49C}"/>
+        <w:guid w:val="{A4344E6F-D19C-48DC-B4A4-788AB7AC806D}"/>
       </w:docPartPr>
       <w:docPartBody>
         <w:p>
+          <w:pPr>
+            <w:pStyle w:val="D192DE929A6B445C89A415C1A3E2EB5E"/>
+          </w:pPr>
+          <w:r>
+            <w:rPr>
+              <w:rStyle w:val="PlaceholderText"/>
+            </w:rPr>
+            <w:t>Click here to enter name</w:t>
+          </w:r>
+          <w:r>
+            <w:rPr>
+              <w:rStyle w:val="PlaceholderText"/>
+            </w:rPr>
+            <w:t>.</w:t>
+          </w:r>
+        </w:p>
+      </w:docPartBody>
+    </w:docPart>
+    <w:docPart>
+      <w:docPartPr>
+        <w:name w:val="AD1BB5C348804C86B23012419E4960D4"/>
+        <w:category>
+          <w:name w:val="General"/>
+          <w:gallery w:val="placeholder"/>
+        </w:category>
+        <w:types>
+          <w:type w:val="bbPlcHdr"/>
+        </w:types>
+        <w:behaviors>
+          <w:behavior w:val="content"/>
+        </w:behaviors>
+        <w:guid w:val="{BE2F18CC-9753-4648-854F-201E03BD9491}"/>
+      </w:docPartPr>
+      <w:docPartBody>
+        <w:p>
+          <w:pPr>
+            <w:pStyle w:val="AD1BB5C348804C86B23012419E4960D4"/>
+          </w:pPr>
+          <w:r>
+            <w:rPr>
+              <w:rStyle w:val="PlaceholderText"/>
+            </w:rPr>
+            <w:t>Click here to enter name</w:t>
+          </w:r>
+          <w:r>
+            <w:rPr>
+              <w:rStyle w:val="PlaceholderText"/>
+            </w:rPr>
+            <w:t>.</w:t>
+          </w:r>
+        </w:p>
+      </w:docPartBody>
+    </w:docPart>
+    <w:docPart>
+      <w:docPartPr>
+        <w:name w:val="D3451E4B1678402FA1D783C46E17D5E8"/>
+        <w:category>
+          <w:name w:val="General"/>
+          <w:gallery w:val="placeholder"/>
+        </w:category>
+        <w:types>
+          <w:type w:val="bbPlcHdr"/>
+        </w:types>
+        <w:behaviors>
+          <w:behavior w:val="content"/>
+        </w:behaviors>
+        <w:guid w:val="{65AD1389-EE35-422A-9062-837AB6335D6A}"/>
+      </w:docPartPr>
+      <w:docPartBody>
+        <w:p>
+          <w:pPr>
+            <w:pStyle w:val="D3451E4B1678402FA1D783C46E17D5E8"/>
+          </w:pPr>
           <w:r>
             <w:rPr>
               <w:rStyle w:val="PlaceholderText"/>
@@ -17124,9 +18065,11 @@
     <w:rsid w:val="00A71B1B"/>
     <w:rsid w:val="00BE395C"/>
     <w:rsid w:val="00C62343"/>
+    <w:rsid w:val="00C770E9"/>
     <w:rsid w:val="00CE2F2C"/>
     <w:rsid w:val="00CF1DA4"/>
     <w:rsid w:val="00DD0C6C"/>
+    <w:rsid w:val="00F303D2"/>
     <w:rsid w:val="00F32654"/>
     <w:rsid w:val="00F9639F"/>
   </w:rsids>
@@ -17582,10 +18525,26 @@
     <w:basedOn w:val="DefaultParagraphFont"/>
     <w:uiPriority w:val="99"/>
     <w:semiHidden/>
-    <w:rsid w:val="00CE2F2C"/>
+    <w:rsid w:val="00F303D2"/>
     <w:rPr>
       <w:color w:val="808080"/>
     </w:rPr>
+  </w:style>
+  <w:style w:type="paragraph" w:customStyle="1" w:styleId="77636DF57CD840B5ABCD143DC1952B53">
+    <w:name w:val="77636DF57CD840B5ABCD143DC1952B53"/>
+    <w:rsid w:val="00F303D2"/>
+  </w:style>
+  <w:style w:type="paragraph" w:customStyle="1" w:styleId="D192DE929A6B445C89A415C1A3E2EB5E">
+    <w:name w:val="D192DE929A6B445C89A415C1A3E2EB5E"/>
+    <w:rsid w:val="00F303D2"/>
+  </w:style>
+  <w:style w:type="paragraph" w:customStyle="1" w:styleId="AD1BB5C348804C86B23012419E4960D4">
+    <w:name w:val="AD1BB5C348804C86B23012419E4960D4"/>
+    <w:rsid w:val="00F303D2"/>
+  </w:style>
+  <w:style w:type="paragraph" w:customStyle="1" w:styleId="D3451E4B1678402FA1D783C46E17D5E8">
+    <w:name w:val="D3451E4B1678402FA1D783C46E17D5E8"/>
+    <w:rsid w:val="00F303D2"/>
   </w:style>
 </w:styles>
 </file>
@@ -17860,11 +18819,6 @@
 
 <file path=customXml/item1.xml><?xml version="1.0" encoding="utf-8"?>
 <?mso-contentType ?>
-<SharedContentType xmlns="Microsoft.SharePoint.Taxonomy.ContentTypeSync" SourceId="29f62856-1543-49d4-a736-4569d363f533" ContentTypeId="0x0101" PreviousValue="false"/>
-</file>
-
-<file path=customXml/item2.xml><?xml version="1.0" encoding="utf-8"?>
-<?mso-contentType ?>
 <FormTemplates xmlns="http://schemas.microsoft.com/sharepoint/v3/contenttype/forms">
   <Display>DocumentLibraryForm</Display>
   <Edit>DocumentLibraryForm</Edit>
@@ -17872,50 +18826,12 @@
 </FormTemplates>
 </file>
 
-<file path=customXml/item3.xml><?xml version="1.0" encoding="utf-8"?>
-<b:Sources xmlns:b="http://schemas.openxmlformats.org/officeDocument/2006/bibliography" xmlns="http://schemas.openxmlformats.org/officeDocument/2006/bibliography" SelectedStyle="\APASixthEditionOfficeOnline.xsl" StyleName="APA" Version="6"/>
+<file path=customXml/item2.xml><?xml version="1.0" encoding="utf-8"?>
+<?mso-contentType ?>
+<SharedContentType xmlns="Microsoft.SharePoint.Taxonomy.ContentTypeSync" SourceId="29f62856-1543-49d4-a736-4569d363f533" ContentTypeId="0x0101" PreviousValue="false"/>
 </file>
 
-<file path=customXml/item4.xml><?xml version="1.0" encoding="utf-8"?>
-<p:properties xmlns:p="http://schemas.microsoft.com/office/2006/metadata/properties" xmlns:xsi="http://www.w3.org/2001/XMLSchema-instance" xmlns:pc="http://schemas.microsoft.com/office/infopath/2007/PartnerControls">
-  <documentManagement>
-    <_Source xmlns="http://schemas.microsoft.com/sharepoint/v3/fields" xsi:nil="true"/>
-    <Language xmlns="http://schemas.microsoft.com/sharepoint/v3">English</Language>
-    <j747ac98061d40f0aa7bd47e1db5675d xmlns="4ffa91fb-a0ff-4ac5-b2db-65c790d184a4">
-      <Terms xmlns="http://schemas.microsoft.com/office/infopath/2007/PartnerControls"/>
-    </j747ac98061d40f0aa7bd47e1db5675d>
-    <External_x0020_Contributor xmlns="4ffa91fb-a0ff-4ac5-b2db-65c790d184a4" xsi:nil="true"/>
-    <TaxKeywordTaxHTField xmlns="4ffa91fb-a0ff-4ac5-b2db-65c790d184a4">
-      <Terms xmlns="http://schemas.microsoft.com/office/infopath/2007/PartnerControls"/>
-    </TaxKeywordTaxHTField>
-    <Record xmlns="4ffa91fb-a0ff-4ac5-b2db-65c790d184a4">Shared</Record>
-    <Rights xmlns="4ffa91fb-a0ff-4ac5-b2db-65c790d184a4" xsi:nil="true"/>
-    <Document_x0020_Creation_x0020_Date xmlns="4ffa91fb-a0ff-4ac5-b2db-65c790d184a4">2017-03-27T13:16:46+00:00</Document_x0020_Creation_x0020_Date>
-    <EPA_x0020_Office xmlns="4ffa91fb-a0ff-4ac5-b2db-65c790d184a4" xsi:nil="true"/>
-    <CategoryDescription xmlns="http://schemas.microsoft.com/sharepoint.v3" xsi:nil="true"/>
-    <Identifier xmlns="4ffa91fb-a0ff-4ac5-b2db-65c790d184a4" xsi:nil="true"/>
-    <_Coverage xmlns="http://schemas.microsoft.com/sharepoint/v3/fields" xsi:nil="true"/>
-    <Creator xmlns="4ffa91fb-a0ff-4ac5-b2db-65c790d184a4">
-      <UserInfo>
-        <DisplayName/>
-        <AccountId xsi:nil="true"/>
-        <AccountType/>
-      </UserInfo>
-    </Creator>
-    <EPA_x0020_Related_x0020_Documents xmlns="4ffa91fb-a0ff-4ac5-b2db-65c790d184a4" xsi:nil="true"/>
-    <EPA_x0020_Contributor xmlns="4ffa91fb-a0ff-4ac5-b2db-65c790d184a4">
-      <UserInfo>
-        <DisplayName/>
-        <AccountId xsi:nil="true"/>
-        <AccountType/>
-      </UserInfo>
-    </EPA_x0020_Contributor>
-    <TaxCatchAll xmlns="4ffa91fb-a0ff-4ac5-b2db-65c790d184a4"/>
-  </documentManagement>
-</p:properties>
-</file>
-
-<file path=customXml/item5.xml><?xml version="1.0" encoding="utf-8"?>
+<file path=customXml/item3.xml><?xml version="1.0" encoding="utf-8"?>
 <ct:contentTypeSchema xmlns:ct="http://schemas.microsoft.com/office/2006/metadata/contentType" xmlns:ma="http://schemas.microsoft.com/office/2006/metadata/properties/metaAttributes" ct:_="" ma:_="" ma:contentTypeName="Document" ma:contentTypeID="0x010100564A490502BCE94B94B40D182DF629A7" ma:contentTypeVersion="10" ma:contentTypeDescription="Create a new document." ma:contentTypeScope="" ma:versionID="28bec20bdad708f7ae6a18653d6d4c2a">
   <xsd:schema xmlns:xsd="http://www.w3.org/2001/XMLSchema" xmlns:xs="http://www.w3.org/2001/XMLSchema" xmlns:p="http://schemas.microsoft.com/office/2006/metadata/properties" xmlns:ns1="http://schemas.microsoft.com/sharepoint/v3" xmlns:ns2="4ffa91fb-a0ff-4ac5-b2db-65c790d184a4" xmlns:ns3="http://schemas.microsoft.com/sharepoint.v3" xmlns:ns4="http://schemas.microsoft.com/sharepoint/v3/fields" xmlns:ns5="92953017-96f5-40cd-8d9e-826506a80b1b" targetNamespace="http://schemas.microsoft.com/office/2006/metadata/properties" ma:root="true" ma:fieldsID="be3a59715631005a22bb91795b9fbde9" ns1:_="" ns2:_="" ns3:_="" ns4:_="" ns5:_="">
     <xsd:import namespace="http://schemas.microsoft.com/sharepoint/v3"/>
@@ -18313,7 +19229,58 @@
 </ct:contentTypeSchema>
 </file>
 
+<file path=customXml/item4.xml><?xml version="1.0" encoding="utf-8"?>
+<p:properties xmlns:p="http://schemas.microsoft.com/office/2006/metadata/properties" xmlns:xsi="http://www.w3.org/2001/XMLSchema-instance" xmlns:pc="http://schemas.microsoft.com/office/infopath/2007/PartnerControls">
+  <documentManagement>
+    <_Source xmlns="http://schemas.microsoft.com/sharepoint/v3/fields" xsi:nil="true"/>
+    <Language xmlns="http://schemas.microsoft.com/sharepoint/v3">English</Language>
+    <j747ac98061d40f0aa7bd47e1db5675d xmlns="4ffa91fb-a0ff-4ac5-b2db-65c790d184a4">
+      <Terms xmlns="http://schemas.microsoft.com/office/infopath/2007/PartnerControls"/>
+    </j747ac98061d40f0aa7bd47e1db5675d>
+    <External_x0020_Contributor xmlns="4ffa91fb-a0ff-4ac5-b2db-65c790d184a4" xsi:nil="true"/>
+    <TaxKeywordTaxHTField xmlns="4ffa91fb-a0ff-4ac5-b2db-65c790d184a4">
+      <Terms xmlns="http://schemas.microsoft.com/office/infopath/2007/PartnerControls"/>
+    </TaxKeywordTaxHTField>
+    <Record xmlns="4ffa91fb-a0ff-4ac5-b2db-65c790d184a4">Shared</Record>
+    <Rights xmlns="4ffa91fb-a0ff-4ac5-b2db-65c790d184a4" xsi:nil="true"/>
+    <Document_x0020_Creation_x0020_Date xmlns="4ffa91fb-a0ff-4ac5-b2db-65c790d184a4">2017-03-27T13:16:46+00:00</Document_x0020_Creation_x0020_Date>
+    <EPA_x0020_Office xmlns="4ffa91fb-a0ff-4ac5-b2db-65c790d184a4" xsi:nil="true"/>
+    <CategoryDescription xmlns="http://schemas.microsoft.com/sharepoint.v3" xsi:nil="true"/>
+    <Identifier xmlns="4ffa91fb-a0ff-4ac5-b2db-65c790d184a4" xsi:nil="true"/>
+    <_Coverage xmlns="http://schemas.microsoft.com/sharepoint/v3/fields" xsi:nil="true"/>
+    <Creator xmlns="4ffa91fb-a0ff-4ac5-b2db-65c790d184a4">
+      <UserInfo>
+        <DisplayName/>
+        <AccountId xsi:nil="true"/>
+        <AccountType/>
+      </UserInfo>
+    </Creator>
+    <EPA_x0020_Related_x0020_Documents xmlns="4ffa91fb-a0ff-4ac5-b2db-65c790d184a4" xsi:nil="true"/>
+    <EPA_x0020_Contributor xmlns="4ffa91fb-a0ff-4ac5-b2db-65c790d184a4">
+      <UserInfo>
+        <DisplayName/>
+        <AccountId xsi:nil="true"/>
+        <AccountType/>
+      </UserInfo>
+    </EPA_x0020_Contributor>
+    <TaxCatchAll xmlns="4ffa91fb-a0ff-4ac5-b2db-65c790d184a4"/>
+  </documentManagement>
+</p:properties>
+</file>
+
+<file path=customXml/item5.xml><?xml version="1.0" encoding="utf-8"?>
+<b:Sources xmlns:b="http://schemas.openxmlformats.org/officeDocument/2006/bibliography" xmlns="http://schemas.openxmlformats.org/officeDocument/2006/bibliography" SelectedStyle="\APASixthEditionOfficeOnline.xsl" StyleName="APA" Version="6"/>
+</file>
+
 <file path=customXml/itemProps1.xml><?xml version="1.0" encoding="utf-8"?>
+<ds:datastoreItem xmlns:ds="http://schemas.openxmlformats.org/officeDocument/2006/customXml" ds:itemID="{531A6203-BF92-4096-A2E6-4F31B1133613}">
+  <ds:schemaRefs>
+    <ds:schemaRef ds:uri="http://schemas.microsoft.com/sharepoint/v3/contenttype/forms"/>
+  </ds:schemaRefs>
+</ds:datastoreItem>
+</file>
+
+<file path=customXml/itemProps2.xml><?xml version="1.0" encoding="utf-8"?>
 <ds:datastoreItem xmlns:ds="http://schemas.openxmlformats.org/officeDocument/2006/customXml" ds:itemID="{BBC59D78-FC7B-4F2B-917E-AC30680C183A}">
   <ds:schemaRefs>
     <ds:schemaRef ds:uri="Microsoft.SharePoint.Taxonomy.ContentTypeSync"/>
@@ -18321,36 +19288,7 @@
 </ds:datastoreItem>
 </file>
 
-<file path=customXml/itemProps2.xml><?xml version="1.0" encoding="utf-8"?>
-<ds:datastoreItem xmlns:ds="http://schemas.openxmlformats.org/officeDocument/2006/customXml" ds:itemID="{531A6203-BF92-4096-A2E6-4F31B1133613}">
-  <ds:schemaRefs>
-    <ds:schemaRef ds:uri="http://schemas.microsoft.com/sharepoint/v3/contenttype/forms"/>
-  </ds:schemaRefs>
-</ds:datastoreItem>
-</file>
-
 <file path=customXml/itemProps3.xml><?xml version="1.0" encoding="utf-8"?>
-<ds:datastoreItem xmlns:ds="http://schemas.openxmlformats.org/officeDocument/2006/customXml" ds:itemID="{00CC6EC5-F5B9-49C6-8C05-E64F6077A324}">
-  <ds:schemaRefs>
-    <ds:schemaRef ds:uri="http://schemas.openxmlformats.org/officeDocument/2006/bibliography"/>
-  </ds:schemaRefs>
-</ds:datastoreItem>
-</file>
-
-<file path=customXml/itemProps4.xml><?xml version="1.0" encoding="utf-8"?>
-<ds:datastoreItem xmlns:ds="http://schemas.openxmlformats.org/officeDocument/2006/customXml" ds:itemID="{CFCF5BD0-FE81-48D4-A9F7-0082349E5EF3}">
-  <ds:schemaRefs>
-    <ds:schemaRef ds:uri="http://schemas.microsoft.com/office/2006/metadata/properties"/>
-    <ds:schemaRef ds:uri="http://schemas.microsoft.com/office/infopath/2007/PartnerControls"/>
-    <ds:schemaRef ds:uri="http://schemas.microsoft.com/sharepoint/v3/fields"/>
-    <ds:schemaRef ds:uri="http://schemas.microsoft.com/sharepoint/v3"/>
-    <ds:schemaRef ds:uri="4ffa91fb-a0ff-4ac5-b2db-65c790d184a4"/>
-    <ds:schemaRef ds:uri="http://schemas.microsoft.com/sharepoint.v3"/>
-  </ds:schemaRefs>
-</ds:datastoreItem>
-</file>
-
-<file path=customXml/itemProps5.xml><?xml version="1.0" encoding="utf-8"?>
 <ds:datastoreItem xmlns:ds="http://schemas.openxmlformats.org/officeDocument/2006/customXml" ds:itemID="{6793A9FB-8650-4037-9BC7-CEBD32B38129}">
   <ds:schemaRefs>
     <ds:schemaRef ds:uri="http://schemas.microsoft.com/office/2006/metadata/contentType"/>
@@ -18370,4 +19308,25 @@
     <ds:schemaRef ds:uri="http://schemas.microsoft.com/internal/obd"/>
   </ds:schemaRefs>
 </ds:datastoreItem>
+</file>
+
+<file path=customXml/itemProps4.xml><?xml version="1.0" encoding="utf-8"?>
+<ds:datastoreItem xmlns:ds="http://schemas.openxmlformats.org/officeDocument/2006/customXml" ds:itemID="{CFCF5BD0-FE81-48D4-A9F7-0082349E5EF3}">
+  <ds:schemaRefs>
+    <ds:schemaRef ds:uri="http://schemas.microsoft.com/office/2006/metadata/properties"/>
+    <ds:schemaRef ds:uri="http://schemas.microsoft.com/office/infopath/2007/PartnerControls"/>
+    <ds:schemaRef ds:uri="http://schemas.microsoft.com/sharepoint/v3/fields"/>
+    <ds:schemaRef ds:uri="http://schemas.microsoft.com/sharepoint/v3"/>
+    <ds:schemaRef ds:uri="4ffa91fb-a0ff-4ac5-b2db-65c790d184a4"/>
+    <ds:schemaRef ds:uri="http://schemas.microsoft.com/sharepoint.v3"/>
+  </ds:schemaRefs>
+</ds:datastoreItem>
+</file>
+
+<file path=customXml/itemProps5.xml><?xml version="1.0" encoding="utf-8"?>
+<ds:datastoreItem xmlns:ds="http://schemas.openxmlformats.org/officeDocument/2006/customXml" ds:itemID="{00CC6EC5-F5B9-49C6-8C05-E64F6077A324}">
+  <ds:schemaRefs>
+    <ds:schemaRef ds:uri="http://schemas.openxmlformats.org/officeDocument/2006/bibliography"/>
+  </ds:schemaRefs>
+</ds:datastoreItem>
 </file>
</xml_diff>